<commit_message>
glava 2 - 99%
</commit_message>
<xml_diff>
--- a/Глава 2.docx
+++ b/Глава 2.docx
@@ -45,23 +45,7 @@
           <w:sz w:val="28"/>
           <w:szCs w:val="28"/>
         </w:rPr>
-        <w:t xml:space="preserve">Перед тем, как начать решение поставленной задачи – защиты информации находящейся на мобильном устройстве </w:t>
-      </w:r>
-      <w:r>
-        <w:rPr>
-          <w:rFonts w:ascii="Times New Roman" w:hAnsi="Times New Roman" w:cs="Times New Roman"/>
-          <w:sz w:val="28"/>
-          <w:szCs w:val="28"/>
-        </w:rPr>
-        <w:t>от несанкционированного доступа</w:t>
-      </w:r>
-      <w:r>
-        <w:rPr>
-          <w:rFonts w:ascii="Times New Roman" w:hAnsi="Times New Roman" w:cs="Times New Roman"/>
-          <w:sz w:val="28"/>
-          <w:szCs w:val="28"/>
-        </w:rPr>
-        <w:t>, следует выбрать методы защиты от НСД</w:t>
+        <w:t>Перед тем, как начать решение поставленной задачи – защиты информации находящейся на мобильном устройстве от несанкционированного доступа, следует выбрать методы защиты от НСД</w:t>
       </w:r>
       <w:r>
         <w:rPr>
@@ -555,35 +539,32 @@
           <w:sz w:val="28"/>
           <w:szCs w:val="28"/>
         </w:rPr>
-        <w:t>(</w:t>
-      </w:r>
-      <w:proofErr w:type="gramStart"/>
-      <w:r>
-        <w:rPr>
-          <w:rFonts w:ascii="Times New Roman" w:hAnsi="Times New Roman" w:cs="Times New Roman"/>
-          <w:sz w:val="28"/>
-          <w:szCs w:val="28"/>
-        </w:rPr>
-        <w:t>Ниже-возможно</w:t>
-      </w:r>
-      <w:proofErr w:type="gramEnd"/>
-      <w:r>
-        <w:rPr>
-          <w:rFonts w:ascii="Times New Roman" w:hAnsi="Times New Roman" w:cs="Times New Roman"/>
-          <w:sz w:val="28"/>
-          <w:szCs w:val="28"/>
-        </w:rPr>
-        <w:t xml:space="preserve"> исключённый абзац)</w:t>
-      </w:r>
-    </w:p>
-    <w:p>
-      <w:pPr>
-        <w:rPr>
-          <w:rFonts w:ascii="Times New Roman" w:hAnsi="Times New Roman" w:cs="Times New Roman"/>
-          <w:sz w:val="28"/>
-          <w:szCs w:val="28"/>
-        </w:rPr>
-      </w:pPr>
+        <w:t>В то</w:t>
+      </w:r>
+      <w:r>
+        <w:rPr>
+          <w:rFonts w:ascii="Times New Roman" w:hAnsi="Times New Roman" w:cs="Times New Roman"/>
+          <w:sz w:val="28"/>
+          <w:szCs w:val="28"/>
+        </w:rPr>
+        <w:t>же время следует учитывать, что</w:t>
+      </w:r>
+      <w:r>
+        <w:rPr>
+          <w:rFonts w:ascii="Times New Roman" w:hAnsi="Times New Roman" w:cs="Times New Roman"/>
+          <w:sz w:val="28"/>
+          <w:szCs w:val="28"/>
+        </w:rPr>
+        <w:t xml:space="preserve"> не исключена возможность хранения на устройстве информации, относящейся к коммерческой тайне</w:t>
+      </w:r>
+      <w:r>
+        <w:rPr>
+          <w:rFonts w:ascii="Times New Roman" w:hAnsi="Times New Roman" w:cs="Times New Roman"/>
+          <w:sz w:val="28"/>
+          <w:szCs w:val="28"/>
+        </w:rPr>
+        <w:t xml:space="preserve"> предприятия, </w:t>
+      </w:r>
       <w:r>
         <w:rPr>
           <w:rFonts w:ascii="Times New Roman" w:hAnsi="Times New Roman" w:cs="Times New Roman"/>
@@ -591,31 +572,23 @@
           <w:szCs w:val="28"/>
         </w:rPr>
         <w:lastRenderedPageBreak/>
-        <w:t>В то</w:t>
-      </w:r>
-      <w:r>
-        <w:rPr>
-          <w:rFonts w:ascii="Times New Roman" w:hAnsi="Times New Roman" w:cs="Times New Roman"/>
-          <w:sz w:val="28"/>
-          <w:szCs w:val="28"/>
-        </w:rPr>
-        <w:t>же время следует учитывать, что</w:t>
-      </w:r>
-      <w:r>
-        <w:rPr>
-          <w:rFonts w:ascii="Times New Roman" w:hAnsi="Times New Roman" w:cs="Times New Roman"/>
-          <w:sz w:val="28"/>
-          <w:szCs w:val="28"/>
-        </w:rPr>
-        <w:t xml:space="preserve"> не исключена возможность хранения на устройстве информации, относящейся к коммерческой тайне</w:t>
-      </w:r>
-      <w:r>
-        <w:rPr>
-          <w:rFonts w:ascii="Times New Roman" w:hAnsi="Times New Roman" w:cs="Times New Roman"/>
-          <w:sz w:val="28"/>
-          <w:szCs w:val="28"/>
-        </w:rPr>
-        <w:t xml:space="preserve"> предприятия, сотрудником которой в том или ином виде является владелец устройства. Такой информацией могут являться например</w:t>
+        <w:t>сотрудником которой в том или ином виде является владелец у</w:t>
+      </w:r>
+      <w:r>
+        <w:rPr>
+          <w:rFonts w:ascii="Times New Roman" w:hAnsi="Times New Roman" w:cs="Times New Roman"/>
+          <w:sz w:val="28"/>
+          <w:szCs w:val="28"/>
+        </w:rPr>
+        <w:t>стройства. Такой информацией может</w:t>
+      </w:r>
+      <w:r>
+        <w:rPr>
+          <w:rFonts w:ascii="Times New Roman" w:hAnsi="Times New Roman" w:cs="Times New Roman"/>
+          <w:sz w:val="28"/>
+          <w:szCs w:val="28"/>
+        </w:rPr>
+        <w:t xml:space="preserve"> являться например</w:t>
       </w:r>
       <w:proofErr w:type="gramStart"/>
       <w:r>
@@ -734,21 +707,122 @@
     </w:p>
     <w:p>
       <w:pPr>
-        <w:rPr>
-          <w:rFonts w:ascii="Times New Roman" w:hAnsi="Times New Roman" w:cs="Times New Roman"/>
-          <w:sz w:val="28"/>
-          <w:szCs w:val="28"/>
-        </w:rPr>
-      </w:pPr>
-    </w:p>
-    <w:p>
-      <w:pPr>
-        <w:rPr>
-          <w:rFonts w:ascii="Times New Roman" w:hAnsi="Times New Roman" w:cs="Times New Roman"/>
-          <w:sz w:val="28"/>
-          <w:szCs w:val="28"/>
-        </w:rPr>
-      </w:pPr>
+        <w:pStyle w:val="a3"/>
+        <w:numPr>
+          <w:ilvl w:val="0"/>
+          <w:numId w:val="46"/>
+        </w:numPr>
+        <w:rPr>
+          <w:rFonts w:ascii="Times New Roman" w:hAnsi="Times New Roman" w:cs="Times New Roman"/>
+          <w:sz w:val="28"/>
+          <w:szCs w:val="28"/>
+        </w:rPr>
+      </w:pPr>
+      <w:r>
+        <w:rPr>
+          <w:rFonts w:ascii="Times New Roman" w:hAnsi="Times New Roman" w:cs="Times New Roman"/>
+          <w:sz w:val="28"/>
+          <w:szCs w:val="28"/>
+        </w:rPr>
+        <w:t>Прочая информация,  утечка которой может нанести ущерб компании.</w:t>
+      </w:r>
+    </w:p>
+    <w:p>
+      <w:pPr>
+        <w:ind w:left="360"/>
+        <w:rPr>
+          <w:rFonts w:ascii="Times New Roman" w:hAnsi="Times New Roman" w:cs="Times New Roman"/>
+          <w:sz w:val="28"/>
+          <w:szCs w:val="28"/>
+        </w:rPr>
+      </w:pPr>
+      <w:r>
+        <w:rPr>
+          <w:rFonts w:ascii="Times New Roman" w:hAnsi="Times New Roman" w:cs="Times New Roman"/>
+          <w:sz w:val="28"/>
+          <w:szCs w:val="28"/>
+        </w:rPr>
+        <w:t xml:space="preserve">Информация, </w:t>
+      </w:r>
+      <w:r>
+        <w:rPr>
+          <w:rFonts w:ascii="Times New Roman" w:hAnsi="Times New Roman" w:cs="Times New Roman"/>
+          <w:sz w:val="28"/>
+          <w:szCs w:val="28"/>
+        </w:rPr>
+        <w:t>утечка которой несёт убытки для компании защищается законами</w:t>
+      </w:r>
+      <w:proofErr w:type="gramStart"/>
+      <w:r>
+        <w:rPr>
+          <w:rFonts w:ascii="Times New Roman" w:hAnsi="Times New Roman" w:cs="Times New Roman"/>
+          <w:sz w:val="28"/>
+          <w:szCs w:val="28"/>
+        </w:rPr>
+        <w:t xml:space="preserve"> :</w:t>
+      </w:r>
+      <w:proofErr w:type="gramEnd"/>
+    </w:p>
+    <w:p>
+      <w:pPr>
+        <w:pStyle w:val="a3"/>
+        <w:numPr>
+          <w:ilvl w:val="0"/>
+          <w:numId w:val="47"/>
+        </w:numPr>
+        <w:rPr>
+          <w:rFonts w:ascii="Times New Roman" w:hAnsi="Times New Roman" w:cs="Times New Roman"/>
+          <w:sz w:val="28"/>
+          <w:szCs w:val="28"/>
+        </w:rPr>
+      </w:pPr>
+      <w:r>
+        <w:rPr>
+          <w:rFonts w:ascii="Times New Roman" w:hAnsi="Times New Roman" w:cs="Times New Roman"/>
+          <w:sz w:val="28"/>
+          <w:szCs w:val="28"/>
+        </w:rPr>
+        <w:t>Федеральный закон N 149-ФЗ "Об информации, информационных технологиях и о защите информации"</w:t>
+      </w:r>
+    </w:p>
+    <w:p>
+      <w:pPr>
+        <w:pStyle w:val="a3"/>
+        <w:numPr>
+          <w:ilvl w:val="0"/>
+          <w:numId w:val="47"/>
+        </w:numPr>
+        <w:rPr>
+          <w:rFonts w:ascii="Times New Roman" w:hAnsi="Times New Roman" w:cs="Times New Roman"/>
+          <w:sz w:val="28"/>
+          <w:szCs w:val="28"/>
+        </w:rPr>
+      </w:pPr>
+      <w:r>
+        <w:rPr>
+          <w:rFonts w:ascii="Times New Roman" w:hAnsi="Times New Roman" w:cs="Times New Roman"/>
+          <w:sz w:val="28"/>
+          <w:szCs w:val="28"/>
+        </w:rPr>
+        <w:t>Федеральный закон N 98-ФЗ  "О коммерческой тайне"</w:t>
+      </w:r>
+    </w:p>
+    <w:p>
+      <w:pPr>
+        <w:rPr>
+          <w:rFonts w:ascii="Times New Roman" w:hAnsi="Times New Roman" w:cs="Times New Roman"/>
+          <w:sz w:val="28"/>
+          <w:szCs w:val="28"/>
+        </w:rPr>
+      </w:pPr>
+      <w:r>
+        <w:rPr>
+          <w:rFonts w:ascii="Times New Roman" w:hAnsi="Times New Roman" w:cs="Times New Roman"/>
+          <w:sz w:val="28"/>
+          <w:szCs w:val="28"/>
+        </w:rPr>
+        <w:t>Требования и ограничения, накладываемые на приложение данными законами, разобраны и представлены в пункте 4 данной главы.</w:t>
+      </w:r>
     </w:p>
     <w:p>
       <w:pPr>
@@ -1254,6 +1328,7 @@
           <w:szCs w:val="28"/>
           <w:shd w:val="clear" w:color="auto" w:fill="FFFFFF"/>
         </w:rPr>
+        <w:lastRenderedPageBreak/>
         <w:t xml:space="preserve">В </w:t>
       </w:r>
       <w:proofErr w:type="spellStart"/>
@@ -1394,18 +1469,7 @@
           <w:szCs w:val="28"/>
           <w:shd w:val="clear" w:color="auto" w:fill="FFFFFF"/>
         </w:rPr>
-        <w:t xml:space="preserve">-128, Все операции шифрования и дешифрования производятся непосредственно на устройстве, </w:t>
-      </w:r>
-      <w:r>
-        <w:rPr>
-          <w:rFonts w:ascii="Times New Roman" w:hAnsi="Times New Roman" w:cs="Times New Roman"/>
-          <w:color w:val="212121"/>
-          <w:sz w:val="28"/>
-          <w:szCs w:val="28"/>
-          <w:shd w:val="clear" w:color="auto" w:fill="FFFFFF"/>
-        </w:rPr>
-        <w:lastRenderedPageBreak/>
-        <w:t xml:space="preserve">таким образом, секретный ключ не подвергается опасности перехвата при передаче по открытым каналам связи. </w:t>
+        <w:t xml:space="preserve">-128, Все операции шифрования и дешифрования производятся непосредственно на устройстве, таким образом, секретный ключ не подвергается опасности перехвата при передаче по открытым каналам связи. </w:t>
       </w:r>
     </w:p>
     <w:p>
@@ -1544,7 +1608,7 @@
                     <pic:cNvPicPr/>
                   </pic:nvPicPr>
                   <pic:blipFill>
-                    <a:blip r:embed="rId6" cstate="print">
+                    <a:blip r:embed="rId7" cstate="print">
                       <a:extLst>
                         <a:ext uri="{28A0092B-C50C-407E-A947-70E740481C1C}">
                           <a14:useLocalDpi xmlns:a14="http://schemas.microsoft.com/office/drawing/2010/main" val="0"/>
@@ -1606,7 +1670,7 @@
                     <pic:cNvPicPr/>
                   </pic:nvPicPr>
                   <pic:blipFill>
-                    <a:blip r:embed="rId7" cstate="print">
+                    <a:blip r:embed="rId8" cstate="print">
                       <a:extLst>
                         <a:ext uri="{28A0092B-C50C-407E-A947-70E740481C1C}">
                           <a14:useLocalDpi xmlns:a14="http://schemas.microsoft.com/office/drawing/2010/main" val="0"/>
@@ -1688,8 +1752,6 @@
         </w:rPr>
         <w:t>,</w:t>
       </w:r>
-      <w:bookmarkStart w:id="0" w:name="_GoBack"/>
-      <w:bookmarkEnd w:id="0"/>
       <w:r>
         <w:rPr>
           <w:rFonts w:ascii="Times New Roman" w:hAnsi="Times New Roman" w:cs="Times New Roman"/>
@@ -1771,7 +1833,6 @@
           <w:szCs w:val="28"/>
           <w:shd w:val="clear" w:color="auto" w:fill="FFFFFF"/>
         </w:rPr>
-        <w:lastRenderedPageBreak/>
         <w:t xml:space="preserve">Встроенная поддержка </w:t>
       </w:r>
       <w:r>
@@ -2045,38 +2106,6 @@
           <w:shd w:val="clear" w:color="auto" w:fill="FFFFFF"/>
         </w:rPr>
       </w:pPr>
-      <w:r>
-        <w:rPr>
-          <w:rFonts w:ascii="Times New Roman" w:hAnsi="Times New Roman" w:cs="Times New Roman"/>
-          <w:color w:val="212121"/>
-          <w:sz w:val="28"/>
-          <w:szCs w:val="28"/>
-          <w:shd w:val="clear" w:color="auto" w:fill="FFFFFF"/>
-        </w:rPr>
-        <w:t>(</w:t>
-      </w:r>
-      <w:hyperlink r:id="rId8" w:history="1">
-        <w:r>
-          <w:rPr>
-            <w:rStyle w:val="a4"/>
-            <w:rFonts w:ascii="Times New Roman" w:hAnsi="Times New Roman" w:cs="Times New Roman"/>
-            <w:sz w:val="28"/>
-            <w:szCs w:val="28"/>
-            <w:shd w:val="clear" w:color="auto" w:fill="FFFFFF"/>
-          </w:rPr>
-          <w:t>https://play.google.com/store/apps/details?id=com.boxcryptor.android</w:t>
-        </w:r>
-      </w:hyperlink>
-      <w:r>
-        <w:rPr>
-          <w:rFonts w:ascii="Times New Roman" w:hAnsi="Times New Roman" w:cs="Times New Roman"/>
-          <w:color w:val="212121"/>
-          <w:sz w:val="28"/>
-          <w:szCs w:val="28"/>
-          <w:shd w:val="clear" w:color="auto" w:fill="FFFFFF"/>
-        </w:rPr>
-        <w:t>)</w:t>
-      </w:r>
     </w:p>
     <w:p>
       <w:pPr>
@@ -2228,6 +2257,167 @@
           <w:sz w:val="28"/>
           <w:szCs w:val="28"/>
           <w:shd w:val="clear" w:color="auto" w:fill="FFFFFF"/>
+        </w:rPr>
+      </w:pPr>
+      <w:r>
+        <w:rPr>
+          <w:rFonts w:ascii="Times New Roman" w:hAnsi="Times New Roman" w:cs="Times New Roman"/>
+          <w:color w:val="212121"/>
+          <w:sz w:val="28"/>
+          <w:szCs w:val="28"/>
+          <w:shd w:val="clear" w:color="auto" w:fill="FFFFFF"/>
+        </w:rPr>
+        <w:t>Интерфейс программы можно увидеть на рисунках №</w:t>
+      </w:r>
+      <w:r>
+        <w:rPr>
+          <w:rFonts w:ascii="Times New Roman" w:hAnsi="Times New Roman" w:cs="Times New Roman"/>
+          <w:b/>
+          <w:color w:val="212121"/>
+          <w:sz w:val="28"/>
+          <w:szCs w:val="28"/>
+          <w:shd w:val="clear" w:color="auto" w:fill="FFFFFF"/>
+        </w:rPr>
+        <w:t>(№ РИСУНКОВ)</w:t>
+      </w:r>
+    </w:p>
+    <w:p>
+      <w:pPr>
+        <w:spacing w:line="360" w:lineRule="auto"/>
+        <w:rPr>
+          <w:rFonts w:ascii="Times New Roman" w:hAnsi="Times New Roman" w:cs="Times New Roman"/>
+          <w:color w:val="212121"/>
+          <w:sz w:val="28"/>
+          <w:szCs w:val="28"/>
+          <w:shd w:val="clear" w:color="auto" w:fill="FFFFFF"/>
+        </w:rPr>
+      </w:pPr>
+      <w:r>
+        <w:rPr>
+          <w:rFonts w:ascii="Times New Roman" w:hAnsi="Times New Roman" w:cs="Times New Roman"/>
+          <w:noProof/>
+          <w:color w:val="212121"/>
+          <w:sz w:val="28"/>
+          <w:szCs w:val="28"/>
+          <w:shd w:val="clear" w:color="auto" w:fill="FFFFFF"/>
+          <w:lang w:eastAsia="ru-RU"/>
+        </w:rPr>
+        <w:lastRenderedPageBreak/>
+        <w:drawing>
+          <wp:inline distT="0" distB="0" distL="0" distR="0">
+            <wp:extent cx="2700095" cy="3934046"/>
+            <wp:effectExtent l="0" t="0" r="5080" b="9525"/>
+            <wp:docPr id="6" name="Рисунок 6"/>
+            <wp:cNvGraphicFramePr>
+              <a:graphicFrameLocks xmlns:a="http://schemas.openxmlformats.org/drawingml/2006/main" noChangeAspect="1"/>
+            </wp:cNvGraphicFramePr>
+            <a:graphic xmlns:a="http://schemas.openxmlformats.org/drawingml/2006/main">
+              <a:graphicData uri="http://schemas.openxmlformats.org/drawingml/2006/picture">
+                <pic:pic xmlns:pic="http://schemas.openxmlformats.org/drawingml/2006/picture">
+                  <pic:nvPicPr>
+                    <pic:cNvPr id="0" name="11.png"/>
+                    <pic:cNvPicPr/>
+                  </pic:nvPicPr>
+                  <pic:blipFill>
+                    <a:blip r:embed="rId9">
+                      <a:extLst>
+                        <a:ext uri="{28A0092B-C50C-407E-A947-70E740481C1C}">
+                          <a14:useLocalDpi xmlns:a14="http://schemas.microsoft.com/office/drawing/2010/main" val="0"/>
+                        </a:ext>
+                      </a:extLst>
+                    </a:blip>
+                    <a:stretch>
+                      <a:fillRect/>
+                    </a:stretch>
+                  </pic:blipFill>
+                  <pic:spPr>
+                    <a:xfrm>
+                      <a:off x="0" y="0"/>
+                      <a:ext cx="2701638" cy="3936294"/>
+                    </a:xfrm>
+                    <a:prstGeom prst="rect">
+                      <a:avLst/>
+                    </a:prstGeom>
+                  </pic:spPr>
+                </pic:pic>
+              </a:graphicData>
+            </a:graphic>
+          </wp:inline>
+        </w:drawing>
+      </w:r>
+      <w:r>
+        <w:rPr>
+          <w:rFonts w:ascii="Times New Roman" w:hAnsi="Times New Roman" w:cs="Times New Roman"/>
+          <w:color w:val="212121"/>
+          <w:sz w:val="28"/>
+          <w:szCs w:val="28"/>
+          <w:shd w:val="clear" w:color="auto" w:fill="FFFFFF"/>
+        </w:rPr>
+        <w:t xml:space="preserve">      </w:t>
+      </w:r>
+      <w:r>
+        <w:rPr>
+          <w:rFonts w:ascii="Times New Roman" w:hAnsi="Times New Roman" w:cs="Times New Roman"/>
+          <w:noProof/>
+          <w:color w:val="212121"/>
+          <w:sz w:val="28"/>
+          <w:szCs w:val="28"/>
+          <w:shd w:val="clear" w:color="auto" w:fill="FFFFFF"/>
+          <w:lang w:eastAsia="ru-RU"/>
+        </w:rPr>
+        <w:drawing>
+          <wp:inline distT="0" distB="0" distL="0" distR="0">
+            <wp:extent cx="2495366" cy="4455042"/>
+            <wp:effectExtent l="0" t="0" r="635" b="3175"/>
+            <wp:docPr id="7" name="Рисунок 7"/>
+            <wp:cNvGraphicFramePr>
+              <a:graphicFrameLocks xmlns:a="http://schemas.openxmlformats.org/drawingml/2006/main" noChangeAspect="1"/>
+            </wp:cNvGraphicFramePr>
+            <a:graphic xmlns:a="http://schemas.openxmlformats.org/drawingml/2006/main">
+              <a:graphicData uri="http://schemas.openxmlformats.org/drawingml/2006/picture">
+                <pic:pic xmlns:pic="http://schemas.openxmlformats.org/drawingml/2006/picture">
+                  <pic:nvPicPr>
+                    <pic:cNvPr id="0" name="12.jpg"/>
+                    <pic:cNvPicPr/>
+                  </pic:nvPicPr>
+                  <pic:blipFill>
+                    <a:blip r:embed="rId10">
+                      <a:extLst>
+                        <a:ext uri="{28A0092B-C50C-407E-A947-70E740481C1C}">
+                          <a14:useLocalDpi xmlns:a14="http://schemas.microsoft.com/office/drawing/2010/main" val="0"/>
+                        </a:ext>
+                      </a:extLst>
+                    </a:blip>
+                    <a:stretch>
+                      <a:fillRect/>
+                    </a:stretch>
+                  </pic:blipFill>
+                  <pic:spPr>
+                    <a:xfrm>
+                      <a:off x="0" y="0"/>
+                      <a:ext cx="2505012" cy="4472262"/>
+                    </a:xfrm>
+                    <a:prstGeom prst="rect">
+                      <a:avLst/>
+                    </a:prstGeom>
+                  </pic:spPr>
+                </pic:pic>
+              </a:graphicData>
+            </a:graphic>
+          </wp:inline>
+        </w:drawing>
+      </w:r>
+    </w:p>
+    <w:p>
+      <w:pPr>
+        <w:spacing w:line="360" w:lineRule="auto"/>
+        <w:rPr>
+          <w:rFonts w:ascii="Times New Roman" w:hAnsi="Times New Roman" w:cs="Times New Roman"/>
+          <w:color w:val="212121"/>
+          <w:sz w:val="28"/>
+          <w:szCs w:val="28"/>
+          <w:shd w:val="clear" w:color="auto" w:fill="FFFFFF"/>
+          <w:lang w:val="en-US"/>
         </w:rPr>
       </w:pPr>
     </w:p>
@@ -2403,7 +2593,6 @@
           <w:szCs w:val="28"/>
           <w:shd w:val="clear" w:color="auto" w:fill="FFFFFF"/>
         </w:rPr>
-        <w:lastRenderedPageBreak/>
         <w:t xml:space="preserve"> Минусы</w:t>
       </w:r>
       <w:r>
@@ -2545,6 +2734,18 @@
     </w:p>
     <w:p>
       <w:pPr>
+        <w:spacing w:line="360" w:lineRule="auto"/>
+        <w:rPr>
+          <w:rFonts w:ascii="Times New Roman" w:hAnsi="Times New Roman" w:cs="Times New Roman"/>
+          <w:color w:val="212121"/>
+          <w:sz w:val="28"/>
+          <w:szCs w:val="28"/>
+          <w:shd w:val="clear" w:color="auto" w:fill="FFFFFF"/>
+        </w:rPr>
+      </w:pPr>
+    </w:p>
+    <w:p>
+      <w:pPr>
         <w:pStyle w:val="3"/>
         <w:rPr>
           <w:rFonts w:ascii="Times New Roman" w:hAnsi="Times New Roman" w:cs="Times New Roman"/>
@@ -2560,6 +2761,7 @@
           <w:sz w:val="28"/>
           <w:shd w:val="clear" w:color="auto" w:fill="FFFFFF"/>
         </w:rPr>
+        <w:lastRenderedPageBreak/>
         <w:t>SSE Шифрование</w:t>
       </w:r>
     </w:p>
@@ -2999,7 +3201,6 @@
           <w:shd w:val="clear" w:color="auto" w:fill="FFFFFF"/>
           <w:lang w:eastAsia="ru-RU"/>
         </w:rPr>
-        <w:lastRenderedPageBreak/>
         <w:drawing>
           <wp:inline distT="0" distB="0" distL="0" distR="0" wp14:anchorId="27FB4CC3" wp14:editId="6EBC90B4">
             <wp:extent cx="2590800" cy="4605657"/>
@@ -3016,7 +3217,7 @@
                     <pic:cNvPicPr/>
                   </pic:nvPicPr>
                   <pic:blipFill>
-                    <a:blip r:embed="rId9" cstate="print">
+                    <a:blip r:embed="rId11" cstate="print">
                       <a:extLst>
                         <a:ext uri="{28A0092B-C50C-407E-A947-70E740481C1C}">
                           <a14:useLocalDpi xmlns:a14="http://schemas.microsoft.com/office/drawing/2010/main" val="0"/>
@@ -3080,7 +3281,7 @@
                     <pic:cNvPicPr/>
                   </pic:nvPicPr>
                   <pic:blipFill>
-                    <a:blip r:embed="rId10" cstate="print">
+                    <a:blip r:embed="rId12" cstate="print">
                       <a:extLst>
                         <a:ext uri="{28A0092B-C50C-407E-A947-70E740481C1C}">
                           <a14:useLocalDpi xmlns:a14="http://schemas.microsoft.com/office/drawing/2010/main" val="0"/>
@@ -3156,7 +3357,6 @@
           <w:shd w:val="clear" w:color="auto" w:fill="FFFFFF"/>
           <w:lang w:eastAsia="ru-RU"/>
         </w:rPr>
-        <w:lastRenderedPageBreak/>
         <w:drawing>
           <wp:inline distT="0" distB="0" distL="0" distR="0" wp14:anchorId="628703A2" wp14:editId="70A33CEF">
             <wp:extent cx="2164655" cy="3848100"/>
@@ -3173,7 +3373,7 @@
                     <pic:cNvPicPr/>
                   </pic:nvPicPr>
                   <pic:blipFill>
-                    <a:blip r:embed="rId11" cstate="print">
+                    <a:blip r:embed="rId13" cstate="print">
                       <a:extLst>
                         <a:ext uri="{28A0092B-C50C-407E-A947-70E740481C1C}">
                           <a14:useLocalDpi xmlns:a14="http://schemas.microsoft.com/office/drawing/2010/main" val="0"/>
@@ -3492,6 +3692,7 @@
           <w:szCs w:val="28"/>
           <w:shd w:val="clear" w:color="auto" w:fill="FFFFFF"/>
         </w:rPr>
+        <w:lastRenderedPageBreak/>
         <w:t>Анализ и сравнение существующих решений</w:t>
       </w:r>
     </w:p>
@@ -3545,7 +3746,6 @@
           <w:color w:val="000000" w:themeColor="text1"/>
           <w:sz w:val="22"/>
         </w:rPr>
-        <w:lastRenderedPageBreak/>
         <w:t xml:space="preserve">Таблица </w:t>
       </w:r>
       <w:r>
@@ -4187,6 +4387,7 @@
                 <w:sz w:val="24"/>
                 <w:szCs w:val="28"/>
                 <w:shd w:val="clear" w:color="auto" w:fill="FFFFFF"/>
+                <w:lang w:val="en-US"/>
               </w:rPr>
             </w:pPr>
             <w:r>
@@ -4196,8 +4397,9 @@
                 <w:sz w:val="24"/>
                 <w:szCs w:val="28"/>
                 <w:shd w:val="clear" w:color="auto" w:fill="FFFFFF"/>
-              </w:rPr>
-              <w:t>2</w:t>
+                <w:lang w:val="en-US"/>
+              </w:rPr>
+              <w:t>5</w:t>
             </w:r>
           </w:p>
         </w:tc>
@@ -4636,13 +4838,919 @@
         <w:spacing w:line="360" w:lineRule="auto"/>
         <w:rPr>
           <w:rFonts w:ascii="Times New Roman" w:hAnsi="Times New Roman" w:cs="Times New Roman"/>
-          <w:color w:val="212121"/>
+          <w:color w:val="000000" w:themeColor="text1"/>
           <w:sz w:val="24"/>
           <w:szCs w:val="28"/>
           <w:shd w:val="clear" w:color="auto" w:fill="FFFFFF"/>
         </w:rPr>
       </w:pPr>
     </w:p>
+    <w:p>
+      <w:pPr>
+        <w:pStyle w:val="a6"/>
+        <w:keepNext/>
+        <w:rPr>
+          <w:color w:val="000000" w:themeColor="text1"/>
+        </w:rPr>
+      </w:pPr>
+      <w:r>
+        <w:rPr>
+          <w:color w:val="000000" w:themeColor="text1"/>
+        </w:rPr>
+        <w:t xml:space="preserve">Таблица </w:t>
+      </w:r>
+      <w:r>
+        <w:rPr>
+          <w:color w:val="000000" w:themeColor="text1"/>
+        </w:rPr>
+        <w:fldChar w:fldCharType="begin"/>
+      </w:r>
+      <w:r>
+        <w:rPr>
+          <w:color w:val="000000" w:themeColor="text1"/>
+        </w:rPr>
+        <w:instrText xml:space="preserve"> SEQ Таблица \* ARABIC </w:instrText>
+      </w:r>
+      <w:r>
+        <w:rPr>
+          <w:color w:val="000000" w:themeColor="text1"/>
+        </w:rPr>
+        <w:fldChar w:fldCharType="separate"/>
+      </w:r>
+      <w:r>
+        <w:rPr>
+          <w:noProof/>
+          <w:color w:val="000000" w:themeColor="text1"/>
+        </w:rPr>
+        <w:t>2</w:t>
+      </w:r>
+      <w:r>
+        <w:rPr>
+          <w:color w:val="000000" w:themeColor="text1"/>
+        </w:rPr>
+        <w:fldChar w:fldCharType="end"/>
+      </w:r>
+      <w:r>
+        <w:rPr>
+          <w:color w:val="000000" w:themeColor="text1"/>
+        </w:rPr>
+        <w:t xml:space="preserve"> Функционал Приложений</w:t>
+      </w:r>
+    </w:p>
+    <w:tbl>
+      <w:tblPr>
+        <w:tblStyle w:val="a5"/>
+        <w:tblW w:w="0" w:type="auto"/>
+        <w:tblInd w:w="-521" w:type="dxa"/>
+        <w:tblLook w:val="04A0" w:firstRow="1" w:lastRow="0" w:firstColumn="1" w:lastColumn="0" w:noHBand="0" w:noVBand="1"/>
+      </w:tblPr>
+      <w:tblGrid>
+        <w:gridCol w:w="1731"/>
+        <w:gridCol w:w="1808"/>
+        <w:gridCol w:w="1719"/>
+        <w:gridCol w:w="1731"/>
+        <w:gridCol w:w="1690"/>
+        <w:gridCol w:w="1413"/>
+      </w:tblGrid>
+      <w:tr>
+        <w:tc>
+          <w:tcPr>
+            <w:tcW w:w="1733" w:type="dxa"/>
+            <w:vAlign w:val="center"/>
+          </w:tcPr>
+          <w:p>
+            <w:pPr>
+              <w:spacing w:line="360" w:lineRule="auto"/>
+              <w:jc w:val="center"/>
+              <w:rPr>
+                <w:rFonts w:ascii="Times New Roman" w:hAnsi="Times New Roman" w:cs="Times New Roman"/>
+                <w:color w:val="212121"/>
+                <w:sz w:val="24"/>
+                <w:szCs w:val="28"/>
+                <w:shd w:val="clear" w:color="auto" w:fill="FFFFFF"/>
+              </w:rPr>
+            </w:pPr>
+            <w:r>
+              <w:rPr>
+                <w:rFonts w:ascii="Times New Roman" w:hAnsi="Times New Roman" w:cs="Times New Roman"/>
+                <w:color w:val="212121"/>
+                <w:sz w:val="24"/>
+                <w:szCs w:val="28"/>
+                <w:shd w:val="clear" w:color="auto" w:fill="FFFFFF"/>
+              </w:rPr>
+              <w:t>Название</w:t>
+            </w:r>
+          </w:p>
+        </w:tc>
+        <w:tc>
+          <w:tcPr>
+            <w:tcW w:w="1809" w:type="dxa"/>
+            <w:vAlign w:val="center"/>
+          </w:tcPr>
+          <w:p>
+            <w:pPr>
+              <w:spacing w:line="360" w:lineRule="auto"/>
+              <w:jc w:val="center"/>
+              <w:rPr>
+                <w:rFonts w:ascii="Times New Roman" w:hAnsi="Times New Roman" w:cs="Times New Roman"/>
+                <w:color w:val="212121"/>
+                <w:sz w:val="24"/>
+                <w:szCs w:val="24"/>
+                <w:shd w:val="clear" w:color="auto" w:fill="FFFFFF"/>
+              </w:rPr>
+            </w:pPr>
+            <w:r>
+              <w:rPr>
+                <w:rFonts w:ascii="Times New Roman" w:hAnsi="Times New Roman" w:cs="Times New Roman"/>
+                <w:color w:val="212121"/>
+                <w:sz w:val="24"/>
+                <w:szCs w:val="24"/>
+                <w:shd w:val="clear" w:color="auto" w:fill="FFFFFF"/>
+              </w:rPr>
+              <w:t>Шифрование</w:t>
+            </w:r>
+          </w:p>
+        </w:tc>
+        <w:tc>
+          <w:tcPr>
+            <w:tcW w:w="1719" w:type="dxa"/>
+            <w:vAlign w:val="center"/>
+          </w:tcPr>
+          <w:p>
+            <w:pPr>
+              <w:spacing w:line="360" w:lineRule="auto"/>
+              <w:jc w:val="center"/>
+              <w:rPr>
+                <w:rFonts w:ascii="Times New Roman" w:hAnsi="Times New Roman" w:cs="Times New Roman"/>
+                <w:color w:val="212121"/>
+                <w:sz w:val="24"/>
+                <w:szCs w:val="24"/>
+                <w:shd w:val="clear" w:color="auto" w:fill="FFFFFF"/>
+              </w:rPr>
+            </w:pPr>
+            <w:r>
+              <w:rPr>
+                <w:rFonts w:ascii="Times New Roman" w:hAnsi="Times New Roman" w:cs="Times New Roman"/>
+                <w:color w:val="212121"/>
+                <w:sz w:val="24"/>
+                <w:szCs w:val="24"/>
+                <w:shd w:val="clear" w:color="auto" w:fill="FFFFFF"/>
+              </w:rPr>
+              <w:t>Генератор Паролей</w:t>
+            </w:r>
+          </w:p>
+        </w:tc>
+        <w:tc>
+          <w:tcPr>
+            <w:tcW w:w="1733" w:type="dxa"/>
+            <w:vAlign w:val="center"/>
+          </w:tcPr>
+          <w:p>
+            <w:pPr>
+              <w:spacing w:line="360" w:lineRule="auto"/>
+              <w:jc w:val="center"/>
+              <w:rPr>
+                <w:rFonts w:ascii="Times New Roman" w:hAnsi="Times New Roman" w:cs="Times New Roman"/>
+                <w:color w:val="212121"/>
+                <w:sz w:val="24"/>
+                <w:szCs w:val="24"/>
+                <w:shd w:val="clear" w:color="auto" w:fill="FFFFFF"/>
+              </w:rPr>
+            </w:pPr>
+            <w:r>
+              <w:rPr>
+                <w:rFonts w:ascii="Times New Roman" w:hAnsi="Times New Roman" w:cs="Times New Roman"/>
+                <w:color w:val="212121"/>
+                <w:sz w:val="24"/>
+                <w:szCs w:val="24"/>
+                <w:shd w:val="clear" w:color="auto" w:fill="FFFFFF"/>
+              </w:rPr>
+              <w:t>Шифратор Текста</w:t>
+            </w:r>
+          </w:p>
+        </w:tc>
+        <w:tc>
+          <w:tcPr>
+            <w:tcW w:w="1693" w:type="dxa"/>
+            <w:vAlign w:val="center"/>
+          </w:tcPr>
+          <w:p>
+            <w:pPr>
+              <w:spacing w:line="360" w:lineRule="auto"/>
+              <w:jc w:val="center"/>
+              <w:rPr>
+                <w:rFonts w:ascii="Times New Roman" w:hAnsi="Times New Roman" w:cs="Times New Roman"/>
+                <w:color w:val="212121"/>
+                <w:sz w:val="24"/>
+                <w:szCs w:val="24"/>
+                <w:shd w:val="clear" w:color="auto" w:fill="FFFFFF"/>
+              </w:rPr>
+            </w:pPr>
+            <w:r>
+              <w:rPr>
+                <w:rFonts w:ascii="Times New Roman" w:hAnsi="Times New Roman" w:cs="Times New Roman"/>
+                <w:color w:val="212121"/>
+                <w:sz w:val="24"/>
+                <w:szCs w:val="24"/>
+                <w:shd w:val="clear" w:color="auto" w:fill="FFFFFF"/>
+              </w:rPr>
+              <w:t>Уборщик Буфера Обмена</w:t>
+            </w:r>
+          </w:p>
+        </w:tc>
+        <w:tc>
+          <w:tcPr>
+            <w:tcW w:w="1405" w:type="dxa"/>
+            <w:vAlign w:val="center"/>
+          </w:tcPr>
+          <w:p>
+            <w:pPr>
+              <w:spacing w:line="360" w:lineRule="auto"/>
+              <w:jc w:val="center"/>
+              <w:rPr>
+                <w:rFonts w:ascii="Times New Roman" w:hAnsi="Times New Roman" w:cs="Times New Roman"/>
+                <w:color w:val="212121"/>
+                <w:sz w:val="24"/>
+                <w:szCs w:val="24"/>
+                <w:shd w:val="clear" w:color="auto" w:fill="FFFFFF"/>
+              </w:rPr>
+            </w:pPr>
+            <w:r>
+              <w:rPr>
+                <w:rFonts w:ascii="Times New Roman" w:hAnsi="Times New Roman" w:cs="Times New Roman"/>
+                <w:color w:val="212121"/>
+                <w:sz w:val="24"/>
+                <w:szCs w:val="24"/>
+                <w:shd w:val="clear" w:color="auto" w:fill="FFFFFF"/>
+              </w:rPr>
+              <w:t>Хранилище Паролей</w:t>
+            </w:r>
+          </w:p>
+        </w:tc>
+      </w:tr>
+      <w:tr>
+        <w:tc>
+          <w:tcPr>
+            <w:tcW w:w="1733" w:type="dxa"/>
+            <w:vAlign w:val="center"/>
+          </w:tcPr>
+          <w:p>
+            <w:pPr>
+              <w:spacing w:line="360" w:lineRule="auto"/>
+              <w:jc w:val="center"/>
+              <w:rPr>
+                <w:rFonts w:ascii="Times New Roman" w:hAnsi="Times New Roman" w:cs="Times New Roman"/>
+                <w:color w:val="212121"/>
+                <w:sz w:val="24"/>
+                <w:szCs w:val="45"/>
+                <w:shd w:val="clear" w:color="auto" w:fill="FFFFFF"/>
+              </w:rPr>
+            </w:pPr>
+            <w:proofErr w:type="spellStart"/>
+            <w:r>
+              <w:rPr>
+                <w:rFonts w:ascii="Times New Roman" w:hAnsi="Times New Roman" w:cs="Times New Roman"/>
+                <w:color w:val="212121"/>
+                <w:sz w:val="24"/>
+                <w:szCs w:val="45"/>
+                <w:shd w:val="clear" w:color="auto" w:fill="FFFFFF"/>
+              </w:rPr>
+              <w:t>Boxcryptor</w:t>
+            </w:r>
+            <w:proofErr w:type="spellEnd"/>
+            <w:r>
+              <w:rPr>
+                <w:rFonts w:ascii="Times New Roman" w:hAnsi="Times New Roman" w:cs="Times New Roman"/>
+                <w:color w:val="212121"/>
+                <w:sz w:val="24"/>
+                <w:szCs w:val="45"/>
+                <w:shd w:val="clear" w:color="auto" w:fill="FFFFFF"/>
+              </w:rPr>
+              <w:t xml:space="preserve"> </w:t>
+            </w:r>
+            <w:proofErr w:type="spellStart"/>
+            <w:r>
+              <w:rPr>
+                <w:rFonts w:ascii="Times New Roman" w:hAnsi="Times New Roman" w:cs="Times New Roman"/>
+                <w:color w:val="212121"/>
+                <w:sz w:val="24"/>
+                <w:szCs w:val="45"/>
+                <w:shd w:val="clear" w:color="auto" w:fill="FFFFFF"/>
+              </w:rPr>
+              <w:t>Classic</w:t>
+            </w:r>
+            <w:proofErr w:type="spellEnd"/>
+          </w:p>
+          <w:p>
+            <w:pPr>
+              <w:spacing w:line="360" w:lineRule="auto"/>
+              <w:jc w:val="center"/>
+              <w:rPr>
+                <w:rFonts w:ascii="Times New Roman" w:hAnsi="Times New Roman" w:cs="Times New Roman"/>
+                <w:color w:val="212121"/>
+                <w:sz w:val="24"/>
+                <w:szCs w:val="28"/>
+                <w:shd w:val="clear" w:color="auto" w:fill="FFFFFF"/>
+              </w:rPr>
+            </w:pPr>
+          </w:p>
+        </w:tc>
+        <w:tc>
+          <w:tcPr>
+            <w:tcW w:w="1809" w:type="dxa"/>
+            <w:vAlign w:val="center"/>
+          </w:tcPr>
+          <w:p>
+            <w:pPr>
+              <w:spacing w:line="360" w:lineRule="auto"/>
+              <w:jc w:val="center"/>
+              <w:rPr>
+                <w:rFonts w:ascii="Times New Roman" w:hAnsi="Times New Roman" w:cs="Times New Roman"/>
+                <w:color w:val="212121"/>
+                <w:sz w:val="24"/>
+                <w:szCs w:val="24"/>
+                <w:shd w:val="clear" w:color="auto" w:fill="FFFFFF"/>
+              </w:rPr>
+            </w:pPr>
+            <w:r>
+              <w:rPr>
+                <w:rFonts w:ascii="Times New Roman" w:hAnsi="Times New Roman" w:cs="Times New Roman"/>
+                <w:color w:val="212121"/>
+                <w:sz w:val="24"/>
+                <w:szCs w:val="24"/>
+                <w:shd w:val="clear" w:color="auto" w:fill="FFFFFF"/>
+              </w:rPr>
+              <w:t>+</w:t>
+            </w:r>
+          </w:p>
+        </w:tc>
+        <w:tc>
+          <w:tcPr>
+            <w:tcW w:w="1719" w:type="dxa"/>
+            <w:vAlign w:val="center"/>
+          </w:tcPr>
+          <w:p>
+            <w:pPr>
+              <w:spacing w:line="360" w:lineRule="auto"/>
+              <w:jc w:val="center"/>
+              <w:rPr>
+                <w:rFonts w:ascii="Times New Roman" w:hAnsi="Times New Roman" w:cs="Times New Roman"/>
+                <w:color w:val="212121"/>
+                <w:sz w:val="24"/>
+                <w:szCs w:val="24"/>
+                <w:shd w:val="clear" w:color="auto" w:fill="FFFFFF"/>
+              </w:rPr>
+            </w:pPr>
+            <w:r>
+              <w:rPr>
+                <w:rFonts w:ascii="Times New Roman" w:hAnsi="Times New Roman" w:cs="Times New Roman"/>
+                <w:color w:val="212121"/>
+                <w:sz w:val="24"/>
+                <w:szCs w:val="24"/>
+                <w:shd w:val="clear" w:color="auto" w:fill="FFFFFF"/>
+              </w:rPr>
+              <w:t>-</w:t>
+            </w:r>
+          </w:p>
+        </w:tc>
+        <w:tc>
+          <w:tcPr>
+            <w:tcW w:w="1733" w:type="dxa"/>
+            <w:vAlign w:val="center"/>
+          </w:tcPr>
+          <w:p>
+            <w:pPr>
+              <w:spacing w:line="360" w:lineRule="auto"/>
+              <w:jc w:val="center"/>
+              <w:rPr>
+                <w:rFonts w:ascii="Times New Roman" w:hAnsi="Times New Roman" w:cs="Times New Roman"/>
+                <w:color w:val="212121"/>
+                <w:sz w:val="24"/>
+                <w:szCs w:val="24"/>
+                <w:shd w:val="clear" w:color="auto" w:fill="FFFFFF"/>
+              </w:rPr>
+            </w:pPr>
+            <w:r>
+              <w:rPr>
+                <w:rFonts w:ascii="Times New Roman" w:hAnsi="Times New Roman" w:cs="Times New Roman"/>
+                <w:color w:val="212121"/>
+                <w:sz w:val="24"/>
+                <w:szCs w:val="24"/>
+                <w:shd w:val="clear" w:color="auto" w:fill="FFFFFF"/>
+              </w:rPr>
+              <w:t>-</w:t>
+            </w:r>
+          </w:p>
+        </w:tc>
+        <w:tc>
+          <w:tcPr>
+            <w:tcW w:w="1693" w:type="dxa"/>
+            <w:vAlign w:val="center"/>
+          </w:tcPr>
+          <w:p>
+            <w:pPr>
+              <w:spacing w:line="360" w:lineRule="auto"/>
+              <w:jc w:val="center"/>
+              <w:rPr>
+                <w:rFonts w:ascii="Times New Roman" w:hAnsi="Times New Roman" w:cs="Times New Roman"/>
+                <w:color w:val="212121"/>
+                <w:sz w:val="24"/>
+                <w:szCs w:val="24"/>
+                <w:shd w:val="clear" w:color="auto" w:fill="FFFFFF"/>
+              </w:rPr>
+            </w:pPr>
+            <w:r>
+              <w:rPr>
+                <w:rFonts w:ascii="Times New Roman" w:hAnsi="Times New Roman" w:cs="Times New Roman"/>
+                <w:color w:val="212121"/>
+                <w:sz w:val="24"/>
+                <w:szCs w:val="24"/>
+                <w:shd w:val="clear" w:color="auto" w:fill="FFFFFF"/>
+              </w:rPr>
+              <w:t>-</w:t>
+            </w:r>
+          </w:p>
+        </w:tc>
+        <w:tc>
+          <w:tcPr>
+            <w:tcW w:w="1405" w:type="dxa"/>
+            <w:vAlign w:val="center"/>
+          </w:tcPr>
+          <w:p>
+            <w:pPr>
+              <w:spacing w:line="360" w:lineRule="auto"/>
+              <w:jc w:val="center"/>
+              <w:rPr>
+                <w:rFonts w:ascii="Times New Roman" w:hAnsi="Times New Roman" w:cs="Times New Roman"/>
+                <w:color w:val="212121"/>
+                <w:sz w:val="24"/>
+                <w:szCs w:val="24"/>
+                <w:shd w:val="clear" w:color="auto" w:fill="FFFFFF"/>
+              </w:rPr>
+            </w:pPr>
+            <w:r>
+              <w:rPr>
+                <w:rFonts w:ascii="Times New Roman" w:hAnsi="Times New Roman" w:cs="Times New Roman"/>
+                <w:color w:val="212121"/>
+                <w:sz w:val="24"/>
+                <w:szCs w:val="24"/>
+                <w:shd w:val="clear" w:color="auto" w:fill="FFFFFF"/>
+              </w:rPr>
+              <w:t>-</w:t>
+            </w:r>
+          </w:p>
+        </w:tc>
+      </w:tr>
+      <w:tr>
+        <w:tc>
+          <w:tcPr>
+            <w:tcW w:w="1733" w:type="dxa"/>
+            <w:vAlign w:val="center"/>
+          </w:tcPr>
+          <w:p>
+            <w:pPr>
+              <w:spacing w:line="360" w:lineRule="auto"/>
+              <w:jc w:val="center"/>
+              <w:rPr>
+                <w:rFonts w:ascii="Times New Roman" w:hAnsi="Times New Roman" w:cs="Times New Roman"/>
+                <w:color w:val="212121"/>
+                <w:sz w:val="24"/>
+                <w:szCs w:val="45"/>
+                <w:shd w:val="clear" w:color="auto" w:fill="FFFFFF"/>
+              </w:rPr>
+            </w:pPr>
+            <w:proofErr w:type="spellStart"/>
+            <w:r>
+              <w:rPr>
+                <w:rFonts w:ascii="Times New Roman" w:hAnsi="Times New Roman" w:cs="Times New Roman"/>
+                <w:color w:val="212121"/>
+                <w:sz w:val="24"/>
+                <w:szCs w:val="45"/>
+                <w:shd w:val="clear" w:color="auto" w:fill="FFFFFF"/>
+              </w:rPr>
+              <w:t>Encryption</w:t>
+            </w:r>
+            <w:proofErr w:type="spellEnd"/>
+            <w:r>
+              <w:rPr>
+                <w:rFonts w:ascii="Times New Roman" w:hAnsi="Times New Roman" w:cs="Times New Roman"/>
+                <w:color w:val="212121"/>
+                <w:sz w:val="24"/>
+                <w:szCs w:val="45"/>
+                <w:shd w:val="clear" w:color="auto" w:fill="FFFFFF"/>
+              </w:rPr>
+              <w:t xml:space="preserve"> </w:t>
+            </w:r>
+            <w:proofErr w:type="spellStart"/>
+            <w:r>
+              <w:rPr>
+                <w:rFonts w:ascii="Times New Roman" w:hAnsi="Times New Roman" w:cs="Times New Roman"/>
+                <w:color w:val="212121"/>
+                <w:sz w:val="24"/>
+                <w:szCs w:val="45"/>
+                <w:shd w:val="clear" w:color="auto" w:fill="FFFFFF"/>
+              </w:rPr>
+              <w:t>Manager</w:t>
+            </w:r>
+            <w:proofErr w:type="spellEnd"/>
+          </w:p>
+          <w:p>
+            <w:pPr>
+              <w:spacing w:line="360" w:lineRule="auto"/>
+              <w:jc w:val="center"/>
+              <w:rPr>
+                <w:rFonts w:ascii="Times New Roman" w:hAnsi="Times New Roman" w:cs="Times New Roman"/>
+                <w:color w:val="212121"/>
+                <w:sz w:val="24"/>
+                <w:szCs w:val="28"/>
+                <w:shd w:val="clear" w:color="auto" w:fill="FFFFFF"/>
+              </w:rPr>
+            </w:pPr>
+          </w:p>
+        </w:tc>
+        <w:tc>
+          <w:tcPr>
+            <w:tcW w:w="1809" w:type="dxa"/>
+            <w:vAlign w:val="center"/>
+          </w:tcPr>
+          <w:p>
+            <w:pPr>
+              <w:spacing w:line="360" w:lineRule="auto"/>
+              <w:jc w:val="center"/>
+              <w:rPr>
+                <w:rFonts w:ascii="Times New Roman" w:hAnsi="Times New Roman" w:cs="Times New Roman"/>
+                <w:color w:val="212121"/>
+                <w:sz w:val="24"/>
+                <w:szCs w:val="24"/>
+                <w:shd w:val="clear" w:color="auto" w:fill="FFFFFF"/>
+              </w:rPr>
+            </w:pPr>
+            <w:r>
+              <w:rPr>
+                <w:rFonts w:ascii="Times New Roman" w:hAnsi="Times New Roman" w:cs="Times New Roman"/>
+                <w:color w:val="212121"/>
+                <w:sz w:val="24"/>
+                <w:szCs w:val="24"/>
+                <w:shd w:val="clear" w:color="auto" w:fill="FFFFFF"/>
+              </w:rPr>
+              <w:t>+</w:t>
+            </w:r>
+          </w:p>
+        </w:tc>
+        <w:tc>
+          <w:tcPr>
+            <w:tcW w:w="1719" w:type="dxa"/>
+            <w:vAlign w:val="center"/>
+          </w:tcPr>
+          <w:p>
+            <w:pPr>
+              <w:spacing w:line="360" w:lineRule="auto"/>
+              <w:jc w:val="center"/>
+              <w:rPr>
+                <w:rFonts w:ascii="Times New Roman" w:hAnsi="Times New Roman" w:cs="Times New Roman"/>
+                <w:color w:val="212121"/>
+                <w:sz w:val="24"/>
+                <w:szCs w:val="24"/>
+                <w:shd w:val="clear" w:color="auto" w:fill="FFFFFF"/>
+              </w:rPr>
+            </w:pPr>
+            <w:r>
+              <w:rPr>
+                <w:rFonts w:ascii="Times New Roman" w:hAnsi="Times New Roman" w:cs="Times New Roman"/>
+                <w:color w:val="212121"/>
+                <w:sz w:val="24"/>
+                <w:szCs w:val="24"/>
+                <w:shd w:val="clear" w:color="auto" w:fill="FFFFFF"/>
+              </w:rPr>
+              <w:t xml:space="preserve">+-(Генерирует ключи шифрования, но не предоставляет их </w:t>
+            </w:r>
+            <w:r>
+              <w:rPr>
+                <w:rFonts w:ascii="Times New Roman" w:hAnsi="Times New Roman" w:cs="Times New Roman"/>
+                <w:color w:val="212121"/>
+                <w:sz w:val="24"/>
+                <w:szCs w:val="24"/>
+                <w:shd w:val="clear" w:color="auto" w:fill="FFFFFF"/>
+              </w:rPr>
+              <w:lastRenderedPageBreak/>
+              <w:t>пользователю)</w:t>
+            </w:r>
+          </w:p>
+        </w:tc>
+        <w:tc>
+          <w:tcPr>
+            <w:tcW w:w="1733" w:type="dxa"/>
+            <w:vAlign w:val="center"/>
+          </w:tcPr>
+          <w:p>
+            <w:pPr>
+              <w:spacing w:line="360" w:lineRule="auto"/>
+              <w:jc w:val="center"/>
+              <w:rPr>
+                <w:rFonts w:ascii="Times New Roman" w:hAnsi="Times New Roman" w:cs="Times New Roman"/>
+                <w:color w:val="212121"/>
+                <w:sz w:val="24"/>
+                <w:szCs w:val="24"/>
+                <w:shd w:val="clear" w:color="auto" w:fill="FFFFFF"/>
+              </w:rPr>
+            </w:pPr>
+            <w:r>
+              <w:rPr>
+                <w:rFonts w:ascii="Times New Roman" w:hAnsi="Times New Roman" w:cs="Times New Roman"/>
+                <w:color w:val="212121"/>
+                <w:sz w:val="24"/>
+                <w:szCs w:val="24"/>
+                <w:shd w:val="clear" w:color="auto" w:fill="FFFFFF"/>
+              </w:rPr>
+              <w:lastRenderedPageBreak/>
+              <w:t>-</w:t>
+            </w:r>
+          </w:p>
+        </w:tc>
+        <w:tc>
+          <w:tcPr>
+            <w:tcW w:w="1693" w:type="dxa"/>
+            <w:vAlign w:val="center"/>
+          </w:tcPr>
+          <w:p>
+            <w:pPr>
+              <w:spacing w:line="360" w:lineRule="auto"/>
+              <w:jc w:val="center"/>
+              <w:rPr>
+                <w:rFonts w:ascii="Times New Roman" w:hAnsi="Times New Roman" w:cs="Times New Roman"/>
+                <w:color w:val="212121"/>
+                <w:sz w:val="24"/>
+                <w:szCs w:val="24"/>
+                <w:shd w:val="clear" w:color="auto" w:fill="FFFFFF"/>
+              </w:rPr>
+            </w:pPr>
+            <w:r>
+              <w:rPr>
+                <w:rFonts w:ascii="Times New Roman" w:hAnsi="Times New Roman" w:cs="Times New Roman"/>
+                <w:color w:val="212121"/>
+                <w:sz w:val="24"/>
+                <w:szCs w:val="24"/>
+                <w:shd w:val="clear" w:color="auto" w:fill="FFFFFF"/>
+              </w:rPr>
+              <w:t>-</w:t>
+            </w:r>
+          </w:p>
+        </w:tc>
+        <w:tc>
+          <w:tcPr>
+            <w:tcW w:w="1405" w:type="dxa"/>
+            <w:vAlign w:val="center"/>
+          </w:tcPr>
+          <w:p>
+            <w:pPr>
+              <w:spacing w:line="360" w:lineRule="auto"/>
+              <w:jc w:val="center"/>
+              <w:rPr>
+                <w:rFonts w:ascii="Times New Roman" w:hAnsi="Times New Roman" w:cs="Times New Roman"/>
+                <w:color w:val="212121"/>
+                <w:sz w:val="24"/>
+                <w:szCs w:val="24"/>
+                <w:shd w:val="clear" w:color="auto" w:fill="FFFFFF"/>
+              </w:rPr>
+            </w:pPr>
+            <w:r>
+              <w:rPr>
+                <w:rFonts w:ascii="Times New Roman" w:hAnsi="Times New Roman" w:cs="Times New Roman"/>
+                <w:color w:val="212121"/>
+                <w:sz w:val="24"/>
+                <w:szCs w:val="24"/>
+                <w:shd w:val="clear" w:color="auto" w:fill="FFFFFF"/>
+              </w:rPr>
+              <w:t>+</w:t>
+            </w:r>
+          </w:p>
+        </w:tc>
+      </w:tr>
+      <w:tr>
+        <w:tc>
+          <w:tcPr>
+            <w:tcW w:w="1733" w:type="dxa"/>
+            <w:vAlign w:val="center"/>
+          </w:tcPr>
+          <w:p>
+            <w:pPr>
+              <w:spacing w:line="360" w:lineRule="auto"/>
+              <w:jc w:val="center"/>
+              <w:rPr>
+                <w:rFonts w:ascii="Times New Roman" w:hAnsi="Times New Roman" w:cs="Times New Roman"/>
+                <w:color w:val="212121"/>
+                <w:sz w:val="24"/>
+                <w:szCs w:val="45"/>
+                <w:shd w:val="clear" w:color="auto" w:fill="FFFFFF"/>
+              </w:rPr>
+            </w:pPr>
+            <w:r>
+              <w:rPr>
+                <w:rFonts w:ascii="Times New Roman" w:hAnsi="Times New Roman" w:cs="Times New Roman"/>
+                <w:color w:val="212121"/>
+                <w:sz w:val="24"/>
+                <w:szCs w:val="45"/>
+                <w:shd w:val="clear" w:color="auto" w:fill="FFFFFF"/>
+              </w:rPr>
+              <w:lastRenderedPageBreak/>
+              <w:t xml:space="preserve">SSE </w:t>
+            </w:r>
+            <w:proofErr w:type="spellStart"/>
+            <w:proofErr w:type="gramStart"/>
+            <w:r>
+              <w:rPr>
+                <w:rFonts w:ascii="Times New Roman" w:hAnsi="Times New Roman" w:cs="Times New Roman"/>
+                <w:color w:val="212121"/>
+                <w:sz w:val="24"/>
+                <w:szCs w:val="45"/>
+                <w:shd w:val="clear" w:color="auto" w:fill="FFFFFF"/>
+              </w:rPr>
+              <w:t>Шифро</w:t>
+            </w:r>
+            <w:r>
+              <w:rPr>
+                <w:rFonts w:ascii="Times New Roman" w:hAnsi="Times New Roman" w:cs="Times New Roman"/>
+                <w:color w:val="212121"/>
+                <w:sz w:val="24"/>
+                <w:szCs w:val="45"/>
+                <w:shd w:val="clear" w:color="auto" w:fill="FFFFFF"/>
+              </w:rPr>
+              <w:t>-</w:t>
+            </w:r>
+            <w:r>
+              <w:rPr>
+                <w:rFonts w:ascii="Times New Roman" w:hAnsi="Times New Roman" w:cs="Times New Roman"/>
+                <w:color w:val="212121"/>
+                <w:sz w:val="24"/>
+                <w:szCs w:val="45"/>
+                <w:shd w:val="clear" w:color="auto" w:fill="FFFFFF"/>
+              </w:rPr>
+              <w:t>вание</w:t>
+            </w:r>
+            <w:proofErr w:type="spellEnd"/>
+            <w:proofErr w:type="gramEnd"/>
+          </w:p>
+          <w:p>
+            <w:pPr>
+              <w:spacing w:line="360" w:lineRule="auto"/>
+              <w:jc w:val="center"/>
+              <w:rPr>
+                <w:rFonts w:ascii="Times New Roman" w:hAnsi="Times New Roman" w:cs="Times New Roman"/>
+                <w:color w:val="212121"/>
+                <w:sz w:val="24"/>
+                <w:szCs w:val="45"/>
+                <w:shd w:val="clear" w:color="auto" w:fill="FFFFFF"/>
+              </w:rPr>
+            </w:pPr>
+          </w:p>
+        </w:tc>
+        <w:tc>
+          <w:tcPr>
+            <w:tcW w:w="1809" w:type="dxa"/>
+            <w:vAlign w:val="center"/>
+          </w:tcPr>
+          <w:p>
+            <w:pPr>
+              <w:spacing w:line="360" w:lineRule="auto"/>
+              <w:jc w:val="center"/>
+              <w:rPr>
+                <w:rFonts w:ascii="Times New Roman" w:hAnsi="Times New Roman" w:cs="Times New Roman"/>
+                <w:color w:val="212121"/>
+                <w:sz w:val="24"/>
+                <w:szCs w:val="24"/>
+                <w:shd w:val="clear" w:color="auto" w:fill="FFFFFF"/>
+              </w:rPr>
+            </w:pPr>
+            <w:r>
+              <w:rPr>
+                <w:rFonts w:ascii="Times New Roman" w:hAnsi="Times New Roman" w:cs="Times New Roman"/>
+                <w:color w:val="212121"/>
+                <w:sz w:val="24"/>
+                <w:szCs w:val="24"/>
+                <w:shd w:val="clear" w:color="auto" w:fill="FFFFFF"/>
+              </w:rPr>
+              <w:t>+</w:t>
+            </w:r>
+          </w:p>
+        </w:tc>
+        <w:tc>
+          <w:tcPr>
+            <w:tcW w:w="1719" w:type="dxa"/>
+            <w:vAlign w:val="center"/>
+          </w:tcPr>
+          <w:p>
+            <w:pPr>
+              <w:spacing w:line="360" w:lineRule="auto"/>
+              <w:jc w:val="center"/>
+              <w:rPr>
+                <w:rFonts w:ascii="Times New Roman" w:hAnsi="Times New Roman" w:cs="Times New Roman"/>
+                <w:color w:val="212121"/>
+                <w:sz w:val="24"/>
+                <w:szCs w:val="24"/>
+                <w:shd w:val="clear" w:color="auto" w:fill="FFFFFF"/>
+              </w:rPr>
+            </w:pPr>
+            <w:r>
+              <w:rPr>
+                <w:rFonts w:ascii="Times New Roman" w:hAnsi="Times New Roman" w:cs="Times New Roman"/>
+                <w:color w:val="212121"/>
+                <w:sz w:val="24"/>
+                <w:szCs w:val="24"/>
+                <w:shd w:val="clear" w:color="auto" w:fill="FFFFFF"/>
+              </w:rPr>
+              <w:t>+</w:t>
+            </w:r>
+          </w:p>
+        </w:tc>
+        <w:tc>
+          <w:tcPr>
+            <w:tcW w:w="1733" w:type="dxa"/>
+            <w:vAlign w:val="center"/>
+          </w:tcPr>
+          <w:p>
+            <w:pPr>
+              <w:spacing w:line="360" w:lineRule="auto"/>
+              <w:jc w:val="center"/>
+              <w:rPr>
+                <w:rFonts w:ascii="Times New Roman" w:hAnsi="Times New Roman" w:cs="Times New Roman"/>
+                <w:color w:val="212121"/>
+                <w:sz w:val="24"/>
+                <w:szCs w:val="24"/>
+                <w:shd w:val="clear" w:color="auto" w:fill="FFFFFF"/>
+              </w:rPr>
+            </w:pPr>
+            <w:r>
+              <w:rPr>
+                <w:rFonts w:ascii="Times New Roman" w:hAnsi="Times New Roman" w:cs="Times New Roman"/>
+                <w:color w:val="212121"/>
+                <w:sz w:val="24"/>
+                <w:szCs w:val="24"/>
+                <w:shd w:val="clear" w:color="auto" w:fill="FFFFFF"/>
+              </w:rPr>
+              <w:t>+</w:t>
+            </w:r>
+          </w:p>
+        </w:tc>
+        <w:tc>
+          <w:tcPr>
+            <w:tcW w:w="1693" w:type="dxa"/>
+            <w:vAlign w:val="center"/>
+          </w:tcPr>
+          <w:p>
+            <w:pPr>
+              <w:spacing w:line="360" w:lineRule="auto"/>
+              <w:jc w:val="center"/>
+              <w:rPr>
+                <w:rFonts w:ascii="Times New Roman" w:hAnsi="Times New Roman" w:cs="Times New Roman"/>
+                <w:color w:val="212121"/>
+                <w:sz w:val="24"/>
+                <w:szCs w:val="24"/>
+                <w:shd w:val="clear" w:color="auto" w:fill="FFFFFF"/>
+              </w:rPr>
+            </w:pPr>
+            <w:r>
+              <w:rPr>
+                <w:rFonts w:ascii="Times New Roman" w:hAnsi="Times New Roman" w:cs="Times New Roman"/>
+                <w:color w:val="212121"/>
+                <w:sz w:val="24"/>
+                <w:szCs w:val="24"/>
+                <w:shd w:val="clear" w:color="auto" w:fill="FFFFFF"/>
+              </w:rPr>
+              <w:t>+</w:t>
+            </w:r>
+          </w:p>
+        </w:tc>
+        <w:tc>
+          <w:tcPr>
+            <w:tcW w:w="1405" w:type="dxa"/>
+            <w:vAlign w:val="center"/>
+          </w:tcPr>
+          <w:p>
+            <w:pPr>
+              <w:spacing w:line="360" w:lineRule="auto"/>
+              <w:jc w:val="center"/>
+              <w:rPr>
+                <w:rFonts w:ascii="Times New Roman" w:hAnsi="Times New Roman" w:cs="Times New Roman"/>
+                <w:color w:val="212121"/>
+                <w:sz w:val="24"/>
+                <w:szCs w:val="24"/>
+                <w:shd w:val="clear" w:color="auto" w:fill="FFFFFF"/>
+              </w:rPr>
+            </w:pPr>
+            <w:r>
+              <w:rPr>
+                <w:rFonts w:ascii="Times New Roman" w:hAnsi="Times New Roman" w:cs="Times New Roman"/>
+                <w:color w:val="212121"/>
+                <w:sz w:val="24"/>
+                <w:szCs w:val="24"/>
+                <w:shd w:val="clear" w:color="auto" w:fill="FFFFFF"/>
+              </w:rPr>
+              <w:t>+</w:t>
+            </w:r>
+          </w:p>
+        </w:tc>
+      </w:tr>
+    </w:tbl>
     <w:p>
       <w:pPr>
         <w:spacing w:line="360" w:lineRule="auto"/>
@@ -5162,7 +6270,6 @@
           <w:shd w:val="clear" w:color="auto" w:fill="FFFFFF"/>
           <w:lang w:val="en-US"/>
         </w:rPr>
-        <w:lastRenderedPageBreak/>
         <w:t>D</w:t>
       </w:r>
       <w:proofErr w:type="spellStart"/>
@@ -5269,6 +6376,52 @@
           <w:shd w:val="clear" w:color="auto" w:fill="FFFFFF"/>
         </w:rPr>
         <w:t>-256, присутствующего во всех представленных приложениях.</w:t>
+      </w:r>
+    </w:p>
+    <w:p>
+      <w:pPr>
+        <w:pStyle w:val="a6"/>
+        <w:keepNext/>
+        <w:rPr>
+          <w:color w:val="000000" w:themeColor="text1"/>
+        </w:rPr>
+      </w:pPr>
+      <w:r>
+        <w:rPr>
+          <w:color w:val="000000" w:themeColor="text1"/>
+        </w:rPr>
+        <w:t xml:space="preserve">Таблица </w:t>
+      </w:r>
+      <w:r>
+        <w:rPr>
+          <w:color w:val="000000" w:themeColor="text1"/>
+        </w:rPr>
+        <w:fldChar w:fldCharType="begin"/>
+      </w:r>
+      <w:r>
+        <w:rPr>
+          <w:color w:val="000000" w:themeColor="text1"/>
+        </w:rPr>
+        <w:instrText xml:space="preserve"> SEQ Таблица \* ARABIC </w:instrText>
+      </w:r>
+      <w:r>
+        <w:rPr>
+          <w:color w:val="000000" w:themeColor="text1"/>
+        </w:rPr>
+        <w:fldChar w:fldCharType="separate"/>
+      </w:r>
+      <w:r>
+        <w:rPr>
+          <w:noProof/>
+          <w:color w:val="000000" w:themeColor="text1"/>
+        </w:rPr>
+        <w:t>3</w:t>
+      </w:r>
+      <w:r>
+        <w:rPr>
+          <w:color w:val="000000" w:themeColor="text1"/>
+        </w:rPr>
+        <w:fldChar w:fldCharType="end"/>
       </w:r>
     </w:p>
     <w:tbl>
@@ -5727,6 +6880,7 @@
                 <w:szCs w:val="45"/>
                 <w:shd w:val="clear" w:color="auto" w:fill="FFFFFF"/>
               </w:rPr>
+              <w:lastRenderedPageBreak/>
               <w:t>Manager</w:t>
             </w:r>
             <w:proofErr w:type="spellEnd"/>
@@ -5757,6 +6911,7 @@
                 <w:szCs w:val="24"/>
                 <w:shd w:val="clear" w:color="auto" w:fill="FFFFFF"/>
               </w:rPr>
+              <w:lastRenderedPageBreak/>
               <w:t>40.500</w:t>
             </w:r>
           </w:p>
@@ -5876,6 +7031,7 @@
                 <w:szCs w:val="45"/>
                 <w:shd w:val="clear" w:color="auto" w:fill="FFFFFF"/>
               </w:rPr>
+              <w:lastRenderedPageBreak/>
               <w:t xml:space="preserve">SSE </w:t>
             </w:r>
             <w:proofErr w:type="spellStart"/>
@@ -6383,7 +7539,6 @@
           <w:rFonts w:ascii="Times New Roman" w:hAnsi="Times New Roman" w:cs="Times New Roman"/>
           <w:sz w:val="28"/>
           <w:szCs w:val="28"/>
-          <w:lang w:val="en-US"/>
         </w:rPr>
       </w:pPr>
       <w:r>
@@ -6428,7 +7583,16 @@
           <w:sz w:val="28"/>
           <w:szCs w:val="28"/>
         </w:rPr>
-        <w:t xml:space="preserve"> предполагается использовать Симметричный алгоритм шифрования, который выполняет преобразования над блоками данных. Три наиболее популярных алгоритма рассмотрены и проанализированы ниже.</w:t>
+        <w:t xml:space="preserve"> предполагается использовать Симметричный алгоритм </w:t>
+      </w:r>
+      <w:r>
+        <w:rPr>
+          <w:rFonts w:ascii="Times New Roman" w:hAnsi="Times New Roman" w:cs="Times New Roman"/>
+          <w:sz w:val="28"/>
+          <w:szCs w:val="28"/>
+        </w:rPr>
+        <w:lastRenderedPageBreak/>
+        <w:t>шифрования, который выполняет преобразования над блоками данных. Три наиболее популярных алгоритма рассмотрены и проанализированы ниже.</w:t>
       </w:r>
     </w:p>
     <w:p/>
@@ -6555,7 +7719,7 @@
           <w:lang w:eastAsia="ru-RU"/>
         </w:rPr>
         <w:drawing>
-          <wp:inline distT="0" distB="0" distL="0" distR="0" wp14:anchorId="7AD658F2" wp14:editId="0C1F4051">
+          <wp:inline distT="0" distB="0" distL="0" distR="0" wp14:anchorId="35C615BD" wp14:editId="0B3CB7B3">
             <wp:extent cx="2590800" cy="2224868"/>
             <wp:effectExtent l="0" t="0" r="0" b="4445"/>
             <wp:docPr id="17" name="Рисунок 17"/>
@@ -6572,7 +7736,7 @@
                     </pic:cNvPicPr>
                   </pic:nvPicPr>
                   <pic:blipFill>
-                    <a:blip r:embed="rId12">
+                    <a:blip r:embed="rId14">
                       <a:extLst>
                         <a:ext uri="{28A0092B-C50C-407E-A947-70E740481C1C}">
                           <a14:useLocalDpi xmlns:a14="http://schemas.microsoft.com/office/drawing/2010/main" val="0"/>
@@ -6620,7 +7784,7 @@
           <w:szCs w:val="28"/>
         </w:rPr>
       </w:pPr>
-      <w:bookmarkStart w:id="1" w:name="_Ref447026903"/>
+      <w:bookmarkStart w:id="0" w:name="_Ref447026903"/>
       <w:r>
         <w:rPr>
           <w:rFonts w:ascii="Times New Roman" w:hAnsi="Times New Roman" w:cs="Times New Roman"/>
@@ -6736,7 +7900,7 @@
           <w:t>28147-89</w:t>
         </w:r>
       </w:smartTag>
-      <w:bookmarkEnd w:id="1"/>
+      <w:bookmarkEnd w:id="0"/>
     </w:p>
     <w:p>
       <w:pPr>
@@ -6837,16 +8001,7 @@
           <w:sz w:val="28"/>
           <w:szCs w:val="28"/>
         </w:rPr>
-        <w:t xml:space="preserve">1 определенным </w:t>
-      </w:r>
-      <w:r>
-        <w:rPr>
-          <w:rFonts w:ascii="Times New Roman" w:hAnsi="Times New Roman" w:cs="Times New Roman"/>
-          <w:sz w:val="28"/>
-          <w:szCs w:val="28"/>
-        </w:rPr>
-        <w:lastRenderedPageBreak/>
-        <w:t xml:space="preserve">образом обрабатывается, после чего его значение складывается со значением </w:t>
+        <w:t xml:space="preserve">1 определенным образом обрабатывается, после чего его значение складывается со значением </w:t>
       </w:r>
       <w:proofErr w:type="spellStart"/>
       <w:r>
@@ -7164,8 +8319,9 @@
           <w:shd w:val="clear" w:color="auto" w:fill="FFFFFF"/>
           <w:lang w:eastAsia="ru-RU"/>
         </w:rPr>
+        <w:lastRenderedPageBreak/>
         <w:drawing>
-          <wp:inline distT="0" distB="0" distL="0" distR="0" wp14:anchorId="25F31568" wp14:editId="7988F02C">
+          <wp:inline distT="0" distB="0" distL="0" distR="0" wp14:anchorId="335FFECF" wp14:editId="04BF0832">
             <wp:extent cx="2990850" cy="1859177"/>
             <wp:effectExtent l="0" t="0" r="0" b="8255"/>
             <wp:docPr id="18" name="Рисунок 18"/>
@@ -7182,7 +8338,7 @@
                     </pic:cNvPicPr>
                   </pic:nvPicPr>
                   <pic:blipFill>
-                    <a:blip r:embed="rId13">
+                    <a:blip r:embed="rId15">
                       <a:extLst>
                         <a:ext uri="{28A0092B-C50C-407E-A947-70E740481C1C}">
                           <a14:useLocalDpi xmlns:a14="http://schemas.microsoft.com/office/drawing/2010/main" val="0"/>
@@ -7500,16 +8656,7 @@
           <w:sz w:val="28"/>
           <w:szCs w:val="28"/>
         </w:rPr>
-        <w:t xml:space="preserve"> </w:t>
-      </w:r>
-      <w:r>
-        <w:rPr>
-          <w:rFonts w:ascii="Times New Roman" w:hAnsi="Times New Roman" w:cs="Times New Roman"/>
-          <w:sz w:val="28"/>
-          <w:szCs w:val="28"/>
-        </w:rPr>
-        <w:lastRenderedPageBreak/>
-        <w:t xml:space="preserve">методами. К числу </w:t>
+        <w:t xml:space="preserve"> методами. К числу </w:t>
       </w:r>
       <w:proofErr w:type="gramStart"/>
       <w:r>
@@ -7628,7 +8775,7 @@
           <w:sz w:val="28"/>
         </w:rPr>
       </w:pPr>
-      <w:bookmarkStart w:id="2" w:name="bookmark2"/>
+      <w:bookmarkStart w:id="1" w:name="bookmark2"/>
       <w:r>
         <w:rPr>
           <w:rFonts w:ascii="Times New Roman" w:eastAsiaTheme="majorEastAsia" w:hAnsi="Times New Roman" w:cs="Times New Roman"/>
@@ -7639,7 +8786,7 @@
         </w:rPr>
         <w:t>Режимы работы алгоритма</w:t>
       </w:r>
-      <w:bookmarkEnd w:id="2"/>
+      <w:bookmarkEnd w:id="1"/>
     </w:p>
     <w:p>
       <w:pPr>
@@ -7814,6 +8961,7 @@
           <w:sz w:val="28"/>
           <w:szCs w:val="28"/>
         </w:rPr>
+        <w:lastRenderedPageBreak/>
         <w:t xml:space="preserve">режим выработки </w:t>
       </w:r>
       <w:proofErr w:type="spellStart"/>
@@ -7956,7 +9104,7 @@
           <w:szCs w:val="28"/>
         </w:rPr>
       </w:pPr>
-      <w:bookmarkStart w:id="3" w:name="bookmark3"/>
+      <w:bookmarkStart w:id="2" w:name="bookmark3"/>
       <w:r>
         <w:rPr>
           <w:rFonts w:ascii="Times New Roman" w:eastAsia="Arial" w:hAnsi="Times New Roman" w:cs="Times New Roman"/>
@@ -7966,7 +9114,7 @@
         </w:rPr>
         <w:t>Режим простой замены</w:t>
       </w:r>
-      <w:bookmarkEnd w:id="3"/>
+      <w:bookmarkEnd w:id="2"/>
     </w:p>
     <w:p>
       <w:pPr>
@@ -8769,8 +9917,9 @@
           <w:szCs w:val="28"/>
           <w:lang w:eastAsia="ru-RU"/>
         </w:rPr>
+        <w:lastRenderedPageBreak/>
         <w:drawing>
-          <wp:inline distT="0" distB="0" distL="0" distR="0" wp14:anchorId="072274D2" wp14:editId="4FE84E6A">
+          <wp:inline distT="0" distB="0" distL="0" distR="0" wp14:anchorId="2FAA1419" wp14:editId="2AD1C3D2">
             <wp:extent cx="4338616" cy="1638300"/>
             <wp:effectExtent l="0" t="0" r="5080" b="0"/>
             <wp:docPr id="19" name="Рисунок 19"/>
@@ -8787,7 +9936,7 @@
                     </pic:cNvPicPr>
                   </pic:nvPicPr>
                   <pic:blipFill>
-                    <a:blip r:embed="rId14">
+                    <a:blip r:embed="rId16">
                       <a:extLst>
                         <a:ext uri="{28A0092B-C50C-407E-A947-70E740481C1C}">
                           <a14:useLocalDpi xmlns:a14="http://schemas.microsoft.com/office/drawing/2010/main" val="0"/>
@@ -9402,228 +10551,236 @@
           <w:sz w:val="28"/>
           <w:szCs w:val="28"/>
         </w:rPr>
+        <w:t xml:space="preserve">Для выработки той же самой гаммы шифра у пользователя, расшифровывающего криптограмму, должен быть тот же самый ключ и то же значение </w:t>
+      </w:r>
+      <w:proofErr w:type="spellStart"/>
+      <w:r>
+        <w:rPr>
+          <w:rFonts w:ascii="Times New Roman" w:hAnsi="Times New Roman" w:cs="Times New Roman"/>
+          <w:sz w:val="28"/>
+          <w:szCs w:val="28"/>
+        </w:rPr>
+        <w:t>синхропосылки</w:t>
+      </w:r>
+      <w:proofErr w:type="spellEnd"/>
+      <w:r>
+        <w:rPr>
+          <w:rFonts w:ascii="Times New Roman" w:hAnsi="Times New Roman" w:cs="Times New Roman"/>
+          <w:sz w:val="28"/>
+          <w:szCs w:val="28"/>
+        </w:rPr>
+        <w:t>, которые применялись при зашифровывании информации.</w:t>
+      </w:r>
+    </w:p>
+    <w:p>
+      <w:pPr>
+        <w:ind w:left="-142" w:right="-562"/>
+        <w:rPr>
+          <w:rFonts w:ascii="Times New Roman" w:hAnsi="Times New Roman" w:cs="Times New Roman"/>
+          <w:sz w:val="28"/>
+          <w:szCs w:val="28"/>
+        </w:rPr>
+      </w:pPr>
+      <w:r>
+        <w:rPr>
+          <w:rFonts w:ascii="Times New Roman" w:hAnsi="Times New Roman" w:cs="Times New Roman"/>
+          <w:sz w:val="28"/>
+          <w:szCs w:val="28"/>
+        </w:rPr>
+        <w:t xml:space="preserve">В противном случае получить исходный текст из </w:t>
+      </w:r>
+      <w:proofErr w:type="gramStart"/>
+      <w:r>
+        <w:rPr>
+          <w:rFonts w:ascii="Times New Roman" w:hAnsi="Times New Roman" w:cs="Times New Roman"/>
+          <w:sz w:val="28"/>
+          <w:szCs w:val="28"/>
+        </w:rPr>
+        <w:t>зашифрованного</w:t>
+      </w:r>
+      <w:proofErr w:type="gramEnd"/>
+      <w:r>
+        <w:rPr>
+          <w:rFonts w:ascii="Times New Roman" w:hAnsi="Times New Roman" w:cs="Times New Roman"/>
+          <w:sz w:val="28"/>
+          <w:szCs w:val="28"/>
+        </w:rPr>
+        <w:t xml:space="preserve"> не удастся.</w:t>
+      </w:r>
+    </w:p>
+    <w:p>
+      <w:pPr>
+        <w:ind w:left="-142" w:right="-562"/>
+        <w:rPr>
+          <w:rFonts w:ascii="Times New Roman" w:hAnsi="Times New Roman" w:cs="Times New Roman"/>
+          <w:sz w:val="28"/>
+          <w:szCs w:val="28"/>
+        </w:rPr>
+      </w:pPr>
+      <w:r>
+        <w:rPr>
+          <w:rFonts w:ascii="Times New Roman" w:hAnsi="Times New Roman" w:cs="Times New Roman"/>
+          <w:sz w:val="28"/>
+          <w:szCs w:val="28"/>
+        </w:rPr>
+        <w:t xml:space="preserve">В большинстве реализаций алгоритма ГОСТ 28147-89 </w:t>
+      </w:r>
+      <w:proofErr w:type="spellStart"/>
+      <w:r>
+        <w:rPr>
+          <w:rFonts w:ascii="Times New Roman" w:hAnsi="Times New Roman" w:cs="Times New Roman"/>
+          <w:sz w:val="28"/>
+          <w:szCs w:val="28"/>
+        </w:rPr>
+        <w:t>синхропосылка</w:t>
+      </w:r>
+      <w:proofErr w:type="spellEnd"/>
+      <w:r>
+        <w:rPr>
+          <w:rFonts w:ascii="Times New Roman" w:hAnsi="Times New Roman" w:cs="Times New Roman"/>
+          <w:sz w:val="28"/>
+          <w:szCs w:val="28"/>
+        </w:rPr>
+        <w:t xml:space="preserve"> не является секретным элементом, однако </w:t>
+      </w:r>
+      <w:proofErr w:type="spellStart"/>
+      <w:r>
+        <w:rPr>
+          <w:rFonts w:ascii="Times New Roman" w:hAnsi="Times New Roman" w:cs="Times New Roman"/>
+          <w:sz w:val="28"/>
+          <w:szCs w:val="28"/>
+        </w:rPr>
+        <w:t>синхропосылка</w:t>
+      </w:r>
+      <w:proofErr w:type="spellEnd"/>
+      <w:r>
+        <w:rPr>
+          <w:rFonts w:ascii="Times New Roman" w:hAnsi="Times New Roman" w:cs="Times New Roman"/>
+          <w:sz w:val="28"/>
+          <w:szCs w:val="28"/>
+        </w:rPr>
+        <w:t xml:space="preserve"> может быть так-же </w:t>
+      </w:r>
+      <w:proofErr w:type="gramStart"/>
+      <w:r>
+        <w:rPr>
+          <w:rFonts w:ascii="Times New Roman" w:hAnsi="Times New Roman" w:cs="Times New Roman"/>
+          <w:sz w:val="28"/>
+          <w:szCs w:val="28"/>
+        </w:rPr>
+        <w:t>секретна</w:t>
+      </w:r>
+      <w:proofErr w:type="gramEnd"/>
+      <w:r>
+        <w:rPr>
+          <w:rFonts w:ascii="Times New Roman" w:hAnsi="Times New Roman" w:cs="Times New Roman"/>
+          <w:sz w:val="28"/>
+          <w:szCs w:val="28"/>
+        </w:rPr>
+        <w:t xml:space="preserve">, как и ключ шифрования. В этом случае можно считать, что эффективная длина ключа алгоритма (256 битов) увеличивается еще на 64 бита </w:t>
+      </w:r>
+      <w:proofErr w:type="spellStart"/>
+      <w:r>
+        <w:rPr>
+          <w:rFonts w:ascii="Times New Roman" w:hAnsi="Times New Roman" w:cs="Times New Roman"/>
+          <w:sz w:val="28"/>
+          <w:szCs w:val="28"/>
+        </w:rPr>
+        <w:t>синхропосылки</w:t>
+      </w:r>
+      <w:proofErr w:type="spellEnd"/>
+      <w:r>
+        <w:rPr>
+          <w:rFonts w:ascii="Times New Roman" w:hAnsi="Times New Roman" w:cs="Times New Roman"/>
+          <w:sz w:val="28"/>
+          <w:szCs w:val="28"/>
+        </w:rPr>
+        <w:t>, которую можно рассматривать как дополнительный ключевой элемент.</w:t>
+      </w:r>
+    </w:p>
+    <w:p>
+      <w:pPr>
+        <w:ind w:left="-142" w:right="-562"/>
+        <w:rPr>
+          <w:rFonts w:ascii="Times New Roman" w:hAnsi="Times New Roman" w:cs="Times New Roman"/>
+          <w:b/>
+          <w:sz w:val="28"/>
+          <w:szCs w:val="28"/>
+        </w:rPr>
+      </w:pPr>
+      <w:r>
+        <w:rPr>
+          <w:rFonts w:ascii="Times New Roman" w:hAnsi="Times New Roman" w:cs="Times New Roman"/>
+          <w:b/>
+          <w:sz w:val="28"/>
+          <w:szCs w:val="28"/>
+        </w:rPr>
+        <w:t xml:space="preserve">Режим </w:t>
+      </w:r>
+      <w:proofErr w:type="spellStart"/>
+      <w:r>
+        <w:rPr>
+          <w:rFonts w:ascii="Times New Roman" w:hAnsi="Times New Roman" w:cs="Times New Roman"/>
+          <w:b/>
+          <w:sz w:val="28"/>
+          <w:szCs w:val="28"/>
+        </w:rPr>
+        <w:t>гаммирования</w:t>
+      </w:r>
+      <w:proofErr w:type="spellEnd"/>
+      <w:r>
+        <w:rPr>
+          <w:rFonts w:ascii="Times New Roman" w:hAnsi="Times New Roman" w:cs="Times New Roman"/>
+          <w:b/>
+          <w:sz w:val="28"/>
+          <w:szCs w:val="28"/>
+        </w:rPr>
+        <w:t xml:space="preserve"> с обратной связью</w:t>
+      </w:r>
+    </w:p>
+    <w:p>
+      <w:pPr>
+        <w:ind w:left="-142" w:right="-562"/>
+        <w:rPr>
+          <w:rFonts w:ascii="Times New Roman" w:hAnsi="Times New Roman" w:cs="Times New Roman"/>
+          <w:sz w:val="28"/>
+          <w:szCs w:val="28"/>
+        </w:rPr>
+      </w:pPr>
+      <w:r>
+        <w:rPr>
+          <w:rFonts w:ascii="Times New Roman" w:hAnsi="Times New Roman" w:cs="Times New Roman"/>
+          <w:sz w:val="28"/>
+          <w:szCs w:val="28"/>
+        </w:rPr>
+        <w:t xml:space="preserve">В режиме </w:t>
+      </w:r>
+      <w:proofErr w:type="spellStart"/>
+      <w:r>
+        <w:rPr>
+          <w:rFonts w:ascii="Times New Roman" w:hAnsi="Times New Roman" w:cs="Times New Roman"/>
+          <w:sz w:val="28"/>
+          <w:szCs w:val="28"/>
+        </w:rPr>
+        <w:t>гаммирования</w:t>
+      </w:r>
+      <w:proofErr w:type="spellEnd"/>
+      <w:r>
+        <w:rPr>
+          <w:rFonts w:ascii="Times New Roman" w:hAnsi="Times New Roman" w:cs="Times New Roman"/>
+          <w:sz w:val="28"/>
+          <w:szCs w:val="28"/>
+        </w:rPr>
+        <w:t xml:space="preserve"> с обратной связью в качестве заполнения регистров N1 и N2, начиная со 2-го блока, используется не предыдущий блок гаммы, а результат </w:t>
+      </w:r>
+      <w:r>
+        <w:rPr>
+          <w:rFonts w:ascii="Times New Roman" w:hAnsi="Times New Roman" w:cs="Times New Roman"/>
+          <w:sz w:val="28"/>
+          <w:szCs w:val="28"/>
+        </w:rPr>
         <w:lastRenderedPageBreak/>
-        <w:t xml:space="preserve">Для выработки той же самой гаммы шифра у пользователя, расшифровывающего криптограмму, должен быть тот же самый ключ и то же значение </w:t>
-      </w:r>
-      <w:proofErr w:type="spellStart"/>
-      <w:r>
-        <w:rPr>
-          <w:rFonts w:ascii="Times New Roman" w:hAnsi="Times New Roman" w:cs="Times New Roman"/>
-          <w:sz w:val="28"/>
-          <w:szCs w:val="28"/>
-        </w:rPr>
-        <w:t>синхропосылки</w:t>
-      </w:r>
-      <w:proofErr w:type="spellEnd"/>
-      <w:r>
-        <w:rPr>
-          <w:rFonts w:ascii="Times New Roman" w:hAnsi="Times New Roman" w:cs="Times New Roman"/>
-          <w:sz w:val="28"/>
-          <w:szCs w:val="28"/>
-        </w:rPr>
-        <w:t>, которые применялись при зашифровывании информации.</w:t>
-      </w:r>
-    </w:p>
-    <w:p>
-      <w:pPr>
-        <w:ind w:left="-142" w:right="-562"/>
-        <w:rPr>
-          <w:rFonts w:ascii="Times New Roman" w:hAnsi="Times New Roman" w:cs="Times New Roman"/>
-          <w:sz w:val="28"/>
-          <w:szCs w:val="28"/>
-        </w:rPr>
-      </w:pPr>
-      <w:r>
-        <w:rPr>
-          <w:rFonts w:ascii="Times New Roman" w:hAnsi="Times New Roman" w:cs="Times New Roman"/>
-          <w:sz w:val="28"/>
-          <w:szCs w:val="28"/>
-        </w:rPr>
-        <w:t xml:space="preserve">В противном случае получить исходный текст из </w:t>
-      </w:r>
-      <w:proofErr w:type="gramStart"/>
-      <w:r>
-        <w:rPr>
-          <w:rFonts w:ascii="Times New Roman" w:hAnsi="Times New Roman" w:cs="Times New Roman"/>
-          <w:sz w:val="28"/>
-          <w:szCs w:val="28"/>
-        </w:rPr>
-        <w:t>зашифрованного</w:t>
-      </w:r>
-      <w:proofErr w:type="gramEnd"/>
-      <w:r>
-        <w:rPr>
-          <w:rFonts w:ascii="Times New Roman" w:hAnsi="Times New Roman" w:cs="Times New Roman"/>
-          <w:sz w:val="28"/>
-          <w:szCs w:val="28"/>
-        </w:rPr>
-        <w:t xml:space="preserve"> не удастся.</w:t>
-      </w:r>
-    </w:p>
-    <w:p>
-      <w:pPr>
-        <w:ind w:left="-142" w:right="-562"/>
-        <w:rPr>
-          <w:rFonts w:ascii="Times New Roman" w:hAnsi="Times New Roman" w:cs="Times New Roman"/>
-          <w:sz w:val="28"/>
-          <w:szCs w:val="28"/>
-        </w:rPr>
-      </w:pPr>
-      <w:r>
-        <w:rPr>
-          <w:rFonts w:ascii="Times New Roman" w:hAnsi="Times New Roman" w:cs="Times New Roman"/>
-          <w:sz w:val="28"/>
-          <w:szCs w:val="28"/>
-        </w:rPr>
-        <w:t xml:space="preserve">В большинстве реализаций алгоритма ГОСТ 28147-89 </w:t>
-      </w:r>
-      <w:proofErr w:type="spellStart"/>
-      <w:r>
-        <w:rPr>
-          <w:rFonts w:ascii="Times New Roman" w:hAnsi="Times New Roman" w:cs="Times New Roman"/>
-          <w:sz w:val="28"/>
-          <w:szCs w:val="28"/>
-        </w:rPr>
-        <w:t>синхропосылка</w:t>
-      </w:r>
-      <w:proofErr w:type="spellEnd"/>
-      <w:r>
-        <w:rPr>
-          <w:rFonts w:ascii="Times New Roman" w:hAnsi="Times New Roman" w:cs="Times New Roman"/>
-          <w:sz w:val="28"/>
-          <w:szCs w:val="28"/>
-        </w:rPr>
-        <w:t xml:space="preserve"> не является секретным элементом, однако </w:t>
-      </w:r>
-      <w:proofErr w:type="spellStart"/>
-      <w:r>
-        <w:rPr>
-          <w:rFonts w:ascii="Times New Roman" w:hAnsi="Times New Roman" w:cs="Times New Roman"/>
-          <w:sz w:val="28"/>
-          <w:szCs w:val="28"/>
-        </w:rPr>
-        <w:t>синхропосылка</w:t>
-      </w:r>
-      <w:proofErr w:type="spellEnd"/>
-      <w:r>
-        <w:rPr>
-          <w:rFonts w:ascii="Times New Roman" w:hAnsi="Times New Roman" w:cs="Times New Roman"/>
-          <w:sz w:val="28"/>
-          <w:szCs w:val="28"/>
-        </w:rPr>
-        <w:t xml:space="preserve"> может быть так-же </w:t>
-      </w:r>
-      <w:proofErr w:type="gramStart"/>
-      <w:r>
-        <w:rPr>
-          <w:rFonts w:ascii="Times New Roman" w:hAnsi="Times New Roman" w:cs="Times New Roman"/>
-          <w:sz w:val="28"/>
-          <w:szCs w:val="28"/>
-        </w:rPr>
-        <w:t>секретна</w:t>
-      </w:r>
-      <w:proofErr w:type="gramEnd"/>
-      <w:r>
-        <w:rPr>
-          <w:rFonts w:ascii="Times New Roman" w:hAnsi="Times New Roman" w:cs="Times New Roman"/>
-          <w:sz w:val="28"/>
-          <w:szCs w:val="28"/>
-        </w:rPr>
-        <w:t xml:space="preserve">, как и ключ шифрования. В этом случае можно считать, что эффективная длина ключа алгоритма (256 битов) увеличивается еще на 64 бита </w:t>
-      </w:r>
-      <w:proofErr w:type="spellStart"/>
-      <w:r>
-        <w:rPr>
-          <w:rFonts w:ascii="Times New Roman" w:hAnsi="Times New Roman" w:cs="Times New Roman"/>
-          <w:sz w:val="28"/>
-          <w:szCs w:val="28"/>
-        </w:rPr>
-        <w:t>синхропосылки</w:t>
-      </w:r>
-      <w:proofErr w:type="spellEnd"/>
-      <w:r>
-        <w:rPr>
-          <w:rFonts w:ascii="Times New Roman" w:hAnsi="Times New Roman" w:cs="Times New Roman"/>
-          <w:sz w:val="28"/>
-          <w:szCs w:val="28"/>
-        </w:rPr>
-        <w:t>, которую можно рассматривать как дополнительный ключевой элемент.</w:t>
-      </w:r>
-    </w:p>
-    <w:p>
-      <w:pPr>
-        <w:ind w:left="-142" w:right="-562"/>
-        <w:rPr>
-          <w:rFonts w:ascii="Times New Roman" w:hAnsi="Times New Roman" w:cs="Times New Roman"/>
-          <w:b/>
-          <w:sz w:val="28"/>
-          <w:szCs w:val="28"/>
-        </w:rPr>
-      </w:pPr>
-      <w:r>
-        <w:rPr>
-          <w:rFonts w:ascii="Times New Roman" w:hAnsi="Times New Roman" w:cs="Times New Roman"/>
-          <w:b/>
-          <w:sz w:val="28"/>
-          <w:szCs w:val="28"/>
-        </w:rPr>
-        <w:t xml:space="preserve">Режим </w:t>
-      </w:r>
-      <w:proofErr w:type="spellStart"/>
-      <w:r>
-        <w:rPr>
-          <w:rFonts w:ascii="Times New Roman" w:hAnsi="Times New Roman" w:cs="Times New Roman"/>
-          <w:b/>
-          <w:sz w:val="28"/>
-          <w:szCs w:val="28"/>
-        </w:rPr>
-        <w:t>гаммирования</w:t>
-      </w:r>
-      <w:proofErr w:type="spellEnd"/>
-      <w:r>
-        <w:rPr>
-          <w:rFonts w:ascii="Times New Roman" w:hAnsi="Times New Roman" w:cs="Times New Roman"/>
-          <w:b/>
-          <w:sz w:val="28"/>
-          <w:szCs w:val="28"/>
-        </w:rPr>
-        <w:t xml:space="preserve"> с обратной связью</w:t>
-      </w:r>
-    </w:p>
-    <w:p>
-      <w:pPr>
-        <w:ind w:left="-142" w:right="-562"/>
-        <w:rPr>
-          <w:rFonts w:ascii="Times New Roman" w:hAnsi="Times New Roman" w:cs="Times New Roman"/>
-          <w:sz w:val="28"/>
-          <w:szCs w:val="28"/>
-        </w:rPr>
-      </w:pPr>
-      <w:r>
-        <w:rPr>
-          <w:rFonts w:ascii="Times New Roman" w:hAnsi="Times New Roman" w:cs="Times New Roman"/>
-          <w:sz w:val="28"/>
-          <w:szCs w:val="28"/>
-        </w:rPr>
-        <w:t xml:space="preserve">В режиме </w:t>
-      </w:r>
-      <w:proofErr w:type="spellStart"/>
-      <w:r>
-        <w:rPr>
-          <w:rFonts w:ascii="Times New Roman" w:hAnsi="Times New Roman" w:cs="Times New Roman"/>
-          <w:sz w:val="28"/>
-          <w:szCs w:val="28"/>
-        </w:rPr>
-        <w:t>гаммирования</w:t>
-      </w:r>
-      <w:proofErr w:type="spellEnd"/>
-      <w:r>
-        <w:rPr>
-          <w:rFonts w:ascii="Times New Roman" w:hAnsi="Times New Roman" w:cs="Times New Roman"/>
-          <w:sz w:val="28"/>
-          <w:szCs w:val="28"/>
-        </w:rPr>
-        <w:t xml:space="preserve"> с обратной связью в качестве заполнения регистров N1 и N2, начиная со 2-го блока, используется не предыдущий блок гаммы, а результат зашифровывания предыдущего блока открытого текста </w:t>
+        <w:t xml:space="preserve">зашифровывания предыдущего блока открытого текста </w:t>
       </w:r>
       <w:r>
         <w:rPr>
@@ -9663,7 +10820,7 @@
           <w:lang w:eastAsia="ru-RU"/>
         </w:rPr>
         <w:drawing>
-          <wp:inline distT="0" distB="0" distL="0" distR="0" wp14:anchorId="1E152635" wp14:editId="2C676FBC">
+          <wp:inline distT="0" distB="0" distL="0" distR="0" wp14:anchorId="4C5226BB" wp14:editId="06A4ACCD">
             <wp:extent cx="2924175" cy="1181100"/>
             <wp:effectExtent l="0" t="0" r="9525" b="0"/>
             <wp:docPr id="20" name="Рисунок 20"/>
@@ -9680,7 +10837,7 @@
                     </pic:cNvPicPr>
                   </pic:nvPicPr>
                   <pic:blipFill>
-                    <a:blip r:embed="rId15">
+                    <a:blip r:embed="rId17">
                       <a:extLst>
                         <a:ext uri="{28A0092B-C50C-407E-A947-70E740481C1C}">
                           <a14:useLocalDpi xmlns:a14="http://schemas.microsoft.com/office/drawing/2010/main" val="0"/>
@@ -10060,7 +11217,6 @@
           <w:sz w:val="28"/>
           <w:szCs w:val="28"/>
         </w:rPr>
-        <w:lastRenderedPageBreak/>
         <w:t>Имитоприставкой</w:t>
       </w:r>
       <w:proofErr w:type="spellEnd"/>
@@ -10413,6 +11569,7 @@
           <w:sz w:val="28"/>
           <w:szCs w:val="28"/>
         </w:rPr>
+        <w:lastRenderedPageBreak/>
         <w:t>Криптоанализ</w:t>
       </w:r>
       <w:proofErr w:type="spellEnd"/>
@@ -10835,7 +11992,6 @@
           <w:sz w:val="28"/>
           <w:szCs w:val="28"/>
         </w:rPr>
-        <w:lastRenderedPageBreak/>
         <w:t xml:space="preserve">Указанный выше способ – не единственная возможная атака на </w:t>
       </w:r>
       <w:r>
@@ -10995,7 +12151,7 @@
           <w:szCs w:val="28"/>
         </w:rPr>
       </w:pPr>
-      <w:bookmarkStart w:id="4" w:name="_Ref447559005"/>
+      <w:bookmarkStart w:id="3" w:name="_Ref447559005"/>
       <w:r>
         <w:rPr>
           <w:rFonts w:ascii="Times New Roman" w:hAnsi="Times New Roman" w:cs="Times New Roman"/>
@@ -11045,7 +12201,7 @@
           <w:sz w:val="28"/>
           <w:szCs w:val="28"/>
         </w:rPr>
-        <w:t>1</w:t>
+        <w:t>4</w:t>
       </w:r>
       <w:r>
         <w:rPr>
@@ -11057,7 +12213,7 @@
         </w:rPr>
         <w:fldChar w:fldCharType="end"/>
       </w:r>
-      <w:bookmarkEnd w:id="4"/>
+      <w:bookmarkEnd w:id="3"/>
     </w:p>
     <w:tbl>
       <w:tblPr>
@@ -11436,7 +12592,15 @@
                 <w:sz w:val="28"/>
                 <w:szCs w:val="28"/>
               </w:rPr>
-              <w:t>Атака методом бумеранга</w:t>
+              <w:t xml:space="preserve">Атака методом </w:t>
+            </w:r>
+            <w:r>
+              <w:rPr>
+                <w:sz w:val="28"/>
+                <w:szCs w:val="28"/>
+              </w:rPr>
+              <w:lastRenderedPageBreak/>
+              <w:t>бумеранга</w:t>
             </w:r>
           </w:p>
         </w:tc>
@@ -11459,6 +12623,7 @@
                 <w:sz w:val="28"/>
                 <w:szCs w:val="28"/>
               </w:rPr>
+              <w:lastRenderedPageBreak/>
               <w:t>32</w:t>
             </w:r>
           </w:p>
@@ -11497,7 +12662,15 @@
                 <w:sz w:val="28"/>
                 <w:szCs w:val="28"/>
               </w:rPr>
-              <w:t xml:space="preserve"> пар открытого/зашифрованного текста (СПТ)</w:t>
+              <w:t xml:space="preserve"> пар открытого/зашифрованного </w:t>
+            </w:r>
+            <w:r>
+              <w:rPr>
+                <w:sz w:val="28"/>
+                <w:szCs w:val="28"/>
+              </w:rPr>
+              <w:lastRenderedPageBreak/>
+              <w:t>текста (СПТ)</w:t>
             </w:r>
           </w:p>
         </w:tc>
@@ -11520,6 +12693,7 @@
                 <w:sz w:val="28"/>
                 <w:szCs w:val="28"/>
               </w:rPr>
+              <w:lastRenderedPageBreak/>
               <w:t>2</w:t>
             </w:r>
             <w:r>
@@ -11560,6 +12734,7 @@
                 <w:sz w:val="28"/>
                 <w:szCs w:val="28"/>
               </w:rPr>
+              <w:lastRenderedPageBreak/>
               <w:t xml:space="preserve">Атака </w:t>
             </w:r>
             <w:proofErr w:type="spellStart"/>
@@ -12122,7 +13297,7 @@
           <w:rFonts w:asciiTheme="majorHAnsi" w:eastAsia="Arial" w:hAnsiTheme="majorHAnsi" w:cstheme="majorBidi"/>
           <w:b/>
           <w:bCs/>
-          <w:color w:val="4F81BD" w:themeColor="accent1"/>
+          <w:color w:val="000000" w:themeColor="text1"/>
           <w:sz w:val="26"/>
           <w:szCs w:val="26"/>
         </w:rPr>
@@ -12132,7 +13307,7 @@
           <w:rFonts w:asciiTheme="majorHAnsi" w:eastAsia="Arial" w:hAnsiTheme="majorHAnsi" w:cstheme="majorBidi"/>
           <w:b/>
           <w:bCs/>
-          <w:color w:val="4F81BD" w:themeColor="accent1"/>
+          <w:color w:val="000000" w:themeColor="text1"/>
           <w:sz w:val="26"/>
           <w:szCs w:val="26"/>
         </w:rPr>
@@ -12143,7 +13318,7 @@
           <w:rFonts w:asciiTheme="majorHAnsi" w:eastAsia="Arial" w:hAnsiTheme="majorHAnsi" w:cstheme="majorBidi"/>
           <w:b/>
           <w:bCs/>
-          <w:color w:val="4F81BD" w:themeColor="accent1"/>
+          <w:color w:val="000000" w:themeColor="text1"/>
           <w:sz w:val="26"/>
           <w:szCs w:val="26"/>
           <w:lang w:val="en-US"/>
@@ -12155,7 +13330,7 @@
           <w:rFonts w:asciiTheme="majorHAnsi" w:eastAsia="Arial" w:hAnsiTheme="majorHAnsi" w:cstheme="majorBidi"/>
           <w:b/>
           <w:bCs/>
-          <w:color w:val="4F81BD" w:themeColor="accent1"/>
+          <w:color w:val="000000" w:themeColor="text1"/>
           <w:sz w:val="26"/>
           <w:szCs w:val="26"/>
         </w:rPr>
@@ -12166,7 +13341,7 @@
           <w:rFonts w:asciiTheme="majorHAnsi" w:eastAsia="Arial" w:hAnsiTheme="majorHAnsi" w:cstheme="majorBidi"/>
           <w:b/>
           <w:bCs/>
-          <w:color w:val="4F81BD" w:themeColor="accent1"/>
+          <w:color w:val="000000" w:themeColor="text1"/>
           <w:sz w:val="26"/>
           <w:szCs w:val="26"/>
           <w:lang w:val="en-US"/>
@@ -12178,7 +13353,7 @@
           <w:rFonts w:asciiTheme="majorHAnsi" w:eastAsia="Arial" w:hAnsiTheme="majorHAnsi" w:cstheme="majorBidi"/>
           <w:b/>
           <w:bCs/>
-          <w:color w:val="4F81BD" w:themeColor="accent1"/>
+          <w:color w:val="000000" w:themeColor="text1"/>
           <w:sz w:val="26"/>
           <w:szCs w:val="26"/>
         </w:rPr>
@@ -12263,7 +13438,6 @@
           <w:sz w:val="28"/>
           <w:szCs w:val="28"/>
         </w:rPr>
-        <w:lastRenderedPageBreak/>
         <w:t>Алгоритм AES представляет блок данных в виде двумерного байтового массива размером 4x4. Все операции производятся над отдельными байтами массива, а также над независимыми столбцами и строками.</w:t>
       </w:r>
     </w:p>
@@ -12585,8 +13759,9 @@
           <w:szCs w:val="28"/>
           <w:lang w:eastAsia="ru-RU"/>
         </w:rPr>
+        <w:lastRenderedPageBreak/>
         <w:drawing>
-          <wp:inline distT="0" distB="0" distL="0" distR="0" wp14:anchorId="173646C8" wp14:editId="18462513">
+          <wp:inline distT="0" distB="0" distL="0" distR="0" wp14:anchorId="7685F848" wp14:editId="0C92CAC2">
             <wp:extent cx="3381375" cy="3153147"/>
             <wp:effectExtent l="0" t="0" r="0" b="9525"/>
             <wp:docPr id="21" name="Рисунок 21"/>
@@ -12603,7 +13778,7 @@
                     </pic:cNvPicPr>
                   </pic:nvPicPr>
                   <pic:blipFill>
-                    <a:blip r:embed="rId16">
+                    <a:blip r:embed="rId18">
                       <a:extLst>
                         <a:ext uri="{28A0092B-C50C-407E-A947-70E740481C1C}">
                           <a14:useLocalDpi xmlns:a14="http://schemas.microsoft.com/office/drawing/2010/main" val="0"/>
@@ -12648,7 +13823,7 @@
           <w:szCs w:val="28"/>
         </w:rPr>
       </w:pPr>
-      <w:bookmarkStart w:id="5" w:name="_Ref447558911"/>
+      <w:bookmarkStart w:id="4" w:name="_Ref447558911"/>
       <w:r>
         <w:rPr>
           <w:rFonts w:ascii="Times New Roman" w:hAnsi="Times New Roman" w:cs="Times New Roman"/>
@@ -12731,7 +13906,7 @@
         </w:rPr>
         <w:t>AES</w:t>
       </w:r>
-      <w:bookmarkEnd w:id="5"/>
+      <w:bookmarkEnd w:id="4"/>
     </w:p>
     <w:p>
       <w:pPr>
@@ -13188,7 +14363,6 @@
           <w:sz w:val="28"/>
           <w:szCs w:val="28"/>
         </w:rPr>
-        <w:lastRenderedPageBreak/>
         <w:t>Где:</w:t>
       </w:r>
     </w:p>
@@ -13563,7 +14737,7 @@
           <w:lang w:eastAsia="ru-RU"/>
         </w:rPr>
         <w:drawing>
-          <wp:inline distT="0" distB="0" distL="0" distR="0" wp14:anchorId="56090924" wp14:editId="33B08F9B">
+          <wp:inline distT="0" distB="0" distL="0" distR="0" wp14:anchorId="76793DD4" wp14:editId="2445E78D">
             <wp:extent cx="3438525" cy="1273596"/>
             <wp:effectExtent l="0" t="0" r="0" b="3175"/>
             <wp:docPr id="22" name="Рисунок 22"/>
@@ -13578,7 +14752,7 @@
                     <pic:cNvPicPr/>
                   </pic:nvPicPr>
                   <pic:blipFill>
-                    <a:blip r:embed="rId17">
+                    <a:blip r:embed="rId19">
                       <a:extLst>
                         <a:ext uri="{28A0092B-C50C-407E-A947-70E740481C1C}">
                           <a14:useLocalDpi xmlns:a14="http://schemas.microsoft.com/office/drawing/2010/main" val="0"/>
@@ -13618,7 +14792,7 @@
           <w:szCs w:val="28"/>
         </w:rPr>
       </w:pPr>
-      <w:bookmarkStart w:id="6" w:name="_Ref447558875"/>
+      <w:bookmarkStart w:id="5" w:name="_Ref447558875"/>
       <w:r>
         <w:rPr>
           <w:rFonts w:ascii="Times New Roman" w:hAnsi="Times New Roman" w:cs="Times New Roman"/>
@@ -13702,7 +14876,7 @@
         </w:rPr>
         <w:t>ShiftRows</w:t>
       </w:r>
-      <w:bookmarkEnd w:id="6"/>
+      <w:bookmarkEnd w:id="5"/>
       <w:proofErr w:type="spellEnd"/>
     </w:p>
     <w:p>
@@ -13723,6 +14897,7 @@
           <w:szCs w:val="28"/>
           <w:lang w:bidi="ru-RU"/>
         </w:rPr>
+        <w:lastRenderedPageBreak/>
         <w:t xml:space="preserve">3. Операция </w:t>
       </w:r>
       <w:proofErr w:type="spellStart"/>
@@ -14494,7 +15669,7 @@
           <w:lang w:eastAsia="ru-RU"/>
         </w:rPr>
         <w:drawing>
-          <wp:inline distT="0" distB="0" distL="0" distR="0" wp14:anchorId="17820BDF" wp14:editId="730E2654">
+          <wp:inline distT="0" distB="0" distL="0" distR="0" wp14:anchorId="28D0D7AD" wp14:editId="6EEEDE50">
             <wp:extent cx="3152775" cy="2451283"/>
             <wp:effectExtent l="0" t="0" r="0" b="6350"/>
             <wp:docPr id="23" name="Рисунок 23" descr="C:\Users\Timur\Desktop\ДИПЛОМ\AES1.png"/>
@@ -14511,7 +15686,7 @@
                     </pic:cNvPicPr>
                   </pic:nvPicPr>
                   <pic:blipFill>
-                    <a:blip r:embed="rId18" cstate="print">
+                    <a:blip r:embed="rId20" cstate="print">
                       <a:extLst>
                         <a:ext uri="{28A0092B-C50C-407E-A947-70E740481C1C}">
                           <a14:useLocalDpi xmlns:a14="http://schemas.microsoft.com/office/drawing/2010/main" val="0"/>
@@ -14556,7 +15731,7 @@
           <w:szCs w:val="28"/>
         </w:rPr>
       </w:pPr>
-      <w:bookmarkStart w:id="7" w:name="_Ref447558971"/>
+      <w:bookmarkStart w:id="6" w:name="_Ref447558971"/>
       <w:r>
         <w:rPr>
           <w:rFonts w:ascii="Times New Roman" w:hAnsi="Times New Roman" w:cs="Times New Roman"/>
@@ -14681,7 +15856,7 @@
         </w:rPr>
         <w:t>Key</w:t>
       </w:r>
-      <w:bookmarkEnd w:id="7"/>
+      <w:bookmarkEnd w:id="6"/>
     </w:p>
     <w:p>
       <w:pPr>
@@ -14835,7 +16010,7 @@
           <w:szCs w:val="28"/>
         </w:rPr>
       </w:pPr>
-      <w:bookmarkStart w:id="8" w:name="_Ref447558835"/>
+      <w:bookmarkStart w:id="7" w:name="_Ref447558835"/>
       <w:r>
         <w:rPr>
           <w:rFonts w:ascii="Times New Roman" w:hAnsi="Times New Roman" w:cs="Times New Roman"/>
@@ -14885,7 +16060,7 @@
           <w:sz w:val="28"/>
           <w:szCs w:val="28"/>
         </w:rPr>
-        <w:t>2</w:t>
+        <w:t>5</w:t>
       </w:r>
       <w:r>
         <w:rPr>
@@ -14897,7 +16072,7 @@
         </w:rPr>
         <w:fldChar w:fldCharType="end"/>
       </w:r>
-      <w:bookmarkEnd w:id="8"/>
+      <w:bookmarkEnd w:id="7"/>
     </w:p>
     <w:tbl>
       <w:tblPr>
@@ -15148,6 +16323,7 @@
           <w:sz w:val="28"/>
           <w:szCs w:val="28"/>
         </w:rPr>
+        <w:lastRenderedPageBreak/>
         <w:t xml:space="preserve">Перед первым раундом алгоритма выполняется предварительная модификация ключа с помощью функции </w:t>
       </w:r>
       <w:proofErr w:type="spellStart"/>
@@ -15504,16 +16680,7 @@
           <w:sz w:val="28"/>
           <w:szCs w:val="28"/>
         </w:rPr>
-        <w:t xml:space="preserve"> </w:t>
-      </w:r>
-      <w:r>
-        <w:rPr>
-          <w:rFonts w:ascii="Times New Roman" w:hAnsi="Times New Roman" w:cs="Times New Roman"/>
-          <w:sz w:val="28"/>
-          <w:szCs w:val="28"/>
-        </w:rPr>
-        <w:lastRenderedPageBreak/>
-        <w:t xml:space="preserve">слов, и каждому из </w:t>
+        <w:t xml:space="preserve"> слов, и каждому из </w:t>
       </w:r>
       <w:proofErr w:type="spellStart"/>
       <w:r>
@@ -15780,7 +16947,7 @@
           <w:lang w:eastAsia="ru-RU"/>
         </w:rPr>
         <w:drawing>
-          <wp:inline distT="0" distB="0" distL="0" distR="0" wp14:anchorId="00E146D3" wp14:editId="5D66CC1D">
+          <wp:inline distT="0" distB="0" distL="0" distR="0" wp14:anchorId="5CD3946D" wp14:editId="3BF2130F">
             <wp:extent cx="3781425" cy="1845190"/>
             <wp:effectExtent l="0" t="0" r="0" b="3175"/>
             <wp:docPr id="24" name="Рисунок 24"/>
@@ -15797,7 +16964,7 @@
                     </pic:cNvPicPr>
                   </pic:nvPicPr>
                   <pic:blipFill>
-                    <a:blip r:embed="rId19">
+                    <a:blip r:embed="rId21">
                       <a:extLst>
                         <a:ext uri="{28A0092B-C50C-407E-A947-70E740481C1C}">
                           <a14:useLocalDpi xmlns:a14="http://schemas.microsoft.com/office/drawing/2010/main" val="0"/>
@@ -15842,7 +17009,7 @@
           <w:szCs w:val="28"/>
         </w:rPr>
       </w:pPr>
-      <w:bookmarkStart w:id="9" w:name="_Ref447564559"/>
+      <w:bookmarkStart w:id="8" w:name="_Ref447564559"/>
       <w:r>
         <w:rPr>
           <w:rFonts w:ascii="Times New Roman" w:hAnsi="Times New Roman" w:cs="Times New Roman"/>
@@ -15914,7 +17081,7 @@
         </w:rPr>
         <w:t xml:space="preserve"> Инициализация</w:t>
       </w:r>
-      <w:bookmarkEnd w:id="9"/>
+      <w:bookmarkEnd w:id="8"/>
       <w:r>
         <w:rPr>
           <w:rFonts w:ascii="Times New Roman" w:hAnsi="Times New Roman" w:cs="Times New Roman"/>
@@ -15964,6 +17131,7 @@
           <w:sz w:val="28"/>
           <w:szCs w:val="28"/>
         </w:rPr>
+        <w:lastRenderedPageBreak/>
         <w:t xml:space="preserve">В каждое последующее слово, </w:t>
       </w:r>
       <m:oMath>
@@ -16805,7 +17973,6 @@
           <w:sz w:val="28"/>
           <w:szCs w:val="28"/>
         </w:rPr>
-        <w:lastRenderedPageBreak/>
         <w:t>Расшифровывание выполняется применением обратных операций в обратной последовательности.</w:t>
       </w:r>
       <w:r>
@@ -17104,6 +18271,7 @@
           <w:sz w:val="28"/>
           <w:szCs w:val="28"/>
         </w:rPr>
+        <w:lastRenderedPageBreak/>
         <w:t xml:space="preserve">Операция </w:t>
       </w:r>
       <w:proofErr w:type="spellStart"/>
@@ -18130,7 +19298,16 @@
           <w:sz w:val="28"/>
           <w:szCs w:val="28"/>
         </w:rPr>
-        <w:t xml:space="preserve">(Rijndael) с сокращённым количеством раундов. Одной из команд </w:t>
+        <w:t xml:space="preserve">(Rijndael) с </w:t>
+      </w:r>
+      <w:r>
+        <w:rPr>
+          <w:rFonts w:ascii="Times New Roman" w:eastAsiaTheme="minorEastAsia" w:hAnsi="Times New Roman" w:cs="Times New Roman"/>
+          <w:sz w:val="28"/>
+          <w:szCs w:val="28"/>
+        </w:rPr>
+        <w:lastRenderedPageBreak/>
+        <w:t xml:space="preserve">сокращённым количеством раундов. Одной из команд </w:t>
       </w:r>
       <w:proofErr w:type="spellStart"/>
       <w:r>
@@ -18472,16 +19649,7 @@
           <w:sz w:val="28"/>
           <w:szCs w:val="28"/>
         </w:rPr>
-        <w:t xml:space="preserve">После того, как в июне 2003 года Агентство национальной безопасности США постановило, что шифр AES является достаточно надёжным, чтобы использовать </w:t>
-      </w:r>
-      <w:r>
-        <w:rPr>
-          <w:rFonts w:ascii="Times New Roman" w:hAnsi="Times New Roman" w:cs="Times New Roman"/>
-          <w:sz w:val="28"/>
-          <w:szCs w:val="28"/>
-        </w:rPr>
-        <w:lastRenderedPageBreak/>
-        <w:t xml:space="preserve">его для защиты сведений, составляющих государственную тайну, а алгоритм стал известен широкой общественности в качестве стандарта, количество попыток взлома алгоритма </w:t>
+        <w:t xml:space="preserve">После того, как в июне 2003 года Агентство национальной безопасности США постановило, что шифр AES является достаточно надёжным, чтобы использовать его для защиты сведений, составляющих государственную тайну, а алгоритм стал известен широкой общественности в качестве стандарта, количество попыток взлома алгоритма </w:t>
       </w:r>
       <w:r>
         <w:rPr>
@@ -18517,7 +19685,7 @@
           <w:numId w:val="33"/>
         </w:numPr>
         <w:spacing w:line="360" w:lineRule="auto"/>
-        <w:ind w:left="-142" w:right="-561"/>
+        <w:ind w:left="426" w:right="-561" w:hanging="426"/>
         <w:contextualSpacing/>
         <w:rPr>
           <w:rFonts w:ascii="Times New Roman" w:hAnsi="Times New Roman" w:cs="Times New Roman"/>
@@ -18531,7 +19699,15 @@
           <w:sz w:val="28"/>
           <w:szCs w:val="28"/>
         </w:rPr>
-        <w:t xml:space="preserve">была предложена атака на алгоритм </w:t>
+        <w:t>Б</w:t>
+      </w:r>
+      <w:r>
+        <w:rPr>
+          <w:rFonts w:ascii="Times New Roman" w:hAnsi="Times New Roman" w:cs="Times New Roman"/>
+          <w:sz w:val="28"/>
+          <w:szCs w:val="28"/>
+        </w:rPr>
+        <w:t xml:space="preserve">ыла предложена атака на алгоритм </w:t>
       </w:r>
       <w:r>
         <w:rPr>
@@ -18748,7 +19924,7 @@
     <w:p>
       <w:pPr>
         <w:spacing w:line="360" w:lineRule="auto"/>
-        <w:ind w:left="-142" w:right="-561"/>
+        <w:ind w:left="426" w:right="-561" w:hanging="426"/>
         <w:contextualSpacing/>
         <w:rPr>
           <w:rFonts w:ascii="Times New Roman" w:hAnsi="Times New Roman" w:cs="Times New Roman"/>
@@ -18762,6 +19938,7 @@
           <w:sz w:val="28"/>
           <w:szCs w:val="28"/>
         </w:rPr>
+        <w:lastRenderedPageBreak/>
         <w:t xml:space="preserve">Кроме атак, нацеленных непосредственно на алгоритмическую структуру </w:t>
       </w:r>
       <w:r>
@@ -18807,7 +19984,7 @@
           <w:numId w:val="32"/>
         </w:numPr>
         <w:spacing w:line="360" w:lineRule="auto"/>
-        <w:ind w:left="-142" w:right="-561"/>
+        <w:ind w:left="426" w:right="-561" w:hanging="426"/>
         <w:contextualSpacing/>
         <w:rPr>
           <w:rFonts w:ascii="Times New Roman" w:hAnsi="Times New Roman" w:cs="Times New Roman"/>
@@ -18867,7 +20044,7 @@
           <w:numId w:val="32"/>
         </w:numPr>
         <w:spacing w:line="360" w:lineRule="auto"/>
-        <w:ind w:left="-142" w:right="-561"/>
+        <w:ind w:left="426" w:right="-561" w:hanging="426"/>
         <w:contextualSpacing/>
         <w:rPr>
           <w:rFonts w:ascii="Times New Roman" w:hAnsi="Times New Roman" w:cs="Times New Roman"/>
@@ -18929,7 +20106,7 @@
     <w:p>
       <w:pPr>
         <w:spacing w:line="360" w:lineRule="auto"/>
-        <w:ind w:left="-142" w:right="-561"/>
+        <w:ind w:left="426" w:right="-561" w:hanging="426"/>
         <w:contextualSpacing/>
         <w:rPr>
           <w:rFonts w:ascii="Times New Roman" w:hAnsi="Times New Roman" w:cs="Times New Roman"/>
@@ -19095,7 +20272,7 @@
           <w:szCs w:val="24"/>
         </w:rPr>
       </w:pPr>
-      <w:bookmarkStart w:id="10" w:name="_Ref447652478"/>
+      <w:bookmarkStart w:id="9" w:name="_Ref447652478"/>
       <w:r>
         <w:rPr>
           <w:rFonts w:ascii="Times New Roman" w:hAnsi="Times New Roman" w:cs="Times New Roman"/>
@@ -19145,7 +20322,7 @@
           <w:sz w:val="24"/>
           <w:szCs w:val="24"/>
         </w:rPr>
-        <w:t>3</w:t>
+        <w:t>6</w:t>
       </w:r>
       <w:r>
         <w:rPr>
@@ -19157,7 +20334,7 @@
         </w:rPr>
         <w:fldChar w:fldCharType="end"/>
       </w:r>
-      <w:bookmarkEnd w:id="10"/>
+      <w:bookmarkEnd w:id="9"/>
     </w:p>
     <w:tbl>
       <w:tblPr>
@@ -20620,6 +21797,7 @@
                 <w:szCs w:val="24"/>
                 <w:lang w:val="en-US"/>
               </w:rPr>
+              <w:lastRenderedPageBreak/>
               <w:t>Combined Differential, Linear and Related-Key Attacks on Block-Ciphers and MAC Algorithms</w:t>
             </w:r>
           </w:p>
@@ -21009,7 +22187,6 @@
           <w:sz w:val="28"/>
           <w:szCs w:val="28"/>
         </w:rPr>
-        <w:lastRenderedPageBreak/>
         <w:t xml:space="preserve">Алгоритм </w:t>
       </w:r>
       <w:proofErr w:type="spellStart"/>
@@ -21342,6 +22519,7 @@
           <w:sz w:val="28"/>
           <w:szCs w:val="28"/>
         </w:rPr>
+        <w:lastRenderedPageBreak/>
         <w:t>Twofish</w:t>
       </w:r>
       <w:proofErr w:type="spellEnd"/>
@@ -22218,7 +23396,6 @@
           <w:szCs w:val="28"/>
           <w:u w:val="single"/>
         </w:rPr>
-        <w:lastRenderedPageBreak/>
         <w:t xml:space="preserve">Функция </w:t>
       </w:r>
       <w:r>
@@ -22792,6 +23969,7 @@
           <w:sz w:val="28"/>
           <w:szCs w:val="28"/>
         </w:rPr>
+        <w:lastRenderedPageBreak/>
         <w:t xml:space="preserve">Таблица </w:t>
       </w:r>
       <w:r>
@@ -22837,7 +24015,7 @@
           <w:sz w:val="28"/>
           <w:szCs w:val="28"/>
         </w:rPr>
-        <w:t>4</w:t>
+        <w:t>7</w:t>
       </w:r>
       <w:r>
         <w:rPr>
@@ -22866,11 +24044,10 @@
         <w:tblLook w:val="0000" w:firstRow="0" w:lastRow="0" w:firstColumn="0" w:lastColumn="0" w:noHBand="0" w:noVBand="0"/>
       </w:tblPr>
       <w:tblGrid>
-        <w:gridCol w:w="540"/>
-        <w:gridCol w:w="540"/>
-        <w:gridCol w:w="540"/>
-        <w:gridCol w:w="540"/>
-        <w:gridCol w:w="540"/>
+        <w:gridCol w:w="817"/>
+        <w:gridCol w:w="851"/>
+        <w:gridCol w:w="850"/>
+        <w:gridCol w:w="851"/>
       </w:tblGrid>
       <w:tr>
         <w:trPr>
@@ -22878,7 +24055,7 @@
         </w:trPr>
         <w:tc>
           <w:tcPr>
-            <w:tcW w:w="540" w:type="dxa"/>
+            <w:tcW w:w="817" w:type="dxa"/>
             <w:vAlign w:val="center"/>
           </w:tcPr>
           <w:p>
@@ -22907,7 +24084,7 @@
         </w:tc>
         <w:tc>
           <w:tcPr>
-            <w:tcW w:w="540" w:type="dxa"/>
+            <w:tcW w:w="851" w:type="dxa"/>
             <w:vAlign w:val="center"/>
           </w:tcPr>
           <w:p>
@@ -22936,7 +24113,7 @@
         </w:tc>
         <w:tc>
           <w:tcPr>
-            <w:tcW w:w="540" w:type="dxa"/>
+            <w:tcW w:w="850" w:type="dxa"/>
             <w:tcBorders>
               <w:right w:val="single" w:sz="4" w:space="0" w:color="auto"/>
             </w:tcBorders>
@@ -22967,7 +24144,7 @@
         </w:tc>
         <w:tc>
           <w:tcPr>
-            <w:tcW w:w="540" w:type="dxa"/>
+            <w:tcW w:w="851" w:type="dxa"/>
             <w:tcBorders>
               <w:left w:val="single" w:sz="4" w:space="0" w:color="auto"/>
               <w:right w:val="single" w:sz="4" w:space="0" w:color="auto"/>
@@ -22997,15 +24174,14 @@
             </w:r>
           </w:p>
         </w:tc>
+      </w:tr>
+      <w:tr>
+        <w:trPr>
+          <w:trHeight w:val="465"/>
+        </w:trPr>
         <w:tc>
           <w:tcPr>
-            <w:tcW w:w="540" w:type="dxa"/>
-            <w:tcBorders>
-              <w:top w:val="nil"/>
-              <w:left w:val="single" w:sz="4" w:space="0" w:color="auto"/>
-              <w:bottom w:val="nil"/>
-              <w:right w:val="nil"/>
-            </w:tcBorders>
+            <w:tcW w:w="817" w:type="dxa"/>
             <w:vAlign w:val="center"/>
           </w:tcPr>
           <w:p>
@@ -23018,18 +24194,23 @@
                 <w:rFonts w:ascii="Times New Roman" w:hAnsi="Times New Roman" w:cs="Times New Roman"/>
                 <w:sz w:val="28"/>
                 <w:szCs w:val="28"/>
+                <w:lang w:val="en-US"/>
               </w:rPr>
             </w:pPr>
+            <w:r>
+              <w:rPr>
+                <w:rFonts w:ascii="Times New Roman" w:hAnsi="Times New Roman" w:cs="Times New Roman"/>
+                <w:sz w:val="28"/>
+                <w:szCs w:val="28"/>
+                <w:lang w:val="en-US"/>
+              </w:rPr>
+              <w:t>5B</w:t>
+            </w:r>
           </w:p>
         </w:tc>
-      </w:tr>
-      <w:tr>
-        <w:trPr>
-          <w:trHeight w:val="465"/>
-        </w:trPr>
         <w:tc>
           <w:tcPr>
-            <w:tcW w:w="540" w:type="dxa"/>
+            <w:tcW w:w="851" w:type="dxa"/>
             <w:vAlign w:val="center"/>
           </w:tcPr>
           <w:p>
@@ -23042,35 +24223,6 @@
                 <w:rFonts w:ascii="Times New Roman" w:hAnsi="Times New Roman" w:cs="Times New Roman"/>
                 <w:sz w:val="28"/>
                 <w:szCs w:val="28"/>
-                <w:lang w:val="en-US"/>
-              </w:rPr>
-            </w:pPr>
-            <w:r>
-              <w:rPr>
-                <w:rFonts w:ascii="Times New Roman" w:hAnsi="Times New Roman" w:cs="Times New Roman"/>
-                <w:sz w:val="28"/>
-                <w:szCs w:val="28"/>
-                <w:lang w:val="en-US"/>
-              </w:rPr>
-              <w:t>5B</w:t>
-            </w:r>
-          </w:p>
-        </w:tc>
-        <w:tc>
-          <w:tcPr>
-            <w:tcW w:w="540" w:type="dxa"/>
-            <w:vAlign w:val="center"/>
-          </w:tcPr>
-          <w:p>
-            <w:pPr>
-              <w:spacing w:line="23" w:lineRule="atLeast"/>
-              <w:ind w:left="-142" w:right="-562"/>
-              <w:contextualSpacing/>
-              <w:jc w:val="center"/>
-              <w:rPr>
-                <w:rFonts w:ascii="Times New Roman" w:hAnsi="Times New Roman" w:cs="Times New Roman"/>
-                <w:sz w:val="28"/>
-                <w:szCs w:val="28"/>
               </w:rPr>
             </w:pPr>
             <w:r>
@@ -23086,7 +24238,7 @@
         </w:tc>
         <w:tc>
           <w:tcPr>
-            <w:tcW w:w="540" w:type="dxa"/>
+            <w:tcW w:w="850" w:type="dxa"/>
             <w:tcBorders>
               <w:right w:val="single" w:sz="4" w:space="0" w:color="auto"/>
             </w:tcBorders>
@@ -23117,7 +24269,7 @@
         </w:tc>
         <w:tc>
           <w:tcPr>
-            <w:tcW w:w="540" w:type="dxa"/>
+            <w:tcW w:w="851" w:type="dxa"/>
             <w:tcBorders>
               <w:left w:val="single" w:sz="4" w:space="0" w:color="auto"/>
               <w:right w:val="single" w:sz="4" w:space="0" w:color="auto"/>
@@ -23147,15 +24299,14 @@
             </w:r>
           </w:p>
         </w:tc>
+      </w:tr>
+      <w:tr>
+        <w:trPr>
+          <w:trHeight w:val="465"/>
+        </w:trPr>
         <w:tc>
           <w:tcPr>
-            <w:tcW w:w="540" w:type="dxa"/>
-            <w:tcBorders>
-              <w:top w:val="nil"/>
-              <w:left w:val="single" w:sz="4" w:space="0" w:color="auto"/>
-              <w:bottom w:val="nil"/>
-              <w:right w:val="nil"/>
-            </w:tcBorders>
+            <w:tcW w:w="817" w:type="dxa"/>
             <w:vAlign w:val="center"/>
           </w:tcPr>
           <w:p>
@@ -23170,16 +24321,20 @@
                 <w:szCs w:val="28"/>
               </w:rPr>
             </w:pPr>
+            <w:r>
+              <w:rPr>
+                <w:rFonts w:ascii="Times New Roman" w:hAnsi="Times New Roman" w:cs="Times New Roman"/>
+                <w:sz w:val="28"/>
+                <w:szCs w:val="28"/>
+                <w:lang w:val="en-US"/>
+              </w:rPr>
+              <w:t>EF</w:t>
+            </w:r>
           </w:p>
         </w:tc>
-      </w:tr>
-      <w:tr>
-        <w:trPr>
-          <w:trHeight w:val="465"/>
-        </w:trPr>
         <w:tc>
           <w:tcPr>
-            <w:tcW w:w="540" w:type="dxa"/>
+            <w:tcW w:w="851" w:type="dxa"/>
             <w:vAlign w:val="center"/>
           </w:tcPr>
           <w:p>
@@ -23201,41 +24356,13 @@
                 <w:szCs w:val="28"/>
                 <w:lang w:val="en-US"/>
               </w:rPr>
-              <w:t>EF</w:t>
-            </w:r>
-          </w:p>
-        </w:tc>
-        <w:tc>
-          <w:tcPr>
-            <w:tcW w:w="540" w:type="dxa"/>
-            <w:vAlign w:val="center"/>
-          </w:tcPr>
-          <w:p>
-            <w:pPr>
-              <w:spacing w:line="23" w:lineRule="atLeast"/>
-              <w:ind w:left="-142" w:right="-562"/>
-              <w:contextualSpacing/>
-              <w:jc w:val="center"/>
-              <w:rPr>
-                <w:rFonts w:ascii="Times New Roman" w:hAnsi="Times New Roman" w:cs="Times New Roman"/>
-                <w:sz w:val="28"/>
-                <w:szCs w:val="28"/>
-              </w:rPr>
-            </w:pPr>
-            <w:r>
-              <w:rPr>
-                <w:rFonts w:ascii="Times New Roman" w:hAnsi="Times New Roman" w:cs="Times New Roman"/>
-                <w:sz w:val="28"/>
-                <w:szCs w:val="28"/>
-                <w:lang w:val="en-US"/>
-              </w:rPr>
               <w:t>5B</w:t>
             </w:r>
           </w:p>
         </w:tc>
         <w:tc>
           <w:tcPr>
-            <w:tcW w:w="540" w:type="dxa"/>
+            <w:tcW w:w="850" w:type="dxa"/>
             <w:tcBorders>
               <w:right w:val="single" w:sz="4" w:space="0" w:color="auto"/>
             </w:tcBorders>
@@ -23266,7 +24393,7 @@
         </w:tc>
         <w:tc>
           <w:tcPr>
-            <w:tcW w:w="540" w:type="dxa"/>
+            <w:tcW w:w="851" w:type="dxa"/>
             <w:tcBorders>
               <w:left w:val="single" w:sz="4" w:space="0" w:color="auto"/>
               <w:right w:val="single" w:sz="4" w:space="0" w:color="auto"/>
@@ -23296,15 +24423,14 @@
             </w:r>
           </w:p>
         </w:tc>
+      </w:tr>
+      <w:tr>
+        <w:trPr>
+          <w:trHeight w:val="465"/>
+        </w:trPr>
         <w:tc>
           <w:tcPr>
-            <w:tcW w:w="540" w:type="dxa"/>
-            <w:tcBorders>
-              <w:top w:val="nil"/>
-              <w:left w:val="single" w:sz="4" w:space="0" w:color="auto"/>
-              <w:bottom w:val="nil"/>
-              <w:right w:val="nil"/>
-            </w:tcBorders>
+            <w:tcW w:w="817" w:type="dxa"/>
             <w:vAlign w:val="center"/>
           </w:tcPr>
           <w:p>
@@ -23319,16 +24445,20 @@
                 <w:szCs w:val="28"/>
               </w:rPr>
             </w:pPr>
+            <w:r>
+              <w:rPr>
+                <w:rFonts w:ascii="Times New Roman" w:hAnsi="Times New Roman" w:cs="Times New Roman"/>
+                <w:sz w:val="28"/>
+                <w:szCs w:val="28"/>
+                <w:lang w:val="en-US"/>
+              </w:rPr>
+              <w:t>EF</w:t>
+            </w:r>
           </w:p>
         </w:tc>
-      </w:tr>
-      <w:tr>
-        <w:trPr>
-          <w:trHeight w:val="465"/>
-        </w:trPr>
         <w:tc>
           <w:tcPr>
-            <w:tcW w:w="540" w:type="dxa"/>
+            <w:tcW w:w="851" w:type="dxa"/>
             <w:vAlign w:val="center"/>
           </w:tcPr>
           <w:p>
@@ -23350,41 +24480,13 @@
                 <w:szCs w:val="28"/>
                 <w:lang w:val="en-US"/>
               </w:rPr>
-              <w:t>EF</w:t>
-            </w:r>
-          </w:p>
-        </w:tc>
-        <w:tc>
-          <w:tcPr>
-            <w:tcW w:w="540" w:type="dxa"/>
-            <w:vAlign w:val="center"/>
-          </w:tcPr>
-          <w:p>
-            <w:pPr>
-              <w:spacing w:line="23" w:lineRule="atLeast"/>
-              <w:ind w:left="-142" w:right="-562"/>
-              <w:contextualSpacing/>
-              <w:jc w:val="center"/>
-              <w:rPr>
-                <w:rFonts w:ascii="Times New Roman" w:hAnsi="Times New Roman" w:cs="Times New Roman"/>
-                <w:sz w:val="28"/>
-                <w:szCs w:val="28"/>
-              </w:rPr>
-            </w:pPr>
-            <w:r>
-              <w:rPr>
-                <w:rFonts w:ascii="Times New Roman" w:hAnsi="Times New Roman" w:cs="Times New Roman"/>
-                <w:sz w:val="28"/>
-                <w:szCs w:val="28"/>
-                <w:lang w:val="en-US"/>
-              </w:rPr>
               <w:t>01</w:t>
             </w:r>
           </w:p>
         </w:tc>
         <w:tc>
           <w:tcPr>
-            <w:tcW w:w="540" w:type="dxa"/>
+            <w:tcW w:w="850" w:type="dxa"/>
             <w:tcBorders>
               <w:right w:val="single" w:sz="4" w:space="0" w:color="auto"/>
             </w:tcBorders>
@@ -23415,7 +24517,7 @@
         </w:tc>
         <w:tc>
           <w:tcPr>
-            <w:tcW w:w="540" w:type="dxa"/>
+            <w:tcW w:w="851" w:type="dxa"/>
             <w:tcBorders>
               <w:left w:val="single" w:sz="4" w:space="0" w:color="auto"/>
               <w:right w:val="single" w:sz="4" w:space="0" w:color="auto"/>
@@ -23445,31 +24547,6 @@
             </w:r>
           </w:p>
         </w:tc>
-        <w:tc>
-          <w:tcPr>
-            <w:tcW w:w="540" w:type="dxa"/>
-            <w:tcBorders>
-              <w:top w:val="nil"/>
-              <w:left w:val="single" w:sz="4" w:space="0" w:color="auto"/>
-              <w:bottom w:val="nil"/>
-              <w:right w:val="nil"/>
-            </w:tcBorders>
-            <w:vAlign w:val="center"/>
-          </w:tcPr>
-          <w:p>
-            <w:pPr>
-              <w:spacing w:line="23" w:lineRule="atLeast"/>
-              <w:ind w:left="-142" w:right="-562"/>
-              <w:contextualSpacing/>
-              <w:jc w:val="center"/>
-              <w:rPr>
-                <w:rFonts w:ascii="Times New Roman" w:hAnsi="Times New Roman" w:cs="Times New Roman"/>
-                <w:sz w:val="28"/>
-                <w:szCs w:val="28"/>
-              </w:rPr>
-            </w:pPr>
-          </w:p>
-        </w:tc>
       </w:tr>
     </w:tbl>
     <w:p>
@@ -23833,7 +24910,7 @@
         </w:rPr>
         <w:lastRenderedPageBreak/>
         <w:drawing>
-          <wp:inline distT="0" distB="0" distL="0" distR="0" wp14:anchorId="4BB16EF8" wp14:editId="70FAFDC0">
+          <wp:inline distT="0" distB="0" distL="0" distR="0" wp14:anchorId="50D1EAC8" wp14:editId="2028EDAC">
             <wp:extent cx="4627413" cy="5295900"/>
             <wp:effectExtent l="0" t="0" r="1905" b="0"/>
             <wp:docPr id="25" name="Рисунок 25" descr="C:\Users\Timur\Desktop\ДИПЛОМ\Twofish.png"/>
@@ -23850,7 +24927,7 @@
                     </pic:cNvPicPr>
                   </pic:nvPicPr>
                   <pic:blipFill>
-                    <a:blip r:embed="rId20">
+                    <a:blip r:embed="rId22">
                       <a:extLst>
                         <a:ext uri="{28A0092B-C50C-407E-A947-70E740481C1C}">
                           <a14:useLocalDpi xmlns:a14="http://schemas.microsoft.com/office/drawing/2010/main" val="0"/>
@@ -23897,7 +24974,7 @@
           <w:szCs w:val="28"/>
         </w:rPr>
       </w:pPr>
-      <w:bookmarkStart w:id="11" w:name="_Ref448938311"/>
+      <w:bookmarkStart w:id="10" w:name="_Ref448938311"/>
       <w:r>
         <w:rPr>
           <w:rFonts w:ascii="Times New Roman" w:hAnsi="Times New Roman" w:cs="Times New Roman"/>
@@ -23965,7 +25042,7 @@
         </w:rPr>
         <w:fldChar w:fldCharType="end"/>
       </w:r>
-      <w:bookmarkEnd w:id="11"/>
+      <w:bookmarkEnd w:id="10"/>
       <w:r>
         <w:rPr>
           <w:rFonts w:ascii="Times New Roman" w:hAnsi="Times New Roman" w:cs="Times New Roman"/>
@@ -24522,7 +25599,7 @@
           <w:lang w:eastAsia="ru-RU"/>
         </w:rPr>
         <w:drawing>
-          <wp:inline distT="0" distB="0" distL="0" distR="0" wp14:anchorId="67E5B0E6" wp14:editId="71C05506">
+          <wp:inline distT="0" distB="0" distL="0" distR="0" wp14:anchorId="5D32B25B" wp14:editId="7CF122D9">
             <wp:extent cx="1659199" cy="742950"/>
             <wp:effectExtent l="0" t="0" r="0" b="0"/>
             <wp:docPr id="26" name="Рисунок 26"/>
@@ -24537,7 +25614,7 @@
                     <pic:cNvPicPr/>
                   </pic:nvPicPr>
                   <pic:blipFill>
-                    <a:blip r:embed="rId21"/>
+                    <a:blip r:embed="rId23"/>
                     <a:stretch>
                       <a:fillRect/>
                     </a:stretch>
@@ -24617,7 +25694,7 @@
           <w:lang w:eastAsia="ru-RU"/>
         </w:rPr>
         <w:drawing>
-          <wp:inline distT="0" distB="0" distL="0" distR="0" wp14:anchorId="7A8AAF7A" wp14:editId="357AD588">
+          <wp:inline distT="0" distB="0" distL="0" distR="0" wp14:anchorId="49D2DE36" wp14:editId="39A38F5D">
             <wp:extent cx="1464567" cy="2150368"/>
             <wp:effectExtent l="0" t="0" r="2540" b="2540"/>
             <wp:docPr id="27" name="Рисунок 27"/>
@@ -24632,7 +25709,7 @@
                     <pic:cNvPicPr/>
                   </pic:nvPicPr>
                   <pic:blipFill>
-                    <a:blip r:embed="rId22"/>
+                    <a:blip r:embed="rId24"/>
                     <a:stretch>
                       <a:fillRect/>
                     </a:stretch>
@@ -24792,7 +25869,7 @@
           <w:color w:val="000000" w:themeColor="text1"/>
           <w:szCs w:val="18"/>
         </w:rPr>
-        <w:t>5</w:t>
+        <w:t>8</w:t>
       </w:r>
       <w:r>
         <w:rPr>
@@ -29638,7 +30715,7 @@
           <w:szCs w:val="28"/>
         </w:rPr>
       </w:pPr>
-      <w:bookmarkStart w:id="12" w:name="_Ref447888864"/>
+      <w:bookmarkStart w:id="11" w:name="_Ref447888864"/>
       <w:r>
         <w:rPr>
           <w:rFonts w:ascii="Times New Roman" w:hAnsi="Times New Roman" w:cs="Times New Roman"/>
@@ -29688,7 +30765,7 @@
           <w:sz w:val="28"/>
           <w:szCs w:val="28"/>
         </w:rPr>
-        <w:t>6</w:t>
+        <w:t>9</w:t>
       </w:r>
       <w:r>
         <w:rPr>
@@ -29700,7 +30777,7 @@
         </w:rPr>
         <w:fldChar w:fldCharType="end"/>
       </w:r>
-      <w:bookmarkEnd w:id="12"/>
+      <w:bookmarkEnd w:id="11"/>
     </w:p>
     <w:tbl>
       <w:tblPr>
@@ -30494,7 +31571,7 @@
           <w:sz w:val="28"/>
           <w:szCs w:val="28"/>
         </w:rPr>
-        <w:t>Кроме объективных различий в алгоритмах, рассмотренных в Таблице № 6, следует также сравнить параметры, являющиеся субъективным мнением экспертов и пользователей представленных алгоритмов, а также параметры, которые нельзя оценить с высокой степенью точности (</w:t>
+        <w:t>Кроме объективных различий в алгорит</w:t>
       </w:r>
       <w:r>
         <w:rPr>
@@ -30502,6 +31579,40 @@
           <w:sz w:val="28"/>
           <w:szCs w:val="28"/>
         </w:rPr>
+        <w:t>мах, рассмотренных в Таблице №</w:t>
+      </w:r>
+      <w:proofErr w:type="gramStart"/>
+      <w:r>
+        <w:rPr>
+          <w:rFonts w:ascii="Times New Roman" w:eastAsiaTheme="minorEastAsia" w:hAnsi="Times New Roman" w:cs="Times New Roman"/>
+          <w:sz w:val="28"/>
+          <w:szCs w:val="28"/>
+        </w:rPr>
+        <w:t xml:space="preserve"> </w:t>
+      </w:r>
+      <w:r>
+        <w:rPr>
+          <w:rFonts w:ascii="Times New Roman" w:eastAsiaTheme="minorEastAsia" w:hAnsi="Times New Roman" w:cs="Times New Roman"/>
+          <w:sz w:val="28"/>
+          <w:szCs w:val="28"/>
+        </w:rPr>
+        <w:t>,</w:t>
+      </w:r>
+      <w:proofErr w:type="gramEnd"/>
+      <w:r>
+        <w:rPr>
+          <w:rFonts w:ascii="Times New Roman" w:eastAsiaTheme="minorEastAsia" w:hAnsi="Times New Roman" w:cs="Times New Roman"/>
+          <w:sz w:val="28"/>
+          <w:szCs w:val="28"/>
+        </w:rPr>
+        <w:t xml:space="preserve"> следует также сравнить параметры, являющиеся субъективным мнением экспертов и пользователей представленных алгоритмов, а также параметры, которые нельзя оценить с высокой степенью точности (</w:t>
+      </w:r>
+      <w:r>
+        <w:rPr>
+          <w:rFonts w:ascii="Times New Roman" w:eastAsiaTheme="minorEastAsia" w:hAnsi="Times New Roman" w:cs="Times New Roman"/>
+          <w:sz w:val="28"/>
+          <w:szCs w:val="28"/>
+        </w:rPr>
         <w:fldChar w:fldCharType="begin"/>
       </w:r>
       <w:r>
@@ -30542,7 +31653,7 @@
           <w:sz w:val="28"/>
           <w:szCs w:val="28"/>
         </w:rPr>
-        <w:t>7</w:t>
+        <w:t>10</w:t>
       </w:r>
       <w:r>
         <w:rPr>
@@ -30587,7 +31698,7 @@
           <w:szCs w:val="18"/>
         </w:rPr>
       </w:pPr>
-      <w:bookmarkStart w:id="13" w:name="_Ref450874505"/>
+      <w:bookmarkStart w:id="12" w:name="_Ref450874505"/>
       <w:r>
         <w:rPr>
           <w:rFonts w:ascii="Times New Roman" w:hAnsi="Times New Roman" w:cs="Times New Roman"/>
@@ -30637,7 +31748,7 @@
           <w:color w:val="000000" w:themeColor="text1"/>
           <w:szCs w:val="18"/>
         </w:rPr>
-        <w:t>7</w:t>
+        <w:t>10</w:t>
       </w:r>
       <w:r>
         <w:rPr>
@@ -30649,7 +31760,7 @@
         </w:rPr>
         <w:fldChar w:fldCharType="end"/>
       </w:r>
-      <w:bookmarkEnd w:id="13"/>
+      <w:bookmarkEnd w:id="12"/>
     </w:p>
     <w:tbl>
       <w:tblPr>
@@ -31484,10 +32595,13 @@
     </w:p>
     <w:p/>
     <w:p/>
-    <w:p/>
     <w:p>
       <w:pPr>
         <w:pStyle w:val="2"/>
+        <w:numPr>
+          <w:ilvl w:val="1"/>
+          <w:numId w:val="42"/>
+        </w:numPr>
         <w:rPr>
           <w:rFonts w:ascii="Times New Roman" w:hAnsi="Times New Roman" w:cs="Times New Roman"/>
           <w:color w:val="000000" w:themeColor="text1"/>
@@ -31502,7 +32616,491 @@
           <w:sz w:val="30"/>
           <w:szCs w:val="30"/>
         </w:rPr>
-        <w:t>2.4 Исследование правого аспекта.</w:t>
+        <w:t>Исследование правого аспекта.</w:t>
+      </w:r>
+    </w:p>
+    <w:p/>
+    <w:p>
+      <w:pPr>
+        <w:rPr>
+          <w:rFonts w:ascii="Times New Roman" w:hAnsi="Times New Roman" w:cs="Times New Roman"/>
+          <w:sz w:val="28"/>
+          <w:szCs w:val="28"/>
+        </w:rPr>
+      </w:pPr>
+      <w:proofErr w:type="gramStart"/>
+      <w:r>
+        <w:rPr>
+          <w:rFonts w:ascii="Times New Roman" w:hAnsi="Times New Roman" w:cs="Times New Roman"/>
+          <w:sz w:val="28"/>
+          <w:szCs w:val="28"/>
+        </w:rPr>
+        <w:t>В случае обработки персональных данных владельца устройства создаваемым приложением, на создаваемое ПО накладывает ограничение Федеральный закон РФ</w:t>
+      </w:r>
+      <w:r>
+        <w:rPr>
+          <w:rFonts w:ascii="Times New Roman" w:hAnsi="Times New Roman" w:cs="Times New Roman"/>
+          <w:sz w:val="28"/>
+          <w:szCs w:val="28"/>
+        </w:rPr>
+        <w:t xml:space="preserve"> № 152 "О персональных данных"</w:t>
+      </w:r>
+      <w:r>
+        <w:rPr>
+          <w:rFonts w:ascii="Times New Roman" w:hAnsi="Times New Roman" w:cs="Times New Roman"/>
+          <w:sz w:val="28"/>
+          <w:szCs w:val="28"/>
+        </w:rPr>
+        <w:t>.</w:t>
+      </w:r>
+      <w:proofErr w:type="gramEnd"/>
+      <w:r>
+        <w:rPr>
+          <w:rFonts w:ascii="Times New Roman" w:hAnsi="Times New Roman" w:cs="Times New Roman"/>
+          <w:sz w:val="28"/>
+          <w:szCs w:val="28"/>
+        </w:rPr>
+        <w:t xml:space="preserve"> В частности, нас интересуют следующие положения</w:t>
+      </w:r>
+      <w:r>
+        <w:rPr>
+          <w:rFonts w:ascii="Times New Roman" w:hAnsi="Times New Roman" w:cs="Times New Roman"/>
+          <w:sz w:val="28"/>
+          <w:szCs w:val="28"/>
+        </w:rPr>
+        <w:t>:</w:t>
+      </w:r>
+    </w:p>
+    <w:p>
+      <w:pPr>
+        <w:rPr>
+          <w:rFonts w:ascii="Times New Roman" w:hAnsi="Times New Roman" w:cs="Times New Roman"/>
+          <w:i/>
+          <w:sz w:val="28"/>
+          <w:szCs w:val="28"/>
+        </w:rPr>
+      </w:pPr>
+      <w:r>
+        <w:rPr>
+          <w:rFonts w:ascii="Times New Roman" w:hAnsi="Times New Roman" w:cs="Times New Roman"/>
+          <w:i/>
+          <w:sz w:val="28"/>
+          <w:szCs w:val="28"/>
+        </w:rPr>
+        <w:t xml:space="preserve">“ </w:t>
+      </w:r>
+      <w:r>
+        <w:rPr>
+          <w:rFonts w:ascii="Times New Roman" w:hAnsi="Times New Roman" w:cs="Times New Roman"/>
+          <w:i/>
+          <w:sz w:val="28"/>
+          <w:szCs w:val="28"/>
+        </w:rPr>
+        <w:t>Статья 7. - Конфиденциальность персональных данных.</w:t>
+      </w:r>
+      <w:r>
+        <w:rPr>
+          <w:rFonts w:ascii="Times New Roman" w:hAnsi="Times New Roman" w:cs="Times New Roman"/>
+          <w:i/>
+          <w:sz w:val="28"/>
+          <w:szCs w:val="28"/>
+        </w:rPr>
+        <w:t xml:space="preserve"> </w:t>
+      </w:r>
+      <w:bookmarkStart w:id="13" w:name="_GoBack"/>
+      <w:bookmarkEnd w:id="13"/>
+      <w:r>
+        <w:rPr>
+          <w:rFonts w:ascii="Times New Roman" w:hAnsi="Times New Roman" w:cs="Times New Roman"/>
+          <w:i/>
+          <w:sz w:val="28"/>
+          <w:szCs w:val="28"/>
+        </w:rPr>
+        <w:t>Операторы и иные лица, получившие доступ к персональным данным, обязаны не раскрывать третьим лицам и не распространять персональные данные без согласия субъекта персональных данных, если иное не предусмотрено федеральным законом</w:t>
+      </w:r>
+      <w:proofErr w:type="gramStart"/>
+      <w:r>
+        <w:rPr>
+          <w:rFonts w:ascii="Times New Roman" w:hAnsi="Times New Roman" w:cs="Times New Roman"/>
+          <w:i/>
+          <w:sz w:val="28"/>
+          <w:szCs w:val="28"/>
+        </w:rPr>
+        <w:t>.</w:t>
+      </w:r>
+      <w:r>
+        <w:rPr>
+          <w:rFonts w:ascii="Times New Roman" w:hAnsi="Times New Roman" w:cs="Times New Roman"/>
+          <w:i/>
+          <w:sz w:val="28"/>
+          <w:szCs w:val="28"/>
+        </w:rPr>
+        <w:t>”</w:t>
+      </w:r>
+      <w:proofErr w:type="gramEnd"/>
+    </w:p>
+    <w:p>
+      <w:pPr>
+        <w:rPr>
+          <w:rFonts w:ascii="Times New Roman" w:hAnsi="Times New Roman" w:cs="Times New Roman"/>
+          <w:sz w:val="28"/>
+          <w:szCs w:val="28"/>
+        </w:rPr>
+      </w:pPr>
+      <w:r>
+        <w:rPr>
+          <w:rFonts w:ascii="Times New Roman" w:hAnsi="Times New Roman" w:cs="Times New Roman"/>
+          <w:sz w:val="28"/>
+          <w:szCs w:val="28"/>
+        </w:rPr>
+        <w:t xml:space="preserve">Несмотря на тот факт, что как-таковые персональные данные в случае шифрования при помощи </w:t>
+      </w:r>
+      <w:proofErr w:type="gramStart"/>
+      <w:r>
+        <w:rPr>
+          <w:rFonts w:ascii="Times New Roman" w:hAnsi="Times New Roman" w:cs="Times New Roman"/>
+          <w:sz w:val="28"/>
+          <w:szCs w:val="28"/>
+        </w:rPr>
+        <w:t>ПО</w:t>
+      </w:r>
+      <w:proofErr w:type="gramEnd"/>
+      <w:r>
+        <w:rPr>
+          <w:rFonts w:ascii="Times New Roman" w:hAnsi="Times New Roman" w:cs="Times New Roman"/>
+          <w:sz w:val="28"/>
+          <w:szCs w:val="28"/>
+        </w:rPr>
+        <w:t xml:space="preserve">, </w:t>
+      </w:r>
+      <w:proofErr w:type="gramStart"/>
+      <w:r>
+        <w:rPr>
+          <w:rFonts w:ascii="Times New Roman" w:hAnsi="Times New Roman" w:cs="Times New Roman"/>
+          <w:sz w:val="28"/>
+          <w:szCs w:val="28"/>
+        </w:rPr>
+        <w:t>с</w:t>
+      </w:r>
+      <w:proofErr w:type="gramEnd"/>
+      <w:r>
+        <w:rPr>
+          <w:rFonts w:ascii="Times New Roman" w:hAnsi="Times New Roman" w:cs="Times New Roman"/>
+          <w:sz w:val="28"/>
+          <w:szCs w:val="28"/>
+        </w:rPr>
+        <w:t xml:space="preserve"> точки зрения разработчика ничем не отличаются от прочих возможных данных, данная статья накладывает на нас требование соблюдать конфиденциальность обрабатываемых данных.</w:t>
+      </w:r>
+      <w:r>
+        <w:rPr>
+          <w:rFonts w:ascii="Times New Roman" w:hAnsi="Times New Roman" w:cs="Times New Roman"/>
+          <w:sz w:val="28"/>
+          <w:szCs w:val="28"/>
+        </w:rPr>
+        <w:t xml:space="preserve"> </w:t>
+      </w:r>
+    </w:p>
+    <w:p>
+      <w:pPr>
+        <w:rPr>
+          <w:rFonts w:ascii="Times New Roman" w:hAnsi="Times New Roman" w:cs="Times New Roman"/>
+          <w:sz w:val="28"/>
+          <w:szCs w:val="28"/>
+        </w:rPr>
+      </w:pPr>
+    </w:p>
+    <w:p>
+      <w:pPr>
+        <w:rPr>
+          <w:rFonts w:ascii="Times New Roman" w:hAnsi="Times New Roman" w:cs="Times New Roman"/>
+          <w:sz w:val="28"/>
+          <w:szCs w:val="28"/>
+        </w:rPr>
+      </w:pPr>
+      <w:r>
+        <w:rPr>
+          <w:rFonts w:ascii="Times New Roman" w:hAnsi="Times New Roman" w:cs="Times New Roman"/>
+          <w:sz w:val="28"/>
+          <w:szCs w:val="28"/>
+        </w:rPr>
+        <w:lastRenderedPageBreak/>
+        <w:t>В случае же, учитывающем возможность шифрования да</w:t>
+      </w:r>
+      <w:r>
+        <w:rPr>
+          <w:rFonts w:ascii="Times New Roman" w:hAnsi="Times New Roman" w:cs="Times New Roman"/>
+          <w:sz w:val="28"/>
+          <w:szCs w:val="28"/>
+        </w:rPr>
+        <w:t xml:space="preserve">нных, составляющих коммерческую тайну предприятия, нам следует опираться на </w:t>
+      </w:r>
+      <w:r>
+        <w:rPr>
+          <w:rFonts w:ascii="Times New Roman" w:hAnsi="Times New Roman" w:cs="Times New Roman"/>
+          <w:sz w:val="28"/>
+          <w:szCs w:val="28"/>
+        </w:rPr>
+        <w:t>Федеральный закон N 98-ФЗ "О коммерческой тайне"</w:t>
+      </w:r>
+      <w:r>
+        <w:rPr>
+          <w:rFonts w:ascii="Times New Roman" w:hAnsi="Times New Roman" w:cs="Times New Roman"/>
+          <w:sz w:val="28"/>
+          <w:szCs w:val="28"/>
+        </w:rPr>
+        <w:t xml:space="preserve">, а в частности на Статью </w:t>
+      </w:r>
+      <w:r>
+        <w:rPr>
+          <w:rFonts w:ascii="Times New Roman" w:hAnsi="Times New Roman" w:cs="Times New Roman"/>
+          <w:sz w:val="28"/>
+          <w:szCs w:val="28"/>
+        </w:rPr>
+        <w:t>6.1</w:t>
+      </w:r>
+      <w:r>
+        <w:rPr>
+          <w:rFonts w:ascii="Times New Roman" w:hAnsi="Times New Roman" w:cs="Times New Roman"/>
+          <w:sz w:val="28"/>
+          <w:szCs w:val="28"/>
+        </w:rPr>
+        <w:t>,</w:t>
+      </w:r>
+      <w:r>
+        <w:rPr>
+          <w:rFonts w:ascii="Times New Roman" w:hAnsi="Times New Roman" w:cs="Times New Roman"/>
+          <w:sz w:val="28"/>
+          <w:szCs w:val="28"/>
+        </w:rPr>
+        <w:t xml:space="preserve"> пункт 2, который гласит</w:t>
+      </w:r>
+      <w:r>
+        <w:rPr>
+          <w:rFonts w:ascii="Times New Roman" w:hAnsi="Times New Roman" w:cs="Times New Roman"/>
+          <w:sz w:val="28"/>
+          <w:szCs w:val="28"/>
+        </w:rPr>
+        <w:t xml:space="preserve">: - </w:t>
+      </w:r>
+    </w:p>
+    <w:p>
+      <w:pPr>
+        <w:rPr>
+          <w:rFonts w:ascii="Times New Roman" w:hAnsi="Times New Roman" w:cs="Times New Roman"/>
+          <w:i/>
+          <w:sz w:val="28"/>
+          <w:szCs w:val="28"/>
+        </w:rPr>
+      </w:pPr>
+      <w:r>
+        <w:rPr>
+          <w:rFonts w:ascii="Times New Roman" w:hAnsi="Times New Roman" w:cs="Times New Roman"/>
+          <w:sz w:val="28"/>
+          <w:szCs w:val="28"/>
+        </w:rPr>
+        <w:t xml:space="preserve"> </w:t>
+      </w:r>
+      <w:r>
+        <w:rPr>
+          <w:rFonts w:ascii="Times New Roman" w:hAnsi="Times New Roman" w:cs="Times New Roman"/>
+          <w:sz w:val="28"/>
+          <w:szCs w:val="28"/>
+        </w:rPr>
+        <w:t>“</w:t>
+      </w:r>
+      <w:r>
+        <w:rPr>
+          <w:rFonts w:ascii="Times New Roman" w:hAnsi="Times New Roman" w:cs="Times New Roman"/>
+          <w:i/>
+          <w:sz w:val="28"/>
+          <w:szCs w:val="28"/>
+        </w:rPr>
+        <w:t>2. Обладатель информации, составляющей коммерческую тайну, имеет право:</w:t>
+      </w:r>
+    </w:p>
+    <w:p>
+      <w:pPr>
+        <w:rPr>
+          <w:rFonts w:ascii="Times New Roman" w:hAnsi="Times New Roman" w:cs="Times New Roman"/>
+          <w:i/>
+          <w:sz w:val="28"/>
+          <w:szCs w:val="28"/>
+        </w:rPr>
+      </w:pPr>
+      <w:r>
+        <w:rPr>
+          <w:rFonts w:ascii="Times New Roman" w:hAnsi="Times New Roman" w:cs="Times New Roman"/>
+          <w:i/>
+          <w:sz w:val="28"/>
+          <w:szCs w:val="28"/>
+        </w:rPr>
+        <w:t>1) устанавливать, изменять, отменять в письменной форме режим коммерческой тайны в соответствии с настоящим Федеральным законом и гражданско-правовым договором;</w:t>
+      </w:r>
+    </w:p>
+    <w:p>
+      <w:pPr>
+        <w:rPr>
+          <w:rFonts w:ascii="Times New Roman" w:hAnsi="Times New Roman" w:cs="Times New Roman"/>
+          <w:i/>
+          <w:sz w:val="28"/>
+          <w:szCs w:val="28"/>
+        </w:rPr>
+      </w:pPr>
+      <w:r>
+        <w:rPr>
+          <w:rFonts w:ascii="Times New Roman" w:hAnsi="Times New Roman" w:cs="Times New Roman"/>
+          <w:i/>
+          <w:sz w:val="28"/>
+          <w:szCs w:val="28"/>
+        </w:rPr>
+        <w:t>2) использовать информацию, составляющую коммерческую тайну, для собственных нужд в порядке, не противоречащем законодательству Российской Федерации;</w:t>
+      </w:r>
+    </w:p>
+    <w:p>
+      <w:pPr>
+        <w:rPr>
+          <w:rFonts w:ascii="Times New Roman" w:hAnsi="Times New Roman" w:cs="Times New Roman"/>
+          <w:i/>
+          <w:sz w:val="28"/>
+          <w:szCs w:val="28"/>
+        </w:rPr>
+      </w:pPr>
+      <w:r>
+        <w:rPr>
+          <w:rFonts w:ascii="Times New Roman" w:hAnsi="Times New Roman" w:cs="Times New Roman"/>
+          <w:i/>
+          <w:sz w:val="28"/>
+          <w:szCs w:val="28"/>
+        </w:rPr>
+        <w:t>3) разрешать или запрещать доступ к информации, составляющей коммерческую тайну, определять порядок и условия доступа к этой информации;</w:t>
+      </w:r>
+    </w:p>
+    <w:p>
+      <w:pPr>
+        <w:rPr>
+          <w:rFonts w:ascii="Times New Roman" w:hAnsi="Times New Roman" w:cs="Times New Roman"/>
+          <w:i/>
+          <w:sz w:val="28"/>
+          <w:szCs w:val="28"/>
+        </w:rPr>
+      </w:pPr>
+      <w:r>
+        <w:rPr>
+          <w:rFonts w:ascii="Times New Roman" w:hAnsi="Times New Roman" w:cs="Times New Roman"/>
+          <w:i/>
+          <w:sz w:val="28"/>
+          <w:szCs w:val="28"/>
+        </w:rPr>
+        <w:t>4) требовать от юридических лиц, физических лиц, получивших доступ к информации, составляющей коммерческую тайну, органов государственной власти, иных государственных органов, органов местного самоуправления, которым предоставлена информация, составляющая коммерческую тайну, соблюдения обязанностей по охране ее конфиденциальности;</w:t>
+      </w:r>
+    </w:p>
+    <w:p>
+      <w:pPr>
+        <w:rPr>
+          <w:rFonts w:ascii="Times New Roman" w:hAnsi="Times New Roman" w:cs="Times New Roman"/>
+          <w:i/>
+          <w:sz w:val="28"/>
+          <w:szCs w:val="28"/>
+        </w:rPr>
+      </w:pPr>
+      <w:r>
+        <w:rPr>
+          <w:rFonts w:ascii="Times New Roman" w:hAnsi="Times New Roman" w:cs="Times New Roman"/>
+          <w:i/>
+          <w:sz w:val="28"/>
+          <w:szCs w:val="28"/>
+        </w:rPr>
+        <w:t>5) требовать от лиц, получивших доступ к информации, составляющей коммерческую тайну, в результате действий, совершенных случайно или по ошибке, охраны конфиденциальности этой информации;</w:t>
+      </w:r>
+    </w:p>
+    <w:p>
+      <w:pPr>
+        <w:rPr>
+          <w:rFonts w:ascii="Times New Roman" w:hAnsi="Times New Roman" w:cs="Times New Roman"/>
+          <w:sz w:val="28"/>
+          <w:szCs w:val="28"/>
+        </w:rPr>
+      </w:pPr>
+      <w:r>
+        <w:rPr>
+          <w:rFonts w:ascii="Times New Roman" w:hAnsi="Times New Roman" w:cs="Times New Roman"/>
+          <w:i/>
+          <w:sz w:val="28"/>
+          <w:szCs w:val="28"/>
+        </w:rPr>
+        <w:t>6) защищать в установленном законом порядке свои права в случае разглашения, незаконного получения или незаконного использования третьими лицами информации, составляющей коммерческую тайну, в том числе требовать возмещения убытков, причиненн</w:t>
+      </w:r>
+      <w:r>
+        <w:rPr>
+          <w:rFonts w:ascii="Times New Roman" w:hAnsi="Times New Roman" w:cs="Times New Roman"/>
+          <w:i/>
+          <w:sz w:val="28"/>
+          <w:szCs w:val="28"/>
+        </w:rPr>
+        <w:t>ых в связи с нарушением его прав</w:t>
+      </w:r>
+      <w:r>
+        <w:rPr>
+          <w:rFonts w:ascii="Times New Roman" w:hAnsi="Times New Roman" w:cs="Times New Roman"/>
+          <w:i/>
+          <w:sz w:val="28"/>
+          <w:szCs w:val="28"/>
+        </w:rPr>
+        <w:t>”</w:t>
+      </w:r>
+      <w:r>
+        <w:rPr>
+          <w:rFonts w:ascii="Times New Roman" w:hAnsi="Times New Roman" w:cs="Times New Roman"/>
+          <w:i/>
+          <w:sz w:val="28"/>
+          <w:szCs w:val="28"/>
+        </w:rPr>
+        <w:t>.</w:t>
+      </w:r>
+    </w:p>
+    <w:p>
+      <w:pPr>
+        <w:rPr>
+          <w:rFonts w:ascii="Times New Roman" w:hAnsi="Times New Roman" w:cs="Times New Roman"/>
+          <w:i/>
+          <w:sz w:val="28"/>
+          <w:szCs w:val="28"/>
+        </w:rPr>
+      </w:pPr>
+    </w:p>
+    <w:p>
+      <w:pPr>
+        <w:rPr>
+          <w:rFonts w:ascii="Times New Roman" w:hAnsi="Times New Roman" w:cs="Times New Roman"/>
+          <w:sz w:val="28"/>
+          <w:szCs w:val="28"/>
+        </w:rPr>
+      </w:pPr>
+      <w:r>
+        <w:rPr>
+          <w:rFonts w:ascii="Times New Roman" w:hAnsi="Times New Roman" w:cs="Times New Roman"/>
+          <w:sz w:val="28"/>
+          <w:szCs w:val="28"/>
+        </w:rPr>
+        <w:t>Таким образом целесообразно будет в ТЗ к разрабатываемому программному средству добавить требование по обработк</w:t>
+      </w:r>
+      <w:proofErr w:type="gramStart"/>
+      <w:r>
+        <w:rPr>
+          <w:rFonts w:ascii="Times New Roman" w:hAnsi="Times New Roman" w:cs="Times New Roman"/>
+          <w:sz w:val="28"/>
+          <w:szCs w:val="28"/>
+        </w:rPr>
+        <w:t>е(</w:t>
+      </w:r>
+      <w:proofErr w:type="gramEnd"/>
+      <w:r>
+        <w:rPr>
+          <w:rFonts w:ascii="Times New Roman" w:hAnsi="Times New Roman" w:cs="Times New Roman"/>
+          <w:sz w:val="28"/>
+          <w:szCs w:val="28"/>
+        </w:rPr>
+        <w:t>шифрованию) данных исключительно средствами мобильного устройства, на котором находятся шифруемые данные, дабы исключить возможность перехвата и нанесения вреда защищаемой информации.</w:t>
       </w:r>
     </w:p>
     <w:sectPr>
@@ -33539,6 +35137,119 @@
     </w:lvl>
   </w:abstractNum>
   <w:abstractNum w:abstractNumId="19">
+    <w:nsid w:val="358028DA"/>
+    <w:multiLevelType w:val="hybridMultilevel"/>
+    <w:tmpl w:val="DC58BBFE"/>
+    <w:lvl w:ilvl="0" w:tplc="04190001">
+      <w:start w:val="1"/>
+      <w:numFmt w:val="bullet"/>
+      <w:lvlText w:val=""/>
+      <w:lvlJc w:val="left"/>
+      <w:pPr>
+        <w:ind w:left="720" w:hanging="360"/>
+      </w:pPr>
+      <w:rPr>
+        <w:rFonts w:ascii="Symbol" w:hAnsi="Symbol" w:hint="default"/>
+      </w:rPr>
+    </w:lvl>
+    <w:lvl w:ilvl="1" w:tplc="04190003" w:tentative="1">
+      <w:start w:val="1"/>
+      <w:numFmt w:val="bullet"/>
+      <w:lvlText w:val="o"/>
+      <w:lvlJc w:val="left"/>
+      <w:pPr>
+        <w:ind w:left="1440" w:hanging="360"/>
+      </w:pPr>
+      <w:rPr>
+        <w:rFonts w:ascii="Courier New" w:hAnsi="Courier New" w:cs="Courier New" w:hint="default"/>
+      </w:rPr>
+    </w:lvl>
+    <w:lvl w:ilvl="2" w:tplc="04190005" w:tentative="1">
+      <w:start w:val="1"/>
+      <w:numFmt w:val="bullet"/>
+      <w:lvlText w:val=""/>
+      <w:lvlJc w:val="left"/>
+      <w:pPr>
+        <w:ind w:left="2160" w:hanging="360"/>
+      </w:pPr>
+      <w:rPr>
+        <w:rFonts w:ascii="Wingdings" w:hAnsi="Wingdings" w:hint="default"/>
+      </w:rPr>
+    </w:lvl>
+    <w:lvl w:ilvl="3" w:tplc="04190001" w:tentative="1">
+      <w:start w:val="1"/>
+      <w:numFmt w:val="bullet"/>
+      <w:lvlText w:val=""/>
+      <w:lvlJc w:val="left"/>
+      <w:pPr>
+        <w:ind w:left="2880" w:hanging="360"/>
+      </w:pPr>
+      <w:rPr>
+        <w:rFonts w:ascii="Symbol" w:hAnsi="Symbol" w:hint="default"/>
+      </w:rPr>
+    </w:lvl>
+    <w:lvl w:ilvl="4" w:tplc="04190003" w:tentative="1">
+      <w:start w:val="1"/>
+      <w:numFmt w:val="bullet"/>
+      <w:lvlText w:val="o"/>
+      <w:lvlJc w:val="left"/>
+      <w:pPr>
+        <w:ind w:left="3600" w:hanging="360"/>
+      </w:pPr>
+      <w:rPr>
+        <w:rFonts w:ascii="Courier New" w:hAnsi="Courier New" w:cs="Courier New" w:hint="default"/>
+      </w:rPr>
+    </w:lvl>
+    <w:lvl w:ilvl="5" w:tplc="04190005" w:tentative="1">
+      <w:start w:val="1"/>
+      <w:numFmt w:val="bullet"/>
+      <w:lvlText w:val=""/>
+      <w:lvlJc w:val="left"/>
+      <w:pPr>
+        <w:ind w:left="4320" w:hanging="360"/>
+      </w:pPr>
+      <w:rPr>
+        <w:rFonts w:ascii="Wingdings" w:hAnsi="Wingdings" w:hint="default"/>
+      </w:rPr>
+    </w:lvl>
+    <w:lvl w:ilvl="6" w:tplc="04190001" w:tentative="1">
+      <w:start w:val="1"/>
+      <w:numFmt w:val="bullet"/>
+      <w:lvlText w:val=""/>
+      <w:lvlJc w:val="left"/>
+      <w:pPr>
+        <w:ind w:left="5040" w:hanging="360"/>
+      </w:pPr>
+      <w:rPr>
+        <w:rFonts w:ascii="Symbol" w:hAnsi="Symbol" w:hint="default"/>
+      </w:rPr>
+    </w:lvl>
+    <w:lvl w:ilvl="7" w:tplc="04190003" w:tentative="1">
+      <w:start w:val="1"/>
+      <w:numFmt w:val="bullet"/>
+      <w:lvlText w:val="o"/>
+      <w:lvlJc w:val="left"/>
+      <w:pPr>
+        <w:ind w:left="5760" w:hanging="360"/>
+      </w:pPr>
+      <w:rPr>
+        <w:rFonts w:ascii="Courier New" w:hAnsi="Courier New" w:cs="Courier New" w:hint="default"/>
+      </w:rPr>
+    </w:lvl>
+    <w:lvl w:ilvl="8" w:tplc="04190005" w:tentative="1">
+      <w:start w:val="1"/>
+      <w:numFmt w:val="bullet"/>
+      <w:lvlText w:val=""/>
+      <w:lvlJc w:val="left"/>
+      <w:pPr>
+        <w:ind w:left="6480" w:hanging="360"/>
+      </w:pPr>
+      <w:rPr>
+        <w:rFonts w:ascii="Wingdings" w:hAnsi="Wingdings" w:hint="default"/>
+      </w:rPr>
+    </w:lvl>
+  </w:abstractNum>
+  <w:abstractNum w:abstractNumId="20">
     <w:nsid w:val="387C3D5B"/>
     <w:multiLevelType w:val="hybridMultilevel"/>
     <w:tmpl w:val="1508475C"/>
@@ -33651,7 +35362,7 @@
       </w:rPr>
     </w:lvl>
   </w:abstractNum>
-  <w:abstractNum w:abstractNumId="20">
+  <w:abstractNum w:abstractNumId="21">
     <w:nsid w:val="3CD16D10"/>
     <w:multiLevelType w:val="multilevel"/>
     <w:tmpl w:val="B5DEAFDE"/>
@@ -33748,7 +35459,7 @@
       </w:pPr>
     </w:lvl>
   </w:abstractNum>
-  <w:abstractNum w:abstractNumId="21">
+  <w:abstractNum w:abstractNumId="22">
     <w:nsid w:val="419772E7"/>
     <w:multiLevelType w:val="hybridMultilevel"/>
     <w:tmpl w:val="D1985B44"/>
@@ -33834,7 +35545,7 @@
       </w:pPr>
     </w:lvl>
   </w:abstractNum>
-  <w:abstractNum w:abstractNumId="22">
+  <w:abstractNum w:abstractNumId="23">
     <w:nsid w:val="45366B47"/>
     <w:multiLevelType w:val="multilevel"/>
     <w:tmpl w:val="B194236C"/>
@@ -33983,11 +35694,11 @@
       </w:rPr>
     </w:lvl>
   </w:abstractNum>
-  <w:abstractNum w:abstractNumId="23">
+  <w:abstractNum w:abstractNumId="24">
     <w:nsid w:val="45701003"/>
-    <w:multiLevelType w:val="hybridMultilevel"/>
-    <w:tmpl w:val="4C5257CA"/>
-    <w:lvl w:ilvl="0" w:tplc="0419000F">
+    <w:multiLevelType w:val="multilevel"/>
+    <w:tmpl w:val="6ADCEB62"/>
+    <w:lvl w:ilvl="0">
       <w:start w:val="1"/>
       <w:numFmt w:val="decimal"/>
       <w:lvlText w:val="%1."/>
@@ -33999,80 +35710,112 @@
         <w:rFonts w:hint="default"/>
       </w:rPr>
     </w:lvl>
-    <w:lvl w:ilvl="1" w:tplc="04190019" w:tentative="1">
-      <w:start w:val="1"/>
-      <w:numFmt w:val="lowerLetter"/>
-      <w:lvlText w:val="%2."/>
+    <w:lvl w:ilvl="1">
+      <w:start w:val="4"/>
+      <w:numFmt w:val="decimal"/>
+      <w:isLgl/>
+      <w:lvlText w:val="%1.%2"/>
       <w:lvlJc w:val="left"/>
       <w:pPr>
-        <w:ind w:left="1440" w:hanging="360"/>
-      </w:pPr>
-    </w:lvl>
-    <w:lvl w:ilvl="2" w:tplc="0419001B" w:tentative="1">
-      <w:start w:val="1"/>
-      <w:numFmt w:val="lowerRoman"/>
-      <w:lvlText w:val="%3."/>
-      <w:lvlJc w:val="right"/>
-      <w:pPr>
-        <w:ind w:left="2160" w:hanging="180"/>
-      </w:pPr>
-    </w:lvl>
-    <w:lvl w:ilvl="3" w:tplc="0419000F" w:tentative="1">
+        <w:ind w:left="810" w:hanging="450"/>
+      </w:pPr>
+      <w:rPr>
+        <w:rFonts w:hint="default"/>
+      </w:rPr>
+    </w:lvl>
+    <w:lvl w:ilvl="2">
       <w:start w:val="1"/>
       <w:numFmt w:val="decimal"/>
-      <w:lvlText w:val="%4."/>
+      <w:isLgl/>
+      <w:lvlText w:val="%1.%2.%3"/>
       <w:lvlJc w:val="left"/>
       <w:pPr>
-        <w:ind w:left="2880" w:hanging="360"/>
-      </w:pPr>
-    </w:lvl>
-    <w:lvl w:ilvl="4" w:tplc="04190019" w:tentative="1">
-      <w:start w:val="1"/>
-      <w:numFmt w:val="lowerLetter"/>
-      <w:lvlText w:val="%5."/>
+        <w:ind w:left="1080" w:hanging="720"/>
+      </w:pPr>
+      <w:rPr>
+        <w:rFonts w:hint="default"/>
+      </w:rPr>
+    </w:lvl>
+    <w:lvl w:ilvl="3">
+      <w:start w:val="1"/>
+      <w:numFmt w:val="decimal"/>
+      <w:isLgl/>
+      <w:lvlText w:val="%1.%2.%3.%4"/>
       <w:lvlJc w:val="left"/>
       <w:pPr>
-        <w:ind w:left="3600" w:hanging="360"/>
-      </w:pPr>
-    </w:lvl>
-    <w:lvl w:ilvl="5" w:tplc="0419001B" w:tentative="1">
-      <w:start w:val="1"/>
-      <w:numFmt w:val="lowerRoman"/>
-      <w:lvlText w:val="%6."/>
-      <w:lvlJc w:val="right"/>
-      <w:pPr>
-        <w:ind w:left="4320" w:hanging="180"/>
-      </w:pPr>
-    </w:lvl>
-    <w:lvl w:ilvl="6" w:tplc="0419000F" w:tentative="1">
+        <w:ind w:left="1080" w:hanging="720"/>
+      </w:pPr>
+      <w:rPr>
+        <w:rFonts w:hint="default"/>
+      </w:rPr>
+    </w:lvl>
+    <w:lvl w:ilvl="4">
       <w:start w:val="1"/>
       <w:numFmt w:val="decimal"/>
-      <w:lvlText w:val="%7."/>
+      <w:isLgl/>
+      <w:lvlText w:val="%1.%2.%3.%4.%5"/>
       <w:lvlJc w:val="left"/>
       <w:pPr>
-        <w:ind w:left="5040" w:hanging="360"/>
-      </w:pPr>
-    </w:lvl>
-    <w:lvl w:ilvl="7" w:tplc="04190019" w:tentative="1">
-      <w:start w:val="1"/>
-      <w:numFmt w:val="lowerLetter"/>
-      <w:lvlText w:val="%8."/>
+        <w:ind w:left="1440" w:hanging="1080"/>
+      </w:pPr>
+      <w:rPr>
+        <w:rFonts w:hint="default"/>
+      </w:rPr>
+    </w:lvl>
+    <w:lvl w:ilvl="5">
+      <w:start w:val="1"/>
+      <w:numFmt w:val="decimal"/>
+      <w:isLgl/>
+      <w:lvlText w:val="%1.%2.%3.%4.%5.%6"/>
       <w:lvlJc w:val="left"/>
       <w:pPr>
-        <w:ind w:left="5760" w:hanging="360"/>
-      </w:pPr>
-    </w:lvl>
-    <w:lvl w:ilvl="8" w:tplc="0419001B" w:tentative="1">
-      <w:start w:val="1"/>
-      <w:numFmt w:val="lowerRoman"/>
-      <w:lvlText w:val="%9."/>
-      <w:lvlJc w:val="right"/>
-      <w:pPr>
-        <w:ind w:left="6480" w:hanging="180"/>
-      </w:pPr>
+        <w:ind w:left="1440" w:hanging="1080"/>
+      </w:pPr>
+      <w:rPr>
+        <w:rFonts w:hint="default"/>
+      </w:rPr>
+    </w:lvl>
+    <w:lvl w:ilvl="6">
+      <w:start w:val="1"/>
+      <w:numFmt w:val="decimal"/>
+      <w:isLgl/>
+      <w:lvlText w:val="%1.%2.%3.%4.%5.%6.%7"/>
+      <w:lvlJc w:val="left"/>
+      <w:pPr>
+        <w:ind w:left="1800" w:hanging="1440"/>
+      </w:pPr>
+      <w:rPr>
+        <w:rFonts w:hint="default"/>
+      </w:rPr>
+    </w:lvl>
+    <w:lvl w:ilvl="7">
+      <w:start w:val="1"/>
+      <w:numFmt w:val="decimal"/>
+      <w:isLgl/>
+      <w:lvlText w:val="%1.%2.%3.%4.%5.%6.%7.%8"/>
+      <w:lvlJc w:val="left"/>
+      <w:pPr>
+        <w:ind w:left="1800" w:hanging="1440"/>
+      </w:pPr>
+      <w:rPr>
+        <w:rFonts w:hint="default"/>
+      </w:rPr>
+    </w:lvl>
+    <w:lvl w:ilvl="8">
+      <w:start w:val="1"/>
+      <w:numFmt w:val="decimal"/>
+      <w:isLgl/>
+      <w:lvlText w:val="%1.%2.%3.%4.%5.%6.%7.%8.%9"/>
+      <w:lvlJc w:val="left"/>
+      <w:pPr>
+        <w:ind w:left="1800" w:hanging="1440"/>
+      </w:pPr>
+      <w:rPr>
+        <w:rFonts w:hint="default"/>
+      </w:rPr>
     </w:lvl>
   </w:abstractNum>
-  <w:abstractNum w:abstractNumId="24">
+  <w:abstractNum w:abstractNumId="25">
     <w:nsid w:val="4573159C"/>
     <w:multiLevelType w:val="multilevel"/>
     <w:tmpl w:val="55DC56A2"/>
@@ -34140,7 +35883,7 @@
       <w:lvlJc w:val="left"/>
     </w:lvl>
   </w:abstractNum>
-  <w:abstractNum w:abstractNumId="25">
+  <w:abstractNum w:abstractNumId="26">
     <w:nsid w:val="459245B8"/>
     <w:multiLevelType w:val="hybridMultilevel"/>
     <w:tmpl w:val="B2E0E792"/>
@@ -34253,7 +35996,7 @@
       </w:rPr>
     </w:lvl>
   </w:abstractNum>
-  <w:abstractNum w:abstractNumId="26">
+  <w:abstractNum w:abstractNumId="27">
     <w:nsid w:val="46BC5B7D"/>
     <w:multiLevelType w:val="hybridMultilevel"/>
     <w:tmpl w:val="2C400D32"/>
@@ -34342,7 +36085,7 @@
       </w:pPr>
     </w:lvl>
   </w:abstractNum>
-  <w:abstractNum w:abstractNumId="27">
+  <w:abstractNum w:abstractNumId="28">
     <w:nsid w:val="4A5C7958"/>
     <w:multiLevelType w:val="hybridMultilevel"/>
     <w:tmpl w:val="0C602A36"/>
@@ -34455,16 +36198,102 @@
       </w:rPr>
     </w:lvl>
   </w:abstractNum>
-  <w:abstractNum w:abstractNumId="28">
-    <w:nsid w:val="4FC46235"/>
+  <w:abstractNum w:abstractNumId="29">
+    <w:nsid w:val="4C0C3505"/>
     <w:multiLevelType w:val="hybridMultilevel"/>
-    <w:tmpl w:val="A0508744"/>
+    <w:tmpl w:val="993874D2"/>
     <w:lvl w:ilvl="0" w:tplc="0419000F">
       <w:start w:val="1"/>
       <w:numFmt w:val="decimal"/>
       <w:lvlText w:val="%1."/>
       <w:lvlJc w:val="left"/>
       <w:pPr>
+        <w:ind w:left="1080" w:hanging="360"/>
+      </w:pPr>
+    </w:lvl>
+    <w:lvl w:ilvl="1" w:tplc="04190019" w:tentative="1">
+      <w:start w:val="1"/>
+      <w:numFmt w:val="lowerLetter"/>
+      <w:lvlText w:val="%2."/>
+      <w:lvlJc w:val="left"/>
+      <w:pPr>
+        <w:ind w:left="1800" w:hanging="360"/>
+      </w:pPr>
+    </w:lvl>
+    <w:lvl w:ilvl="2" w:tplc="0419001B" w:tentative="1">
+      <w:start w:val="1"/>
+      <w:numFmt w:val="lowerRoman"/>
+      <w:lvlText w:val="%3."/>
+      <w:lvlJc w:val="right"/>
+      <w:pPr>
+        <w:ind w:left="2520" w:hanging="180"/>
+      </w:pPr>
+    </w:lvl>
+    <w:lvl w:ilvl="3" w:tplc="0419000F" w:tentative="1">
+      <w:start w:val="1"/>
+      <w:numFmt w:val="decimal"/>
+      <w:lvlText w:val="%4."/>
+      <w:lvlJc w:val="left"/>
+      <w:pPr>
+        <w:ind w:left="3240" w:hanging="360"/>
+      </w:pPr>
+    </w:lvl>
+    <w:lvl w:ilvl="4" w:tplc="04190019" w:tentative="1">
+      <w:start w:val="1"/>
+      <w:numFmt w:val="lowerLetter"/>
+      <w:lvlText w:val="%5."/>
+      <w:lvlJc w:val="left"/>
+      <w:pPr>
+        <w:ind w:left="3960" w:hanging="360"/>
+      </w:pPr>
+    </w:lvl>
+    <w:lvl w:ilvl="5" w:tplc="0419001B" w:tentative="1">
+      <w:start w:val="1"/>
+      <w:numFmt w:val="lowerRoman"/>
+      <w:lvlText w:val="%6."/>
+      <w:lvlJc w:val="right"/>
+      <w:pPr>
+        <w:ind w:left="4680" w:hanging="180"/>
+      </w:pPr>
+    </w:lvl>
+    <w:lvl w:ilvl="6" w:tplc="0419000F" w:tentative="1">
+      <w:start w:val="1"/>
+      <w:numFmt w:val="decimal"/>
+      <w:lvlText w:val="%7."/>
+      <w:lvlJc w:val="left"/>
+      <w:pPr>
+        <w:ind w:left="5400" w:hanging="360"/>
+      </w:pPr>
+    </w:lvl>
+    <w:lvl w:ilvl="7" w:tplc="04190019" w:tentative="1">
+      <w:start w:val="1"/>
+      <w:numFmt w:val="lowerLetter"/>
+      <w:lvlText w:val="%8."/>
+      <w:lvlJc w:val="left"/>
+      <w:pPr>
+        <w:ind w:left="6120" w:hanging="360"/>
+      </w:pPr>
+    </w:lvl>
+    <w:lvl w:ilvl="8" w:tplc="0419001B" w:tentative="1">
+      <w:start w:val="1"/>
+      <w:numFmt w:val="lowerRoman"/>
+      <w:lvlText w:val="%9."/>
+      <w:lvlJc w:val="right"/>
+      <w:pPr>
+        <w:ind w:left="6840" w:hanging="180"/>
+      </w:pPr>
+    </w:lvl>
+  </w:abstractNum>
+  <w:abstractNum w:abstractNumId="30">
+    <w:nsid w:val="4FC46235"/>
+    <w:multiLevelType w:val="hybridMultilevel"/>
+    <w:tmpl w:val="1706A616"/>
+    <w:lvl w:ilvl="0" w:tplc="0419000F">
+      <w:start w:val="1"/>
+      <w:numFmt w:val="decimal"/>
+      <w:lvlText w:val="%1."/>
+      <w:lvlJc w:val="left"/>
+      <w:pPr>
         <w:ind w:left="720" w:hanging="360"/>
       </w:pPr>
       <w:rPr>
@@ -34544,7 +36373,7 @@
       </w:pPr>
     </w:lvl>
   </w:abstractNum>
-  <w:abstractNum w:abstractNumId="29">
+  <w:abstractNum w:abstractNumId="31">
     <w:nsid w:val="55735A4A"/>
     <w:multiLevelType w:val="hybridMultilevel"/>
     <w:tmpl w:val="05060A8A"/>
@@ -34630,7 +36459,7 @@
       </w:pPr>
     </w:lvl>
   </w:abstractNum>
-  <w:abstractNum w:abstractNumId="30">
+  <w:abstractNum w:abstractNumId="32">
     <w:nsid w:val="55DF1EA7"/>
     <w:multiLevelType w:val="hybridMultilevel"/>
     <w:tmpl w:val="289C5130"/>
@@ -34743,7 +36572,7 @@
       </w:rPr>
     </w:lvl>
   </w:abstractNum>
-  <w:abstractNum w:abstractNumId="31">
+  <w:abstractNum w:abstractNumId="33">
     <w:nsid w:val="584C2F06"/>
     <w:multiLevelType w:val="hybridMultilevel"/>
     <w:tmpl w:val="6CDED850"/>
@@ -34856,7 +36685,7 @@
       </w:rPr>
     </w:lvl>
   </w:abstractNum>
-  <w:abstractNum w:abstractNumId="32">
+  <w:abstractNum w:abstractNumId="34">
     <w:nsid w:val="595C7226"/>
     <w:multiLevelType w:val="hybridMultilevel"/>
     <w:tmpl w:val="ABA8C74A"/>
@@ -34945,7 +36774,7 @@
       </w:pPr>
     </w:lvl>
   </w:abstractNum>
-  <w:abstractNum w:abstractNumId="33">
+  <w:abstractNum w:abstractNumId="35">
     <w:nsid w:val="5F2C5EFC"/>
     <w:multiLevelType w:val="hybridMultilevel"/>
     <w:tmpl w:val="6550220C"/>
@@ -35031,7 +36860,7 @@
       </w:pPr>
     </w:lvl>
   </w:abstractNum>
-  <w:abstractNum w:abstractNumId="34">
+  <w:abstractNum w:abstractNumId="36">
     <w:nsid w:val="5F2D1E0D"/>
     <w:multiLevelType w:val="hybridMultilevel"/>
     <w:tmpl w:val="42FAEA42"/>
@@ -35144,7 +36973,7 @@
       </w:rPr>
     </w:lvl>
   </w:abstractNum>
-  <w:abstractNum w:abstractNumId="35">
+  <w:abstractNum w:abstractNumId="37">
     <w:nsid w:val="5F32469E"/>
     <w:multiLevelType w:val="hybridMultilevel"/>
     <w:tmpl w:val="BCE66D6A"/>
@@ -35230,7 +37059,7 @@
       </w:pPr>
     </w:lvl>
   </w:abstractNum>
-  <w:abstractNum w:abstractNumId="36">
+  <w:abstractNum w:abstractNumId="38">
     <w:nsid w:val="60F27ABA"/>
     <w:multiLevelType w:val="hybridMultilevel"/>
     <w:tmpl w:val="FBFE064A"/>
@@ -35316,7 +37145,7 @@
       </w:pPr>
     </w:lvl>
   </w:abstractNum>
-  <w:abstractNum w:abstractNumId="37">
+  <w:abstractNum w:abstractNumId="39">
     <w:nsid w:val="65E847B7"/>
     <w:multiLevelType w:val="hybridMultilevel"/>
     <w:tmpl w:val="F7225E38"/>
@@ -35429,7 +37258,7 @@
       </w:rPr>
     </w:lvl>
   </w:abstractNum>
-  <w:abstractNum w:abstractNumId="38">
+  <w:abstractNum w:abstractNumId="40">
     <w:nsid w:val="67BB37FA"/>
     <w:multiLevelType w:val="hybridMultilevel"/>
     <w:tmpl w:val="60FCFE28"/>
@@ -35542,7 +37371,7 @@
       </w:rPr>
     </w:lvl>
   </w:abstractNum>
-  <w:abstractNum w:abstractNumId="39">
+  <w:abstractNum w:abstractNumId="41">
     <w:nsid w:val="6B492D24"/>
     <w:multiLevelType w:val="hybridMultilevel"/>
     <w:tmpl w:val="E1DEAB2C"/>
@@ -35655,7 +37484,7 @@
       </w:rPr>
     </w:lvl>
   </w:abstractNum>
-  <w:abstractNum w:abstractNumId="40">
+  <w:abstractNum w:abstractNumId="42">
     <w:nsid w:val="6C7C1B7F"/>
     <w:multiLevelType w:val="multilevel"/>
     <w:tmpl w:val="B194236C"/>
@@ -35804,7 +37633,7 @@
       </w:rPr>
     </w:lvl>
   </w:abstractNum>
-  <w:abstractNum w:abstractNumId="41">
+  <w:abstractNum w:abstractNumId="43">
     <w:nsid w:val="77501544"/>
     <w:multiLevelType w:val="multilevel"/>
     <w:tmpl w:val="EF02ADF4"/>
@@ -35901,7 +37730,7 @@
       </w:pPr>
     </w:lvl>
   </w:abstractNum>
-  <w:abstractNum w:abstractNumId="42">
+  <w:abstractNum w:abstractNumId="44">
     <w:nsid w:val="78C1541C"/>
     <w:multiLevelType w:val="hybridMultilevel"/>
     <w:tmpl w:val="B2B8C5AA"/>
@@ -35990,7 +37819,7 @@
       </w:pPr>
     </w:lvl>
   </w:abstractNum>
-  <w:abstractNum w:abstractNumId="43">
+  <w:abstractNum w:abstractNumId="45">
     <w:nsid w:val="790F141E"/>
     <w:multiLevelType w:val="hybridMultilevel"/>
     <w:tmpl w:val="E62CD52A"/>
@@ -36103,7 +37932,7 @@
       </w:rPr>
     </w:lvl>
   </w:abstractNum>
-  <w:abstractNum w:abstractNumId="44">
+  <w:abstractNum w:abstractNumId="46">
     <w:nsid w:val="7C4942FE"/>
     <w:multiLevelType w:val="hybridMultilevel"/>
     <w:tmpl w:val="55260DC4"/>
@@ -36216,7 +38045,7 @@
       </w:rPr>
     </w:lvl>
   </w:abstractNum>
-  <w:abstractNum w:abstractNumId="45">
+  <w:abstractNum w:abstractNumId="47">
     <w:nsid w:val="7C6B7B7C"/>
     <w:multiLevelType w:val="hybridMultilevel"/>
     <w:tmpl w:val="D9621D42"/>
@@ -36333,55 +38162,55 @@
     <w:abstractNumId w:val="1"/>
   </w:num>
   <w:num w:numId="2">
-    <w:abstractNumId w:val="19"/>
+    <w:abstractNumId w:val="20"/>
   </w:num>
   <w:num w:numId="3">
-    <w:abstractNumId w:val="38"/>
+    <w:abstractNumId w:val="40"/>
   </w:num>
   <w:num w:numId="4">
     <w:abstractNumId w:val="13"/>
   </w:num>
   <w:num w:numId="5">
-    <w:abstractNumId w:val="25"/>
+    <w:abstractNumId w:val="26"/>
   </w:num>
   <w:num w:numId="6">
-    <w:abstractNumId w:val="22"/>
+    <w:abstractNumId w:val="23"/>
   </w:num>
   <w:num w:numId="7">
-    <w:abstractNumId w:val="40"/>
+    <w:abstractNumId w:val="42"/>
   </w:num>
   <w:num w:numId="8">
     <w:abstractNumId w:val="14"/>
   </w:num>
   <w:num w:numId="9">
-    <w:abstractNumId w:val="30"/>
+    <w:abstractNumId w:val="32"/>
   </w:num>
   <w:num w:numId="10">
-    <w:abstractNumId w:val="27"/>
+    <w:abstractNumId w:val="28"/>
   </w:num>
   <w:num w:numId="11">
-    <w:abstractNumId w:val="37"/>
+    <w:abstractNumId w:val="39"/>
   </w:num>
   <w:num w:numId="12">
-    <w:abstractNumId w:val="32"/>
+    <w:abstractNumId w:val="34"/>
   </w:num>
   <w:num w:numId="13">
     <w:abstractNumId w:val="15"/>
   </w:num>
   <w:num w:numId="14">
-    <w:abstractNumId w:val="26"/>
+    <w:abstractNumId w:val="27"/>
   </w:num>
   <w:num w:numId="15">
     <w:abstractNumId w:val="3"/>
   </w:num>
   <w:num w:numId="16">
-    <w:abstractNumId w:val="42"/>
+    <w:abstractNumId w:val="44"/>
   </w:num>
   <w:num w:numId="17">
-    <w:abstractNumId w:val="24"/>
+    <w:abstractNumId w:val="25"/>
   </w:num>
   <w:num w:numId="18">
-    <w:abstractNumId w:val="44"/>
+    <w:abstractNumId w:val="46"/>
   </w:num>
   <w:num w:numId="19">
     <w:abstractNumId w:val="2"/>
@@ -36390,16 +38219,16 @@
     <w:abstractNumId w:val="10"/>
   </w:num>
   <w:num w:numId="21">
-    <w:abstractNumId w:val="33"/>
+    <w:abstractNumId w:val="35"/>
   </w:num>
   <w:num w:numId="22">
     <w:abstractNumId w:val="9"/>
   </w:num>
   <w:num w:numId="23">
-    <w:abstractNumId w:val="35"/>
+    <w:abstractNumId w:val="37"/>
   </w:num>
   <w:num w:numId="24">
-    <w:abstractNumId w:val="39"/>
+    <w:abstractNumId w:val="41"/>
   </w:num>
   <w:num w:numId="25">
     <w:abstractNumId w:val="0"/>
@@ -36414,31 +38243,31 @@
     <w:abstractNumId w:val="12"/>
   </w:num>
   <w:num w:numId="29">
-    <w:abstractNumId w:val="21"/>
+    <w:abstractNumId w:val="22"/>
   </w:num>
   <w:num w:numId="30">
-    <w:abstractNumId w:val="43"/>
+    <w:abstractNumId w:val="45"/>
   </w:num>
   <w:num w:numId="31">
-    <w:abstractNumId w:val="41"/>
+    <w:abstractNumId w:val="43"/>
   </w:num>
   <w:num w:numId="32">
     <w:abstractNumId w:val="6"/>
   </w:num>
   <w:num w:numId="33">
-    <w:abstractNumId w:val="34"/>
+    <w:abstractNumId w:val="36"/>
   </w:num>
   <w:num w:numId="34">
-    <w:abstractNumId w:val="29"/>
+    <w:abstractNumId w:val="31"/>
   </w:num>
   <w:num w:numId="35">
-    <w:abstractNumId w:val="31"/>
+    <w:abstractNumId w:val="33"/>
   </w:num>
   <w:num w:numId="36">
     <w:abstractNumId w:val="18"/>
   </w:num>
   <w:num w:numId="37">
-    <w:abstractNumId w:val="20"/>
+    <w:abstractNumId w:val="21"/>
     <w:lvlOverride w:ilvl="0">
       <w:startOverride w:val="1"/>
     </w:lvlOverride>
@@ -36455,16 +38284,16 @@
     <w:abstractNumId w:val="11"/>
   </w:num>
   <w:num w:numId="39">
-    <w:abstractNumId w:val="36"/>
+    <w:abstractNumId w:val="38"/>
   </w:num>
   <w:num w:numId="40">
     <w:abstractNumId w:val="7"/>
   </w:num>
   <w:num w:numId="41">
-    <w:abstractNumId w:val="45"/>
+    <w:abstractNumId w:val="47"/>
   </w:num>
   <w:num w:numId="42">
-    <w:abstractNumId w:val="23"/>
+    <w:abstractNumId w:val="24"/>
   </w:num>
   <w:num w:numId="43">
     <w:abstractNumId w:val="17"/>
@@ -36476,7 +38305,13 @@
     <w:abstractNumId w:val="8"/>
   </w:num>
   <w:num w:numId="46">
-    <w:abstractNumId w:val="28"/>
+    <w:abstractNumId w:val="30"/>
+  </w:num>
+  <w:num w:numId="47">
+    <w:abstractNumId w:val="29"/>
+  </w:num>
+  <w:num w:numId="48">
+    <w:abstractNumId w:val="19"/>
   </w:num>
 </w:numbering>
 </file>
@@ -36714,6 +38549,7 @@
   <w:style w:type="character" w:default="1" w:styleId="a0">
     <w:name w:val="Default Paragraph Font"/>
     <w:uiPriority w:val="1"/>
+    <w:semiHidden/>
     <w:unhideWhenUsed/>
   </w:style>
   <w:style w:type="table" w:default="1" w:styleId="a1">
@@ -37502,6 +39338,7 @@
   <w:style w:type="character" w:default="1" w:styleId="a0">
     <w:name w:val="Default Paragraph Font"/>
     <w:uiPriority w:val="1"/>
+    <w:semiHidden/>
     <w:unhideWhenUsed/>
   </w:style>
   <w:style w:type="table" w:default="1" w:styleId="a1">
@@ -38340,4 +40177,16 @@
   <a:objectDefaults/>
   <a:extraClrSchemeLst/>
 </a:theme>
+</file>
+
+<file path=customXml/item1.xml><?xml version="1.0" encoding="utf-8"?>
+<b:Sources xmlns:b="http://schemas.openxmlformats.org/officeDocument/2006/bibliography" xmlns="http://schemas.openxmlformats.org/officeDocument/2006/bibliography" SelectedStyle="\APA.XSL" StyleName="APA"/>
+</file>
+
+<file path=customXml/itemProps1.xml><?xml version="1.0" encoding="utf-8"?>
+<ds:datastoreItem xmlns:ds="http://schemas.openxmlformats.org/officeDocument/2006/customXml" ds:itemID="{B058728F-894A-42F4-A4CE-A1CB17AD744B}">
+  <ds:schemaRefs>
+    <ds:schemaRef ds:uri="http://schemas.openxmlformats.org/officeDocument/2006/bibliography"/>
+  </ds:schemaRefs>
+</ds:datastoreItem>
 </file>
</xml_diff>